<commit_message>
Assignment 4 and assignment 13 is completed
</commit_message>
<xml_diff>
--- a/ML Assignment 13/ML Assignment13.docx.docx
+++ b/ML Assignment 13/ML Assignment13.docx.docx
@@ -1,6 +1,6 @@
 
 <file path=word/document.xml><?xml version="1.0" encoding="utf-8"?>
-<w:document xmlns:ve="http://schemas.openxmlformats.org/markup-compatibility/2006" xmlns:o="urn:schemas-microsoft-com:office:office" xmlns:r="http://schemas.openxmlformats.org/officeDocument/2006/relationships" xmlns:m="http://schemas.openxmlformats.org/officeDocument/2006/math" xmlns:v="urn:schemas-microsoft-com:vml" xmlns:wp="http://schemas.openxmlformats.org/drawingml/2006/wordprocessingDrawing" xmlns:w10="urn:schemas-microsoft-com:office:word" xmlns:w="http://schemas.openxmlformats.org/wordprocessingml/2006/main" xmlns:wne="http://schemas.microsoft.com/office/word/2006/wordml">
+<w:document xmlns:wpc="http://schemas.microsoft.com/office/word/2010/wordprocessingCanvas" xmlns:cx="http://schemas.microsoft.com/office/drawing/2014/chartex" xmlns:cx1="http://schemas.microsoft.com/office/drawing/2015/9/8/chartex" xmlns:cx2="http://schemas.microsoft.com/office/drawing/2015/10/21/chartex" xmlns:cx3="http://schemas.microsoft.com/office/drawing/2016/5/9/chartex" xmlns:cx4="http://schemas.microsoft.com/office/drawing/2016/5/10/chartex" xmlns:cx5="http://schemas.microsoft.com/office/drawing/2016/5/11/chartex" xmlns:cx6="http://schemas.microsoft.com/office/drawing/2016/5/12/chartex" xmlns:cx7="http://schemas.microsoft.com/office/drawing/2016/5/13/chartex" xmlns:cx8="http://schemas.microsoft.com/office/drawing/2016/5/14/chartex" xmlns:mc="http://schemas.openxmlformats.org/markup-compatibility/2006" xmlns:aink="http://schemas.microsoft.com/office/drawing/2016/ink" xmlns:am3d="http://schemas.microsoft.com/office/drawing/2017/model3d" xmlns:o="urn:schemas-microsoft-com:office:office" xmlns:r="http://schemas.openxmlformats.org/officeDocument/2006/relationships" xmlns:m="http://schemas.openxmlformats.org/officeDocument/2006/math" xmlns:v="urn:schemas-microsoft-com:vml" xmlns:wp14="http://schemas.microsoft.com/office/word/2010/wordprocessingDrawing" xmlns:wp="http://schemas.openxmlformats.org/drawingml/2006/wordprocessingDrawing" xmlns:w10="urn:schemas-microsoft-com:office:word" xmlns:w="http://schemas.openxmlformats.org/wordprocessingml/2006/main" xmlns:w14="http://schemas.microsoft.com/office/word/2010/wordml" xmlns:w15="http://schemas.microsoft.com/office/word/2012/wordml" xmlns:w16cex="http://schemas.microsoft.com/office/word/2018/wordml/cex" xmlns:w16cid="http://schemas.microsoft.com/office/word/2016/wordml/cid" xmlns:w16="http://schemas.microsoft.com/office/word/2018/wordml" xmlns:w16se="http://schemas.microsoft.com/office/word/2015/wordml/symex" xmlns:wpg="http://schemas.microsoft.com/office/word/2010/wordprocessingGroup" xmlns:wpi="http://schemas.microsoft.com/office/word/2010/wordprocessingInk" xmlns:wne="http://schemas.microsoft.com/office/word/2006/wordml" xmlns:wps="http://schemas.microsoft.com/office/word/2010/wordprocessingShape" mc:Ignorable="w14 w15 w16se w16cid w16 w16cex wp14">
   <w:body>
     <w:p>
       <w:pPr>
@@ -13,7 +13,7 @@
         </w:rPr>
       </w:pPr>
       <w:r>
-        <w:pict>
+        <w:pict w14:anchorId="16001DB7">
           <v:line id="_x0000_s1028" style="position:absolute;left:0;text-align:left;z-index:15729664;mso-position-horizontal-relative:page;mso-position-vertical-relative:page" from="31pt,805.5pt" to="571pt,805.5pt" strokecolor="#878787" strokeweight="1pt">
             <w10:wrap anchorx="page" anchory="page"/>
           </v:line>
@@ -30,10 +30,9 @@
           <w:rFonts w:ascii="Times New Roman"/>
           <w:sz w:val="2"/>
         </w:rPr>
-        <w:pict>
+        <w:pict w14:anchorId="6D0C6318">
           <v:group id="_x0000_s1026" style="width:540pt;height:1pt;mso-position-horizontal-relative:char;mso-position-vertical-relative:line" coordsize="10800,20">
             <v:line id="_x0000_s1027" style="position:absolute" from="0,10" to="10800,10" strokecolor="#878787" strokeweight="1pt"/>
-            <w10:wrap type="none"/>
             <w10:anchorlock/>
           </v:group>
         </w:pict>
@@ -216,19 +215,11 @@
           <w:sz w:val="28"/>
         </w:rPr>
       </w:pPr>
-      <w:proofErr w:type="spellStart"/>
-      <w:r>
-        <w:rPr>
-          <w:sz w:val="28"/>
-        </w:rPr>
-        <w:t>Ans</w:t>
-      </w:r>
-      <w:proofErr w:type="spellEnd"/>
-      <w:r>
-        <w:rPr>
-          <w:sz w:val="28"/>
-        </w:rPr>
-        <w:t xml:space="preserve">: </w:t>
+      <w:r>
+        <w:rPr>
+          <w:sz w:val="28"/>
+        </w:rPr>
+        <w:t xml:space="preserve">Ans: </w:t>
       </w:r>
     </w:p>
     <w:p>
@@ -384,7 +375,7 @@
           <w:szCs w:val="24"/>
         </w:rPr>
         <w:drawing>
-          <wp:inline distT="0" distB="0" distL="0" distR="0">
+          <wp:inline distT="0" distB="0" distL="0" distR="0" wp14:anchorId="0F4284C3" wp14:editId="05EBD5D4">
             <wp:extent cx="2649506" cy="1455089"/>
             <wp:effectExtent l="19050" t="0" r="0" b="0"/>
             <wp:docPr id="1" name="Picture 0" descr="logistc regression.jpeg"/>
@@ -897,19 +888,11 @@
           <w:sz w:val="28"/>
         </w:rPr>
       </w:pPr>
-      <w:proofErr w:type="spellStart"/>
-      <w:r>
-        <w:rPr>
-          <w:sz w:val="28"/>
-        </w:rPr>
-        <w:t>Ans</w:t>
-      </w:r>
-      <w:proofErr w:type="spellEnd"/>
-      <w:r>
-        <w:rPr>
-          <w:sz w:val="28"/>
-        </w:rPr>
-        <w:t xml:space="preserve">: </w:t>
+      <w:r>
+        <w:rPr>
+          <w:sz w:val="28"/>
+        </w:rPr>
+        <w:t xml:space="preserve">Ans: </w:t>
       </w:r>
     </w:p>
     <w:p>
@@ -1071,17 +1054,20 @@
         <w:spacing w:before="1"/>
         <w:ind w:hanging="361"/>
         <w:rPr>
-          <w:sz w:val="28"/>
-        </w:rPr>
-      </w:pPr>
-      <w:r>
-        <w:rPr>
+          <w:b/>
+          <w:sz w:val="28"/>
+        </w:rPr>
+      </w:pPr>
+      <w:r>
+        <w:rPr>
+          <w:b/>
           <w:sz w:val="28"/>
         </w:rPr>
         <w:t>How</w:t>
       </w:r>
       <w:r>
         <w:rPr>
+          <w:b/>
           <w:spacing w:val="-16"/>
           <w:sz w:val="28"/>
         </w:rPr>
@@ -1089,12 +1075,14 @@
       </w:r>
       <w:r>
         <w:rPr>
+          <w:b/>
           <w:sz w:val="28"/>
         </w:rPr>
         <w:t>do</w:t>
       </w:r>
       <w:r>
         <w:rPr>
+          <w:b/>
           <w:spacing w:val="-16"/>
           <w:sz w:val="28"/>
         </w:rPr>
@@ -1102,12 +1090,14 @@
       </w:r>
       <w:r>
         <w:rPr>
+          <w:b/>
           <w:sz w:val="28"/>
         </w:rPr>
         <w:t>we</w:t>
       </w:r>
       <w:r>
         <w:rPr>
+          <w:b/>
           <w:spacing w:val="-15"/>
           <w:sz w:val="28"/>
         </w:rPr>
@@ -1115,12 +1105,14 @@
       </w:r>
       <w:r>
         <w:rPr>
+          <w:b/>
           <w:sz w:val="28"/>
         </w:rPr>
         <w:t>handle</w:t>
       </w:r>
       <w:r>
         <w:rPr>
+          <w:b/>
           <w:spacing w:val="-16"/>
           <w:sz w:val="28"/>
         </w:rPr>
@@ -1128,12 +1120,14 @@
       </w:r>
       <w:r>
         <w:rPr>
+          <w:b/>
           <w:sz w:val="28"/>
         </w:rPr>
         <w:t>categorical</w:t>
       </w:r>
       <w:r>
         <w:rPr>
+          <w:b/>
           <w:spacing w:val="-15"/>
           <w:sz w:val="28"/>
         </w:rPr>
@@ -1141,12 +1135,14 @@
       </w:r>
       <w:r>
         <w:rPr>
+          <w:b/>
           <w:sz w:val="28"/>
         </w:rPr>
         <w:t>variables</w:t>
       </w:r>
       <w:r>
         <w:rPr>
+          <w:b/>
           <w:spacing w:val="-16"/>
           <w:sz w:val="28"/>
         </w:rPr>
@@ -1154,12 +1150,14 @@
       </w:r>
       <w:r>
         <w:rPr>
+          <w:b/>
           <w:sz w:val="28"/>
         </w:rPr>
         <w:t>in</w:t>
       </w:r>
       <w:r>
         <w:rPr>
+          <w:b/>
           <w:spacing w:val="-15"/>
           <w:sz w:val="28"/>
         </w:rPr>
@@ -1167,12 +1165,14 @@
       </w:r>
       <w:r>
         <w:rPr>
+          <w:b/>
           <w:sz w:val="28"/>
         </w:rPr>
         <w:t>Logistic</w:t>
       </w:r>
       <w:r>
         <w:rPr>
+          <w:b/>
           <w:spacing w:val="-16"/>
           <w:sz w:val="28"/>
         </w:rPr>
@@ -1180,6 +1180,7 @@
       </w:r>
       <w:r>
         <w:rPr>
+          <w:b/>
           <w:sz w:val="28"/>
         </w:rPr>
         <w:t>Regression?</w:t>
@@ -1202,53 +1203,35 @@
           <w:tab w:val="left" w:pos="466"/>
         </w:tabs>
         <w:spacing w:before="1"/>
-        <w:rPr>
-          <w:sz w:val="28"/>
-        </w:rPr>
-      </w:pPr>
-      <w:r>
-        <w:rPr>
-          <w:rFonts w:ascii="Arial" w:hAnsi="Arial" w:cs="Arial"/>
-          <w:color w:val="202124"/>
+        <w:ind w:left="466"/>
+        <w:rPr>
+          <w:rFonts w:ascii="Arial" w:hAnsi="Arial" w:cs="Arial"/>
+          <w:color w:val="000000" w:themeColor="text1"/>
           <w:sz w:val="20"/>
           <w:szCs w:val="20"/>
           <w:shd w:val="clear" w:color="auto" w:fill="FFFFFF"/>
         </w:rPr>
-        <w:t xml:space="preserve">Logistic regression models are a great tool for </w:t>
-      </w:r>
-      <w:proofErr w:type="spellStart"/>
-      <w:r>
-        <w:rPr>
-          <w:rFonts w:ascii="Arial" w:hAnsi="Arial" w:cs="Arial"/>
-          <w:color w:val="202124"/>
+      </w:pPr>
+      <w:r>
+        <w:rPr>
+          <w:rFonts w:ascii="Arial" w:hAnsi="Arial" w:cs="Arial"/>
+          <w:b/>
+          <w:color w:val="000000" w:themeColor="text1"/>
+          <w:sz w:val="24"/>
+          <w:szCs w:val="24"/>
+          <w:shd w:val="clear" w:color="auto" w:fill="FFFFFF"/>
+        </w:rPr>
+        <w:t>Ans</w:t>
+      </w:r>
+      <w:r>
+        <w:rPr>
+          <w:rFonts w:ascii="Arial" w:hAnsi="Arial" w:cs="Arial"/>
+          <w:color w:val="000000" w:themeColor="text1"/>
           <w:sz w:val="20"/>
           <w:szCs w:val="20"/>
           <w:shd w:val="clear" w:color="auto" w:fill="FFFFFF"/>
         </w:rPr>
-        <w:t>analysing</w:t>
-      </w:r>
-      <w:proofErr w:type="spellEnd"/>
-      <w:r>
-        <w:rPr>
-          <w:rFonts w:ascii="Arial" w:hAnsi="Arial" w:cs="Arial"/>
-          <w:color w:val="202124"/>
-          <w:sz w:val="20"/>
-          <w:szCs w:val="20"/>
-          <w:shd w:val="clear" w:color="auto" w:fill="FFFFFF"/>
-        </w:rPr>
-        <w:t xml:space="preserve"> binary and categorical data, allowing you to </w:t>
-      </w:r>
-      <w:r>
-        <w:rPr>
-          <w:rFonts w:ascii="Arial" w:hAnsi="Arial" w:cs="Arial"/>
-          <w:b/>
-          <w:bCs/>
-          <w:color w:val="202124"/>
-          <w:sz w:val="20"/>
-          <w:szCs w:val="20"/>
-          <w:shd w:val="clear" w:color="auto" w:fill="FFFFFF"/>
-        </w:rPr>
-        <w:t>perform a contextual analysis to understand the relationships between the variables, test for differences, estimate effects, make predictions, and plan for future scenarios</w:t>
+        <w:t xml:space="preserve">: </w:t>
       </w:r>
     </w:p>
     <w:p>
@@ -1257,10 +1240,68 @@
           <w:tab w:val="left" w:pos="466"/>
         </w:tabs>
         <w:spacing w:before="1"/>
-        <w:rPr>
-          <w:sz w:val="28"/>
-        </w:rPr>
-      </w:pPr>
+        <w:ind w:left="466"/>
+        <w:rPr>
+          <w:rFonts w:ascii="Arial" w:hAnsi="Arial" w:cs="Arial"/>
+          <w:color w:val="000000" w:themeColor="text1"/>
+          <w:sz w:val="24"/>
+          <w:szCs w:val="24"/>
+        </w:rPr>
+      </w:pPr>
+      <w:r>
+        <w:rPr>
+          <w:rFonts w:ascii="Arial" w:hAnsi="Arial" w:cs="Arial"/>
+          <w:color w:val="000000" w:themeColor="text1"/>
+          <w:sz w:val="24"/>
+          <w:szCs w:val="24"/>
+          <w:shd w:val="clear" w:color="auto" w:fill="FFFFFF"/>
+        </w:rPr>
+        <w:tab/>
+      </w:r>
+      <w:r>
+        <w:rPr>
+          <w:rFonts w:ascii="Arial" w:hAnsi="Arial" w:cs="Arial"/>
+          <w:color w:val="000000" w:themeColor="text1"/>
+          <w:sz w:val="24"/>
+          <w:szCs w:val="24"/>
+          <w:shd w:val="clear" w:color="auto" w:fill="FFFFFF"/>
+        </w:rPr>
+        <w:t xml:space="preserve">Logistic regression models are a great tool for </w:t>
+      </w:r>
+      <w:proofErr w:type="spellStart"/>
+      <w:r>
+        <w:rPr>
+          <w:rFonts w:ascii="Arial" w:hAnsi="Arial" w:cs="Arial"/>
+          <w:color w:val="000000" w:themeColor="text1"/>
+          <w:sz w:val="24"/>
+          <w:szCs w:val="24"/>
+          <w:shd w:val="clear" w:color="auto" w:fill="FFFFFF"/>
+        </w:rPr>
+        <w:t>analysing</w:t>
+      </w:r>
+      <w:proofErr w:type="spellEnd"/>
+      <w:r>
+        <w:rPr>
+          <w:rFonts w:ascii="Arial" w:hAnsi="Arial" w:cs="Arial"/>
+          <w:color w:val="000000" w:themeColor="text1"/>
+          <w:sz w:val="24"/>
+          <w:szCs w:val="24"/>
+          <w:shd w:val="clear" w:color="auto" w:fill="FFFFFF"/>
+        </w:rPr>
+        <w:t xml:space="preserve"> binary and categorical data, allowing you to </w:t>
+      </w:r>
+      <w:r>
+        <w:rPr>
+          <w:rFonts w:ascii="Arial" w:hAnsi="Arial" w:cs="Arial"/>
+          <w:b/>
+          <w:bCs/>
+          <w:color w:val="000000" w:themeColor="text1"/>
+          <w:sz w:val="24"/>
+          <w:szCs w:val="24"/>
+          <w:shd w:val="clear" w:color="auto" w:fill="FFFFFF"/>
+        </w:rPr>
+        <w:t>perform a contextual analysis to understand the relationships between the variables, test for differences, estimate effects, make predictions, and plan for future scenarios</w:t>
+      </w:r>
     </w:p>
     <w:p>
       <w:pPr>
@@ -1269,9 +1310,1760 @@
         </w:tabs>
         <w:spacing w:before="1"/>
         <w:rPr>
-          <w:sz w:val="28"/>
-        </w:rPr>
-      </w:pPr>
+          <w:rFonts w:ascii="Arial" w:hAnsi="Arial" w:cs="Arial"/>
+          <w:color w:val="000000" w:themeColor="text1"/>
+          <w:sz w:val="24"/>
+          <w:szCs w:val="24"/>
+        </w:rPr>
+      </w:pPr>
+    </w:p>
+    <w:p>
+      <w:pPr>
+        <w:widowControl/>
+        <w:shd w:val="clear" w:color="auto" w:fill="FFFFFF"/>
+        <w:autoSpaceDE/>
+        <w:autoSpaceDN/>
+        <w:spacing w:after="288" w:line="360" w:lineRule="atLeast"/>
+        <w:ind w:firstLine="466"/>
+        <w:textAlignment w:val="baseline"/>
+        <w:rPr>
+          <w:rFonts w:ascii="Arial" w:eastAsia="Times New Roman" w:hAnsi="Arial" w:cs="Arial"/>
+          <w:color w:val="000000" w:themeColor="text1"/>
+          <w:sz w:val="24"/>
+          <w:szCs w:val="24"/>
+        </w:rPr>
+      </w:pPr>
+      <w:r>
+        <w:rPr>
+          <w:rFonts w:ascii="Arial" w:eastAsia="Times New Roman" w:hAnsi="Arial" w:cs="Arial"/>
+          <w:color w:val="000000" w:themeColor="text1"/>
+          <w:sz w:val="24"/>
+          <w:szCs w:val="24"/>
+        </w:rPr>
+        <w:t>Machine learning models require all input and output variables to be numeric.</w:t>
+      </w:r>
+    </w:p>
+    <w:p>
+      <w:pPr>
+        <w:widowControl/>
+        <w:shd w:val="clear" w:color="auto" w:fill="FFFFFF"/>
+        <w:autoSpaceDE/>
+        <w:autoSpaceDN/>
+        <w:spacing w:after="288" w:line="360" w:lineRule="atLeast"/>
+        <w:ind w:left="466"/>
+        <w:textAlignment w:val="baseline"/>
+        <w:rPr>
+          <w:rFonts w:ascii="Arial" w:eastAsia="Times New Roman" w:hAnsi="Arial" w:cs="Arial"/>
+          <w:color w:val="000000" w:themeColor="text1"/>
+          <w:sz w:val="24"/>
+          <w:szCs w:val="24"/>
+        </w:rPr>
+      </w:pPr>
+      <w:r>
+        <w:rPr>
+          <w:rFonts w:ascii="Arial" w:eastAsia="Times New Roman" w:hAnsi="Arial" w:cs="Arial"/>
+          <w:color w:val="000000" w:themeColor="text1"/>
+          <w:sz w:val="24"/>
+          <w:szCs w:val="24"/>
+        </w:rPr>
+        <w:t>This means that if your data contains categorical data, you must encode it to numbers before you can fit and evaluate a model.</w:t>
+      </w:r>
+    </w:p>
+    <w:p>
+      <w:pPr>
+        <w:widowControl/>
+        <w:shd w:val="clear" w:color="auto" w:fill="FFFFFF"/>
+        <w:autoSpaceDE/>
+        <w:autoSpaceDN/>
+        <w:spacing w:line="360" w:lineRule="atLeast"/>
+        <w:ind w:firstLine="466"/>
+        <w:textAlignment w:val="baseline"/>
+        <w:rPr>
+          <w:rFonts w:ascii="Arial" w:eastAsia="Times New Roman" w:hAnsi="Arial" w:cs="Arial"/>
+          <w:color w:val="000000" w:themeColor="text1"/>
+          <w:sz w:val="24"/>
+          <w:szCs w:val="24"/>
+        </w:rPr>
+      </w:pPr>
+      <w:r>
+        <w:rPr>
+          <w:rFonts w:ascii="Arial" w:eastAsia="Times New Roman" w:hAnsi="Arial" w:cs="Arial"/>
+          <w:color w:val="000000" w:themeColor="text1"/>
+          <w:sz w:val="24"/>
+          <w:szCs w:val="24"/>
+        </w:rPr>
+        <w:t>The two most popular techniques are an </w:t>
+      </w:r>
+      <w:r>
+        <w:rPr>
+          <w:rFonts w:ascii="Arial" w:eastAsia="Times New Roman" w:hAnsi="Arial" w:cs="Arial"/>
+          <w:b/>
+          <w:bCs/>
+          <w:color w:val="000000" w:themeColor="text1"/>
+          <w:sz w:val="24"/>
+          <w:szCs w:val="24"/>
+          <w:bdr w:val="none" w:sz="0" w:space="0" w:color="auto" w:frame="1"/>
+        </w:rPr>
+        <w:t>Ordinal Encoding</w:t>
+      </w:r>
+      <w:r>
+        <w:rPr>
+          <w:rFonts w:ascii="Arial" w:eastAsia="Times New Roman" w:hAnsi="Arial" w:cs="Arial"/>
+          <w:color w:val="000000" w:themeColor="text1"/>
+          <w:sz w:val="24"/>
+          <w:szCs w:val="24"/>
+        </w:rPr>
+        <w:t> and a </w:t>
+      </w:r>
+      <w:r>
+        <w:rPr>
+          <w:rFonts w:ascii="Arial" w:eastAsia="Times New Roman" w:hAnsi="Arial" w:cs="Arial"/>
+          <w:b/>
+          <w:bCs/>
+          <w:color w:val="000000" w:themeColor="text1"/>
+          <w:sz w:val="24"/>
+          <w:szCs w:val="24"/>
+          <w:bdr w:val="none" w:sz="0" w:space="0" w:color="auto" w:frame="1"/>
+        </w:rPr>
+        <w:t>One-Hot Encoding</w:t>
+      </w:r>
+      <w:r>
+        <w:rPr>
+          <w:rFonts w:ascii="Arial" w:eastAsia="Times New Roman" w:hAnsi="Arial" w:cs="Arial"/>
+          <w:color w:val="000000" w:themeColor="text1"/>
+          <w:sz w:val="24"/>
+          <w:szCs w:val="24"/>
+        </w:rPr>
+        <w:t>.</w:t>
+      </w:r>
+    </w:p>
+    <w:p>
+      <w:pPr>
+        <w:tabs>
+          <w:tab w:val="left" w:pos="466"/>
+        </w:tabs>
+        <w:spacing w:before="1"/>
+        <w:rPr>
+          <w:rFonts w:ascii="Arial" w:hAnsi="Arial" w:cs="Arial"/>
+          <w:color w:val="000000" w:themeColor="text1"/>
+          <w:sz w:val="24"/>
+          <w:szCs w:val="24"/>
+        </w:rPr>
+      </w:pPr>
+    </w:p>
+    <w:p>
+      <w:pPr>
+        <w:widowControl/>
+        <w:shd w:val="clear" w:color="auto" w:fill="FFFFFF"/>
+        <w:autoSpaceDE/>
+        <w:autoSpaceDN/>
+        <w:ind w:left="360"/>
+        <w:textAlignment w:val="baseline"/>
+        <w:rPr>
+          <w:rFonts w:ascii="Arial" w:eastAsia="Times New Roman" w:hAnsi="Arial" w:cs="Arial"/>
+          <w:color w:val="000000" w:themeColor="text1"/>
+          <w:sz w:val="24"/>
+          <w:szCs w:val="24"/>
+        </w:rPr>
+      </w:pPr>
+      <w:r>
+        <w:rPr>
+          <w:rFonts w:ascii="Arial" w:eastAsia="Times New Roman" w:hAnsi="Arial" w:cs="Arial"/>
+          <w:b/>
+          <w:bCs/>
+          <w:color w:val="000000" w:themeColor="text1"/>
+          <w:sz w:val="24"/>
+          <w:szCs w:val="24"/>
+          <w:bdr w:val="none" w:sz="0" w:space="0" w:color="auto" w:frame="1"/>
+        </w:rPr>
+        <w:t>Nominal Variable</w:t>
+      </w:r>
+      <w:r>
+        <w:rPr>
+          <w:rFonts w:ascii="Arial" w:eastAsia="Times New Roman" w:hAnsi="Arial" w:cs="Arial"/>
+          <w:color w:val="000000" w:themeColor="text1"/>
+          <w:sz w:val="24"/>
+          <w:szCs w:val="24"/>
+        </w:rPr>
+        <w:t> (</w:t>
+      </w:r>
+      <w:r>
+        <w:rPr>
+          <w:rFonts w:ascii="Arial" w:eastAsia="Times New Roman" w:hAnsi="Arial" w:cs="Arial"/>
+          <w:i/>
+          <w:iCs/>
+          <w:color w:val="000000" w:themeColor="text1"/>
+          <w:sz w:val="24"/>
+          <w:szCs w:val="24"/>
+          <w:bdr w:val="none" w:sz="0" w:space="0" w:color="auto" w:frame="1"/>
+        </w:rPr>
+        <w:t>Categorical</w:t>
+      </w:r>
+      <w:r>
+        <w:rPr>
+          <w:rFonts w:ascii="Arial" w:eastAsia="Times New Roman" w:hAnsi="Arial" w:cs="Arial"/>
+          <w:color w:val="000000" w:themeColor="text1"/>
+          <w:sz w:val="24"/>
+          <w:szCs w:val="24"/>
+        </w:rPr>
+        <w:t>). Variable comprises a finite set of discrete values with no relationship between values.</w:t>
+      </w:r>
+    </w:p>
+    <w:p>
+      <w:pPr>
+        <w:widowControl/>
+        <w:shd w:val="clear" w:color="auto" w:fill="FFFFFF"/>
+        <w:autoSpaceDE/>
+        <w:autoSpaceDN/>
+        <w:ind w:left="360"/>
+        <w:textAlignment w:val="baseline"/>
+        <w:rPr>
+          <w:rFonts w:ascii="Arial" w:eastAsia="Times New Roman" w:hAnsi="Arial" w:cs="Arial"/>
+          <w:color w:val="000000" w:themeColor="text1"/>
+          <w:sz w:val="24"/>
+          <w:szCs w:val="24"/>
+        </w:rPr>
+      </w:pPr>
+    </w:p>
+    <w:p>
+      <w:pPr>
+        <w:widowControl/>
+        <w:shd w:val="clear" w:color="auto" w:fill="FFFFFF"/>
+        <w:autoSpaceDE/>
+        <w:autoSpaceDN/>
+        <w:ind w:left="360"/>
+        <w:textAlignment w:val="baseline"/>
+        <w:rPr>
+          <w:rFonts w:ascii="Arial" w:eastAsia="Times New Roman" w:hAnsi="Arial" w:cs="Arial"/>
+          <w:color w:val="000000" w:themeColor="text1"/>
+          <w:sz w:val="24"/>
+          <w:szCs w:val="24"/>
+        </w:rPr>
+      </w:pPr>
+      <w:r>
+        <w:rPr>
+          <w:rFonts w:ascii="Arial" w:eastAsia="Times New Roman" w:hAnsi="Arial" w:cs="Arial"/>
+          <w:b/>
+          <w:bCs/>
+          <w:color w:val="000000" w:themeColor="text1"/>
+          <w:sz w:val="24"/>
+          <w:szCs w:val="24"/>
+          <w:bdr w:val="none" w:sz="0" w:space="0" w:color="auto" w:frame="1"/>
+        </w:rPr>
+        <w:t>Ordinal Variable</w:t>
+      </w:r>
+      <w:r>
+        <w:rPr>
+          <w:rFonts w:ascii="Arial" w:eastAsia="Times New Roman" w:hAnsi="Arial" w:cs="Arial"/>
+          <w:color w:val="000000" w:themeColor="text1"/>
+          <w:sz w:val="24"/>
+          <w:szCs w:val="24"/>
+        </w:rPr>
+        <w:t>. Variable comprises a finite set of discrete values with a ranked ordering between values.</w:t>
+      </w:r>
+    </w:p>
+    <w:p>
+      <w:pPr>
+        <w:pStyle w:val="Heading2"/>
+        <w:shd w:val="clear" w:color="auto" w:fill="FFFFFF"/>
+        <w:spacing w:before="0" w:beforeAutospacing="0" w:after="120" w:afterAutospacing="0" w:line="360" w:lineRule="atLeast"/>
+        <w:textAlignment w:val="baseline"/>
+        <w:rPr>
+          <w:rFonts w:ascii="Arial" w:hAnsi="Arial" w:cs="Arial"/>
+          <w:color w:val="000000" w:themeColor="text1"/>
+          <w:sz w:val="24"/>
+          <w:szCs w:val="24"/>
+        </w:rPr>
+      </w:pPr>
+    </w:p>
+    <w:p>
+      <w:pPr>
+        <w:pStyle w:val="Heading2"/>
+        <w:shd w:val="clear" w:color="auto" w:fill="FFFFFF"/>
+        <w:spacing w:before="0" w:beforeAutospacing="0" w:after="120" w:afterAutospacing="0" w:line="360" w:lineRule="atLeast"/>
+        <w:textAlignment w:val="baseline"/>
+        <w:rPr>
+          <w:rFonts w:ascii="Arial" w:hAnsi="Arial" w:cs="Arial"/>
+          <w:color w:val="000000" w:themeColor="text1"/>
+          <w:sz w:val="24"/>
+          <w:szCs w:val="24"/>
+        </w:rPr>
+      </w:pPr>
+      <w:r>
+        <w:rPr>
+          <w:rFonts w:ascii="Arial" w:hAnsi="Arial" w:cs="Arial"/>
+          <w:color w:val="000000" w:themeColor="text1"/>
+          <w:sz w:val="24"/>
+          <w:szCs w:val="24"/>
+        </w:rPr>
+        <w:t>Encoding Categorical Data</w:t>
+      </w:r>
+    </w:p>
+    <w:p>
+      <w:pPr>
+        <w:pStyle w:val="NormalWeb"/>
+        <w:shd w:val="clear" w:color="auto" w:fill="FFFFFF"/>
+        <w:spacing w:before="0" w:beforeAutospacing="0" w:after="288" w:afterAutospacing="0" w:line="360" w:lineRule="atLeast"/>
+        <w:textAlignment w:val="baseline"/>
+        <w:rPr>
+          <w:rFonts w:ascii="Arial" w:hAnsi="Arial" w:cs="Arial"/>
+          <w:color w:val="000000" w:themeColor="text1"/>
+        </w:rPr>
+      </w:pPr>
+      <w:r>
+        <w:rPr>
+          <w:rFonts w:ascii="Arial" w:hAnsi="Arial" w:cs="Arial"/>
+          <w:color w:val="000000" w:themeColor="text1"/>
+        </w:rPr>
+        <w:t>There are three common approaches for converting ordinal and categorical variables to numerical values. They are:</w:t>
+      </w:r>
+    </w:p>
+    <w:p>
+      <w:pPr>
+        <w:widowControl/>
+        <w:numPr>
+          <w:ilvl w:val="0"/>
+          <w:numId w:val="8"/>
+        </w:numPr>
+        <w:shd w:val="clear" w:color="auto" w:fill="FFFFFF"/>
+        <w:autoSpaceDE/>
+        <w:autoSpaceDN/>
+        <w:ind w:left="0"/>
+        <w:textAlignment w:val="baseline"/>
+        <w:rPr>
+          <w:rFonts w:ascii="Arial" w:hAnsi="Arial" w:cs="Arial"/>
+          <w:color w:val="000000" w:themeColor="text1"/>
+          <w:sz w:val="24"/>
+          <w:szCs w:val="24"/>
+        </w:rPr>
+      </w:pPr>
+      <w:r>
+        <w:rPr>
+          <w:rFonts w:ascii="Arial" w:hAnsi="Arial" w:cs="Arial"/>
+          <w:color w:val="000000" w:themeColor="text1"/>
+          <w:sz w:val="24"/>
+          <w:szCs w:val="24"/>
+        </w:rPr>
+        <w:t>Ordinal Encoding</w:t>
+      </w:r>
+    </w:p>
+    <w:p>
+      <w:pPr>
+        <w:widowControl/>
+        <w:numPr>
+          <w:ilvl w:val="0"/>
+          <w:numId w:val="8"/>
+        </w:numPr>
+        <w:shd w:val="clear" w:color="auto" w:fill="FFFFFF"/>
+        <w:autoSpaceDE/>
+        <w:autoSpaceDN/>
+        <w:ind w:left="0"/>
+        <w:textAlignment w:val="baseline"/>
+        <w:rPr>
+          <w:rFonts w:ascii="Arial" w:hAnsi="Arial" w:cs="Arial"/>
+          <w:color w:val="000000" w:themeColor="text1"/>
+          <w:sz w:val="24"/>
+          <w:szCs w:val="24"/>
+        </w:rPr>
+      </w:pPr>
+      <w:r>
+        <w:rPr>
+          <w:rFonts w:ascii="Arial" w:hAnsi="Arial" w:cs="Arial"/>
+          <w:color w:val="000000" w:themeColor="text1"/>
+          <w:sz w:val="24"/>
+          <w:szCs w:val="24"/>
+        </w:rPr>
+        <w:t>One-Hot Encoding</w:t>
+      </w:r>
+    </w:p>
+    <w:p>
+      <w:pPr>
+        <w:widowControl/>
+        <w:numPr>
+          <w:ilvl w:val="0"/>
+          <w:numId w:val="8"/>
+        </w:numPr>
+        <w:shd w:val="clear" w:color="auto" w:fill="FFFFFF"/>
+        <w:autoSpaceDE/>
+        <w:autoSpaceDN/>
+        <w:ind w:left="0"/>
+        <w:textAlignment w:val="baseline"/>
+        <w:rPr>
+          <w:rFonts w:ascii="Arial" w:hAnsi="Arial" w:cs="Arial"/>
+          <w:color w:val="000000" w:themeColor="text1"/>
+          <w:sz w:val="24"/>
+          <w:szCs w:val="24"/>
+        </w:rPr>
+      </w:pPr>
+      <w:r>
+        <w:rPr>
+          <w:rFonts w:ascii="Arial" w:hAnsi="Arial" w:cs="Arial"/>
+          <w:color w:val="000000" w:themeColor="text1"/>
+          <w:sz w:val="24"/>
+          <w:szCs w:val="24"/>
+        </w:rPr>
+        <w:t>Dummy Variable Encoding</w:t>
+      </w:r>
+    </w:p>
+    <w:p>
+      <w:pPr>
+        <w:pStyle w:val="NormalWeb"/>
+        <w:shd w:val="clear" w:color="auto" w:fill="FFFFFF"/>
+        <w:spacing w:before="0" w:beforeAutospacing="0" w:after="288" w:afterAutospacing="0" w:line="360" w:lineRule="atLeast"/>
+        <w:textAlignment w:val="baseline"/>
+        <w:rPr>
+          <w:rFonts w:ascii="Arial" w:hAnsi="Arial" w:cs="Arial"/>
+          <w:color w:val="000000" w:themeColor="text1"/>
+        </w:rPr>
+      </w:pPr>
+      <w:r>
+        <w:rPr>
+          <w:rFonts w:ascii="Arial" w:hAnsi="Arial" w:cs="Arial"/>
+          <w:color w:val="000000" w:themeColor="text1"/>
+        </w:rPr>
+        <w:t>Let’s take a closer look at each in turn.</w:t>
+      </w:r>
+    </w:p>
+    <w:p>
+      <w:pPr>
+        <w:pStyle w:val="Heading3"/>
+        <w:shd w:val="clear" w:color="auto" w:fill="FFFFFF"/>
+        <w:spacing w:before="0" w:after="120" w:line="360" w:lineRule="atLeast"/>
+        <w:textAlignment w:val="baseline"/>
+        <w:rPr>
+          <w:rFonts w:ascii="Arial" w:hAnsi="Arial" w:cs="Arial"/>
+          <w:color w:val="000000" w:themeColor="text1"/>
+          <w:sz w:val="24"/>
+          <w:szCs w:val="24"/>
+        </w:rPr>
+      </w:pPr>
+      <w:r>
+        <w:rPr>
+          <w:rFonts w:ascii="Arial" w:hAnsi="Arial" w:cs="Arial"/>
+          <w:color w:val="000000" w:themeColor="text1"/>
+          <w:sz w:val="24"/>
+          <w:szCs w:val="24"/>
+        </w:rPr>
+        <w:t>Ordinal Encoding</w:t>
+      </w:r>
+    </w:p>
+    <w:p>
+      <w:pPr>
+        <w:pStyle w:val="NormalWeb"/>
+        <w:shd w:val="clear" w:color="auto" w:fill="FFFFFF"/>
+        <w:spacing w:before="0" w:beforeAutospacing="0" w:after="288" w:afterAutospacing="0" w:line="360" w:lineRule="atLeast"/>
+        <w:textAlignment w:val="baseline"/>
+        <w:rPr>
+          <w:rFonts w:ascii="Arial" w:hAnsi="Arial" w:cs="Arial"/>
+          <w:color w:val="000000" w:themeColor="text1"/>
+        </w:rPr>
+      </w:pPr>
+      <w:r>
+        <w:rPr>
+          <w:rFonts w:ascii="Arial" w:hAnsi="Arial" w:cs="Arial"/>
+          <w:color w:val="000000" w:themeColor="text1"/>
+        </w:rPr>
+        <w:t>In ordinal encoding, each unique category value is assigned an integer value.</w:t>
+      </w:r>
+    </w:p>
+    <w:p>
+      <w:pPr>
+        <w:pStyle w:val="NormalWeb"/>
+        <w:shd w:val="clear" w:color="auto" w:fill="FFFFFF"/>
+        <w:spacing w:before="0" w:beforeAutospacing="0" w:after="0" w:afterAutospacing="0" w:line="360" w:lineRule="atLeast"/>
+        <w:textAlignment w:val="baseline"/>
+        <w:rPr>
+          <w:rFonts w:ascii="Arial" w:hAnsi="Arial" w:cs="Arial"/>
+          <w:color w:val="000000" w:themeColor="text1"/>
+        </w:rPr>
+      </w:pPr>
+      <w:r>
+        <w:rPr>
+          <w:rFonts w:ascii="Arial" w:hAnsi="Arial" w:cs="Arial"/>
+          <w:color w:val="000000" w:themeColor="text1"/>
+        </w:rPr>
+        <w:t>For example, “</w:t>
+      </w:r>
+      <w:r>
+        <w:rPr>
+          <w:rStyle w:val="Emphasis"/>
+          <w:rFonts w:ascii="Arial" w:hAnsi="Arial" w:cs="Arial"/>
+          <w:color w:val="000000" w:themeColor="text1"/>
+          <w:bdr w:val="none" w:sz="0" w:space="0" w:color="auto" w:frame="1"/>
+        </w:rPr>
+        <w:t>red</w:t>
+      </w:r>
+      <w:r>
+        <w:rPr>
+          <w:rFonts w:ascii="Arial" w:hAnsi="Arial" w:cs="Arial"/>
+          <w:color w:val="000000" w:themeColor="text1"/>
+        </w:rPr>
+        <w:t>” is 1, “</w:t>
+      </w:r>
+      <w:r>
+        <w:rPr>
+          <w:rStyle w:val="Emphasis"/>
+          <w:rFonts w:ascii="Arial" w:hAnsi="Arial" w:cs="Arial"/>
+          <w:color w:val="000000" w:themeColor="text1"/>
+          <w:bdr w:val="none" w:sz="0" w:space="0" w:color="auto" w:frame="1"/>
+        </w:rPr>
+        <w:t>green</w:t>
+      </w:r>
+      <w:r>
+        <w:rPr>
+          <w:rFonts w:ascii="Arial" w:hAnsi="Arial" w:cs="Arial"/>
+          <w:color w:val="000000" w:themeColor="text1"/>
+        </w:rPr>
+        <w:t>” is 2, and “</w:t>
+      </w:r>
+      <w:r>
+        <w:rPr>
+          <w:rStyle w:val="Emphasis"/>
+          <w:rFonts w:ascii="Arial" w:hAnsi="Arial" w:cs="Arial"/>
+          <w:color w:val="000000" w:themeColor="text1"/>
+          <w:bdr w:val="none" w:sz="0" w:space="0" w:color="auto" w:frame="1"/>
+        </w:rPr>
+        <w:t>blue</w:t>
+      </w:r>
+      <w:r>
+        <w:rPr>
+          <w:rFonts w:ascii="Arial" w:hAnsi="Arial" w:cs="Arial"/>
+          <w:color w:val="000000" w:themeColor="text1"/>
+        </w:rPr>
+        <w:t>” is 3.</w:t>
+      </w:r>
+    </w:p>
+    <w:p>
+      <w:pPr>
+        <w:pStyle w:val="NormalWeb"/>
+        <w:shd w:val="clear" w:color="auto" w:fill="FFFFFF"/>
+        <w:spacing w:before="0" w:beforeAutospacing="0" w:after="288" w:afterAutospacing="0" w:line="360" w:lineRule="atLeast"/>
+        <w:textAlignment w:val="baseline"/>
+        <w:rPr>
+          <w:rFonts w:ascii="Arial" w:hAnsi="Arial" w:cs="Arial"/>
+          <w:color w:val="000000" w:themeColor="text1"/>
+        </w:rPr>
+      </w:pPr>
+      <w:r>
+        <w:rPr>
+          <w:rFonts w:ascii="Arial" w:hAnsi="Arial" w:cs="Arial"/>
+          <w:color w:val="000000" w:themeColor="text1"/>
+        </w:rPr>
+        <w:t>This is called an ordinal encoding or an integer encoding and is easily reversible. Often, integer values starting at zero are used.</w:t>
+      </w:r>
+    </w:p>
+    <w:p>
+      <w:pPr>
+        <w:pStyle w:val="NormalWeb"/>
+        <w:shd w:val="clear" w:color="auto" w:fill="FFFFFF"/>
+        <w:spacing w:before="0" w:beforeAutospacing="0" w:after="288" w:afterAutospacing="0" w:line="360" w:lineRule="atLeast"/>
+        <w:textAlignment w:val="baseline"/>
+        <w:rPr>
+          <w:rFonts w:ascii="Arial" w:hAnsi="Arial" w:cs="Arial"/>
+          <w:color w:val="000000" w:themeColor="text1"/>
+        </w:rPr>
+      </w:pPr>
+      <w:r>
+        <w:rPr>
+          <w:rFonts w:ascii="Arial" w:hAnsi="Arial" w:cs="Arial"/>
+          <w:color w:val="000000" w:themeColor="text1"/>
+        </w:rPr>
+        <w:lastRenderedPageBreak/>
+        <w:t xml:space="preserve">For some variables, an ordinal encoding may be enough. The integer values have a natural ordered relationship between each other and machine learning algorithms may be able to understand and harness this </w:t>
+      </w:r>
+      <w:proofErr w:type="spellStart"/>
+      <w:r>
+        <w:rPr>
+          <w:rFonts w:ascii="Arial" w:hAnsi="Arial" w:cs="Arial"/>
+          <w:color w:val="000000" w:themeColor="text1"/>
+        </w:rPr>
+        <w:t>relationship.</w:t>
+      </w:r>
+      <w:r>
+        <w:rPr>
+          <w:rFonts w:ascii="Arial" w:hAnsi="Arial" w:cs="Arial"/>
+          <w:color w:val="000000" w:themeColor="text1"/>
+        </w:rPr>
+        <w:t>It</w:t>
+      </w:r>
+      <w:proofErr w:type="spellEnd"/>
+      <w:r>
+        <w:rPr>
+          <w:rFonts w:ascii="Arial" w:hAnsi="Arial" w:cs="Arial"/>
+          <w:color w:val="000000" w:themeColor="text1"/>
+        </w:rPr>
+        <w:t xml:space="preserve"> is a natural encoding for ordinal variables. For categorical variables, it imposes an ordinal relationship where no such relationship may exist. This can cause problems and a one-hot encoding may be used instead.</w:t>
+      </w:r>
+    </w:p>
+    <w:p>
+      <w:pPr>
+        <w:widowControl/>
+        <w:shd w:val="clear" w:color="auto" w:fill="FFFFFF"/>
+        <w:autoSpaceDE/>
+        <w:autoSpaceDN/>
+        <w:spacing w:line="360" w:lineRule="atLeast"/>
+        <w:textAlignment w:val="baseline"/>
+        <w:rPr>
+          <w:rFonts w:ascii="Arial" w:eastAsia="Times New Roman" w:hAnsi="Arial" w:cs="Arial"/>
+          <w:color w:val="000000" w:themeColor="text1"/>
+          <w:sz w:val="24"/>
+          <w:szCs w:val="24"/>
+        </w:rPr>
+      </w:pPr>
+      <w:r>
+        <w:rPr>
+          <w:rFonts w:ascii="Arial" w:eastAsia="Times New Roman" w:hAnsi="Arial" w:cs="Arial"/>
+          <w:color w:val="000000" w:themeColor="text1"/>
+          <w:sz w:val="24"/>
+          <w:szCs w:val="24"/>
+        </w:rPr>
+        <w:t>This ordinal encoding transform is available in the scikit-learn Python machine learning library via the </w:t>
+      </w:r>
+      <w:proofErr w:type="spellStart"/>
+      <w:r>
+        <w:rPr>
+          <w:rFonts w:ascii="Arial" w:eastAsia="Times New Roman" w:hAnsi="Arial" w:cs="Arial"/>
+          <w:color w:val="000000" w:themeColor="text1"/>
+          <w:sz w:val="24"/>
+          <w:szCs w:val="24"/>
+        </w:rPr>
+        <w:fldChar w:fldCharType="begin"/>
+      </w:r>
+      <w:r>
+        <w:rPr>
+          <w:rFonts w:ascii="Arial" w:eastAsia="Times New Roman" w:hAnsi="Arial" w:cs="Arial"/>
+          <w:color w:val="000000" w:themeColor="text1"/>
+          <w:sz w:val="24"/>
+          <w:szCs w:val="24"/>
+        </w:rPr>
+        <w:instrText xml:space="preserve"> HYPERLINK "https://scikit-learn.org/stable/modules/generated/sklearn.preprocessing.OrdinalEncoder.html" </w:instrText>
+      </w:r>
+      <w:r>
+        <w:rPr>
+          <w:rFonts w:ascii="Arial" w:eastAsia="Times New Roman" w:hAnsi="Arial" w:cs="Arial"/>
+          <w:color w:val="000000" w:themeColor="text1"/>
+          <w:sz w:val="24"/>
+          <w:szCs w:val="24"/>
+        </w:rPr>
+        <w:fldChar w:fldCharType="separate"/>
+      </w:r>
+      <w:r>
+        <w:rPr>
+          <w:rFonts w:ascii="Arial" w:eastAsia="Times New Roman" w:hAnsi="Arial" w:cs="Arial"/>
+          <w:color w:val="000000" w:themeColor="text1"/>
+          <w:sz w:val="24"/>
+          <w:szCs w:val="24"/>
+          <w:bdr w:val="none" w:sz="0" w:space="0" w:color="auto" w:frame="1"/>
+        </w:rPr>
+        <w:t>OrdinalEncoder</w:t>
+      </w:r>
+      <w:proofErr w:type="spellEnd"/>
+      <w:r>
+        <w:rPr>
+          <w:rFonts w:ascii="Arial" w:eastAsia="Times New Roman" w:hAnsi="Arial" w:cs="Arial"/>
+          <w:color w:val="000000" w:themeColor="text1"/>
+          <w:sz w:val="24"/>
+          <w:szCs w:val="24"/>
+          <w:bdr w:val="none" w:sz="0" w:space="0" w:color="auto" w:frame="1"/>
+        </w:rPr>
+        <w:t xml:space="preserve"> class</w:t>
+      </w:r>
+      <w:r>
+        <w:rPr>
+          <w:rFonts w:ascii="Arial" w:eastAsia="Times New Roman" w:hAnsi="Arial" w:cs="Arial"/>
+          <w:color w:val="000000" w:themeColor="text1"/>
+          <w:sz w:val="24"/>
+          <w:szCs w:val="24"/>
+        </w:rPr>
+        <w:fldChar w:fldCharType="end"/>
+      </w:r>
+      <w:r>
+        <w:rPr>
+          <w:rFonts w:ascii="Arial" w:eastAsia="Times New Roman" w:hAnsi="Arial" w:cs="Arial"/>
+          <w:color w:val="000000" w:themeColor="text1"/>
+          <w:sz w:val="24"/>
+          <w:szCs w:val="24"/>
+        </w:rPr>
+        <w:t>.</w:t>
+      </w:r>
+    </w:p>
+    <w:p>
+      <w:pPr>
+        <w:widowControl/>
+        <w:shd w:val="clear" w:color="auto" w:fill="FFFFFF"/>
+        <w:autoSpaceDE/>
+        <w:autoSpaceDN/>
+        <w:spacing w:line="360" w:lineRule="atLeast"/>
+        <w:textAlignment w:val="baseline"/>
+        <w:rPr>
+          <w:rFonts w:ascii="Arial" w:eastAsia="Times New Roman" w:hAnsi="Arial" w:cs="Arial"/>
+          <w:color w:val="000000" w:themeColor="text1"/>
+          <w:sz w:val="24"/>
+          <w:szCs w:val="24"/>
+        </w:rPr>
+      </w:pPr>
+      <w:r>
+        <w:rPr>
+          <w:rFonts w:ascii="Arial" w:eastAsia="Times New Roman" w:hAnsi="Arial" w:cs="Arial"/>
+          <w:color w:val="000000" w:themeColor="text1"/>
+          <w:sz w:val="24"/>
+          <w:szCs w:val="24"/>
+        </w:rPr>
+        <w:t>By default, it will assign integers to labels in the order that is observed in the data. If a specific order is desired, it can be specified via the “</w:t>
+      </w:r>
+      <w:r>
+        <w:rPr>
+          <w:rFonts w:ascii="Arial" w:eastAsia="Times New Roman" w:hAnsi="Arial" w:cs="Arial"/>
+          <w:i/>
+          <w:iCs/>
+          <w:color w:val="000000" w:themeColor="text1"/>
+          <w:sz w:val="24"/>
+          <w:szCs w:val="24"/>
+          <w:bdr w:val="none" w:sz="0" w:space="0" w:color="auto" w:frame="1"/>
+        </w:rPr>
+        <w:t>categories</w:t>
+      </w:r>
+      <w:r>
+        <w:rPr>
+          <w:rFonts w:ascii="Arial" w:eastAsia="Times New Roman" w:hAnsi="Arial" w:cs="Arial"/>
+          <w:color w:val="000000" w:themeColor="text1"/>
+          <w:sz w:val="24"/>
+          <w:szCs w:val="24"/>
+        </w:rPr>
+        <w:t>” argument as a list with the rank order of all expected labels.</w:t>
+      </w:r>
+    </w:p>
+    <w:p>
+      <w:pPr>
+        <w:widowControl/>
+        <w:shd w:val="clear" w:color="auto" w:fill="FFFFFF"/>
+        <w:autoSpaceDE/>
+        <w:autoSpaceDN/>
+        <w:spacing w:after="120" w:line="360" w:lineRule="atLeast"/>
+        <w:textAlignment w:val="baseline"/>
+        <w:outlineLvl w:val="2"/>
+        <w:rPr>
+          <w:rFonts w:ascii="Arial" w:eastAsia="Times New Roman" w:hAnsi="Arial" w:cs="Arial"/>
+          <w:b/>
+          <w:bCs/>
+          <w:color w:val="000000" w:themeColor="text1"/>
+          <w:sz w:val="24"/>
+          <w:szCs w:val="24"/>
+        </w:rPr>
+      </w:pPr>
+    </w:p>
+    <w:p>
+      <w:pPr>
+        <w:widowControl/>
+        <w:shd w:val="clear" w:color="auto" w:fill="FFFFFF"/>
+        <w:autoSpaceDE/>
+        <w:autoSpaceDN/>
+        <w:spacing w:after="120" w:line="360" w:lineRule="atLeast"/>
+        <w:textAlignment w:val="baseline"/>
+        <w:outlineLvl w:val="2"/>
+        <w:rPr>
+          <w:rFonts w:ascii="Arial" w:eastAsia="Times New Roman" w:hAnsi="Arial" w:cs="Arial"/>
+          <w:b/>
+          <w:bCs/>
+          <w:color w:val="000000" w:themeColor="text1"/>
+          <w:sz w:val="24"/>
+          <w:szCs w:val="24"/>
+        </w:rPr>
+      </w:pPr>
+      <w:r>
+        <w:rPr>
+          <w:rFonts w:ascii="Arial" w:eastAsia="Times New Roman" w:hAnsi="Arial" w:cs="Arial"/>
+          <w:b/>
+          <w:bCs/>
+          <w:color w:val="000000" w:themeColor="text1"/>
+          <w:sz w:val="24"/>
+          <w:szCs w:val="24"/>
+        </w:rPr>
+        <w:t>One-Hot Encoding</w:t>
+      </w:r>
+    </w:p>
+    <w:p>
+      <w:pPr>
+        <w:widowControl/>
+        <w:shd w:val="clear" w:color="auto" w:fill="FFFFFF"/>
+        <w:autoSpaceDE/>
+        <w:autoSpaceDN/>
+        <w:spacing w:after="288" w:line="360" w:lineRule="atLeast"/>
+        <w:textAlignment w:val="baseline"/>
+        <w:rPr>
+          <w:rFonts w:ascii="Arial" w:eastAsia="Times New Roman" w:hAnsi="Arial" w:cs="Arial"/>
+          <w:color w:val="000000" w:themeColor="text1"/>
+          <w:sz w:val="24"/>
+          <w:szCs w:val="24"/>
+        </w:rPr>
+      </w:pPr>
+      <w:r>
+        <w:rPr>
+          <w:rFonts w:ascii="Arial" w:eastAsia="Times New Roman" w:hAnsi="Arial" w:cs="Arial"/>
+          <w:color w:val="000000" w:themeColor="text1"/>
+          <w:sz w:val="24"/>
+          <w:szCs w:val="24"/>
+        </w:rPr>
+        <w:t>For categorical variables where no ordinal relationship exists, the integer encoding may not be enough, at best, or misleading to the model at worst.</w:t>
+      </w:r>
+    </w:p>
+    <w:p>
+      <w:pPr>
+        <w:widowControl/>
+        <w:shd w:val="clear" w:color="auto" w:fill="FFFFFF"/>
+        <w:autoSpaceDE/>
+        <w:autoSpaceDN/>
+        <w:spacing w:after="288" w:line="360" w:lineRule="atLeast"/>
+        <w:textAlignment w:val="baseline"/>
+        <w:rPr>
+          <w:rFonts w:ascii="Arial" w:eastAsia="Times New Roman" w:hAnsi="Arial" w:cs="Arial"/>
+          <w:color w:val="000000" w:themeColor="text1"/>
+          <w:sz w:val="24"/>
+          <w:szCs w:val="24"/>
+        </w:rPr>
+      </w:pPr>
+      <w:r>
+        <w:rPr>
+          <w:rFonts w:ascii="Arial" w:eastAsia="Times New Roman" w:hAnsi="Arial" w:cs="Arial"/>
+          <w:color w:val="000000" w:themeColor="text1"/>
+          <w:sz w:val="24"/>
+          <w:szCs w:val="24"/>
+        </w:rPr>
+        <w:t>Forcing an ordinal relationship via an ordinal encoding and allowing the model to assume a natural ordering between categories may result in poor performance or unexpected results (predictions halfway between categories).</w:t>
+      </w:r>
+    </w:p>
+    <w:p>
+      <w:pPr>
+        <w:widowControl/>
+        <w:shd w:val="clear" w:color="auto" w:fill="FFFFFF"/>
+        <w:autoSpaceDE/>
+        <w:autoSpaceDN/>
+        <w:spacing w:after="288" w:line="360" w:lineRule="atLeast"/>
+        <w:textAlignment w:val="baseline"/>
+        <w:rPr>
+          <w:rFonts w:ascii="Arial" w:eastAsia="Times New Roman" w:hAnsi="Arial" w:cs="Arial"/>
+          <w:color w:val="000000" w:themeColor="text1"/>
+          <w:sz w:val="24"/>
+          <w:szCs w:val="24"/>
+        </w:rPr>
+      </w:pPr>
+      <w:r>
+        <w:rPr>
+          <w:rFonts w:ascii="Arial" w:eastAsia="Times New Roman" w:hAnsi="Arial" w:cs="Arial"/>
+          <w:color w:val="000000" w:themeColor="text1"/>
+          <w:sz w:val="24"/>
+          <w:szCs w:val="24"/>
+        </w:rPr>
+        <w:t>In this case, a one-hot encoding can be applied to the ordinal representation. This is where the integer encoded variable is removed and one new binary variable is added for each unique integer value in the variable.</w:t>
+      </w:r>
+    </w:p>
+    <w:p>
+      <w:pPr>
+        <w:widowControl/>
+        <w:shd w:val="clear" w:color="auto" w:fill="FFFFFF"/>
+        <w:autoSpaceDE/>
+        <w:autoSpaceDN/>
+        <w:spacing w:after="288" w:line="360" w:lineRule="atLeast"/>
+        <w:textAlignment w:val="baseline"/>
+        <w:rPr>
+          <w:rFonts w:ascii="Arial" w:eastAsia="Times New Roman" w:hAnsi="Arial" w:cs="Arial"/>
+          <w:color w:val="000000" w:themeColor="text1"/>
+          <w:sz w:val="24"/>
+          <w:szCs w:val="24"/>
+        </w:rPr>
+      </w:pPr>
+      <w:r>
+        <w:rPr>
+          <w:rFonts w:ascii="Arial" w:hAnsi="Arial" w:cs="Arial"/>
+          <w:color w:val="000000" w:themeColor="text1"/>
+          <w:sz w:val="24"/>
+          <w:szCs w:val="24"/>
+          <w:shd w:val="clear" w:color="auto" w:fill="FFFFFF"/>
+        </w:rPr>
+        <w:t>In the “</w:t>
+      </w:r>
+      <w:r>
+        <w:rPr>
+          <w:rStyle w:val="Emphasis"/>
+          <w:rFonts w:ascii="Arial" w:hAnsi="Arial" w:cs="Arial"/>
+          <w:color w:val="000000" w:themeColor="text1"/>
+          <w:sz w:val="24"/>
+          <w:szCs w:val="24"/>
+          <w:bdr w:val="none" w:sz="0" w:space="0" w:color="auto" w:frame="1"/>
+          <w:shd w:val="clear" w:color="auto" w:fill="FFFFFF"/>
+        </w:rPr>
+        <w:t>color</w:t>
+      </w:r>
+      <w:r>
+        <w:rPr>
+          <w:rFonts w:ascii="Arial" w:hAnsi="Arial" w:cs="Arial"/>
+          <w:color w:val="000000" w:themeColor="text1"/>
+          <w:sz w:val="24"/>
+          <w:szCs w:val="24"/>
+          <w:shd w:val="clear" w:color="auto" w:fill="FFFFFF"/>
+        </w:rPr>
+        <w:t>” variable example, there are three categories, and, therefore, three binary variables are needed. A “1” value is placed in the binary variable for the color and “0” values for the other colors.</w:t>
+      </w:r>
+    </w:p>
+    <w:p>
+      <w:pPr>
+        <w:widowControl/>
+        <w:shd w:val="clear" w:color="auto" w:fill="FFFFFF"/>
+        <w:autoSpaceDE/>
+        <w:autoSpaceDN/>
+        <w:spacing w:after="120" w:line="360" w:lineRule="atLeast"/>
+        <w:textAlignment w:val="baseline"/>
+        <w:outlineLvl w:val="2"/>
+        <w:rPr>
+          <w:rFonts w:ascii="Arial" w:eastAsia="Times New Roman" w:hAnsi="Arial" w:cs="Arial"/>
+          <w:b/>
+          <w:bCs/>
+          <w:color w:val="000000" w:themeColor="text1"/>
+          <w:sz w:val="24"/>
+          <w:szCs w:val="24"/>
+        </w:rPr>
+      </w:pPr>
+      <w:r>
+        <w:rPr>
+          <w:rFonts w:ascii="Arial" w:eastAsia="Times New Roman" w:hAnsi="Arial" w:cs="Arial"/>
+          <w:b/>
+          <w:bCs/>
+          <w:color w:val="000000" w:themeColor="text1"/>
+          <w:sz w:val="24"/>
+          <w:szCs w:val="24"/>
+        </w:rPr>
+        <w:t>Dummy Variable Encoding</w:t>
+      </w:r>
+    </w:p>
+    <w:p>
+      <w:pPr>
+        <w:widowControl/>
+        <w:shd w:val="clear" w:color="auto" w:fill="FFFFFF"/>
+        <w:autoSpaceDE/>
+        <w:autoSpaceDN/>
+        <w:spacing w:after="288" w:line="360" w:lineRule="atLeast"/>
+        <w:textAlignment w:val="baseline"/>
+        <w:rPr>
+          <w:rFonts w:ascii="Arial" w:eastAsia="Times New Roman" w:hAnsi="Arial" w:cs="Arial"/>
+          <w:color w:val="000000" w:themeColor="text1"/>
+          <w:sz w:val="24"/>
+          <w:szCs w:val="24"/>
+        </w:rPr>
+      </w:pPr>
+      <w:r>
+        <w:rPr>
+          <w:rFonts w:ascii="Arial" w:eastAsia="Times New Roman" w:hAnsi="Arial" w:cs="Arial"/>
+          <w:color w:val="000000" w:themeColor="text1"/>
+          <w:sz w:val="24"/>
+          <w:szCs w:val="24"/>
+        </w:rPr>
+        <w:t>The one-hot encoding creates one binary variable for each category.</w:t>
+      </w:r>
+    </w:p>
+    <w:p>
+      <w:pPr>
+        <w:widowControl/>
+        <w:shd w:val="clear" w:color="auto" w:fill="FFFFFF"/>
+        <w:autoSpaceDE/>
+        <w:autoSpaceDN/>
+        <w:spacing w:line="360" w:lineRule="atLeast"/>
+        <w:textAlignment w:val="baseline"/>
+        <w:rPr>
+          <w:rFonts w:ascii="Arial" w:eastAsia="Times New Roman" w:hAnsi="Arial" w:cs="Arial"/>
+          <w:color w:val="000000" w:themeColor="text1"/>
+          <w:sz w:val="24"/>
+          <w:szCs w:val="24"/>
+        </w:rPr>
+      </w:pPr>
+      <w:r>
+        <w:rPr>
+          <w:rFonts w:ascii="Arial" w:eastAsia="Times New Roman" w:hAnsi="Arial" w:cs="Arial"/>
+          <w:color w:val="000000" w:themeColor="text1"/>
+          <w:sz w:val="24"/>
+          <w:szCs w:val="24"/>
+        </w:rPr>
+        <w:t>The problem is that this representation includes redundancy. For example, if we know that [1, 0, 0] represents “</w:t>
+      </w:r>
+      <w:r>
+        <w:rPr>
+          <w:rFonts w:ascii="Arial" w:eastAsia="Times New Roman" w:hAnsi="Arial" w:cs="Arial"/>
+          <w:i/>
+          <w:iCs/>
+          <w:color w:val="000000" w:themeColor="text1"/>
+          <w:sz w:val="24"/>
+          <w:szCs w:val="24"/>
+          <w:bdr w:val="none" w:sz="0" w:space="0" w:color="auto" w:frame="1"/>
+        </w:rPr>
+        <w:t>blue</w:t>
+      </w:r>
+      <w:r>
+        <w:rPr>
+          <w:rFonts w:ascii="Arial" w:eastAsia="Times New Roman" w:hAnsi="Arial" w:cs="Arial"/>
+          <w:color w:val="000000" w:themeColor="text1"/>
+          <w:sz w:val="24"/>
+          <w:szCs w:val="24"/>
+        </w:rPr>
+        <w:t>” and [0, 1, 0] represents “</w:t>
+      </w:r>
+      <w:r>
+        <w:rPr>
+          <w:rFonts w:ascii="Arial" w:eastAsia="Times New Roman" w:hAnsi="Arial" w:cs="Arial"/>
+          <w:i/>
+          <w:iCs/>
+          <w:color w:val="000000" w:themeColor="text1"/>
+          <w:sz w:val="24"/>
+          <w:szCs w:val="24"/>
+          <w:bdr w:val="none" w:sz="0" w:space="0" w:color="auto" w:frame="1"/>
+        </w:rPr>
+        <w:t>green</w:t>
+      </w:r>
+      <w:r>
+        <w:rPr>
+          <w:rFonts w:ascii="Arial" w:eastAsia="Times New Roman" w:hAnsi="Arial" w:cs="Arial"/>
+          <w:color w:val="000000" w:themeColor="text1"/>
+          <w:sz w:val="24"/>
+          <w:szCs w:val="24"/>
+        </w:rPr>
+        <w:t>” we don’t need another binary variable to represent “</w:t>
+      </w:r>
+      <w:r>
+        <w:rPr>
+          <w:rFonts w:ascii="Arial" w:eastAsia="Times New Roman" w:hAnsi="Arial" w:cs="Arial"/>
+          <w:i/>
+          <w:iCs/>
+          <w:color w:val="000000" w:themeColor="text1"/>
+          <w:sz w:val="24"/>
+          <w:szCs w:val="24"/>
+          <w:bdr w:val="none" w:sz="0" w:space="0" w:color="auto" w:frame="1"/>
+        </w:rPr>
+        <w:t>red</w:t>
+      </w:r>
+      <w:r>
+        <w:rPr>
+          <w:rFonts w:ascii="Arial" w:eastAsia="Times New Roman" w:hAnsi="Arial" w:cs="Arial"/>
+          <w:color w:val="000000" w:themeColor="text1"/>
+          <w:sz w:val="24"/>
+          <w:szCs w:val="24"/>
+        </w:rPr>
+        <w:t>“, instead we could use 0 values for both “</w:t>
+      </w:r>
+      <w:r>
+        <w:rPr>
+          <w:rFonts w:ascii="Arial" w:eastAsia="Times New Roman" w:hAnsi="Arial" w:cs="Arial"/>
+          <w:i/>
+          <w:iCs/>
+          <w:color w:val="000000" w:themeColor="text1"/>
+          <w:sz w:val="24"/>
+          <w:szCs w:val="24"/>
+          <w:bdr w:val="none" w:sz="0" w:space="0" w:color="auto" w:frame="1"/>
+        </w:rPr>
+        <w:t>blue</w:t>
+      </w:r>
+      <w:r>
+        <w:rPr>
+          <w:rFonts w:ascii="Arial" w:eastAsia="Times New Roman" w:hAnsi="Arial" w:cs="Arial"/>
+          <w:color w:val="000000" w:themeColor="text1"/>
+          <w:sz w:val="24"/>
+          <w:szCs w:val="24"/>
+        </w:rPr>
+        <w:t>” and “</w:t>
+      </w:r>
+      <w:r>
+        <w:rPr>
+          <w:rFonts w:ascii="Arial" w:eastAsia="Times New Roman" w:hAnsi="Arial" w:cs="Arial"/>
+          <w:i/>
+          <w:iCs/>
+          <w:color w:val="000000" w:themeColor="text1"/>
+          <w:sz w:val="24"/>
+          <w:szCs w:val="24"/>
+          <w:bdr w:val="none" w:sz="0" w:space="0" w:color="auto" w:frame="1"/>
+        </w:rPr>
+        <w:t>green</w:t>
+      </w:r>
+      <w:r>
+        <w:rPr>
+          <w:rFonts w:ascii="Arial" w:eastAsia="Times New Roman" w:hAnsi="Arial" w:cs="Arial"/>
+          <w:color w:val="000000" w:themeColor="text1"/>
+          <w:sz w:val="24"/>
+          <w:szCs w:val="24"/>
+        </w:rPr>
+        <w:t>” alone, e.g. [0, 0].</w:t>
+      </w:r>
+    </w:p>
+    <w:p>
+      <w:pPr>
+        <w:widowControl/>
+        <w:shd w:val="clear" w:color="auto" w:fill="FFFFFF"/>
+        <w:autoSpaceDE/>
+        <w:autoSpaceDN/>
+        <w:spacing w:after="288" w:line="360" w:lineRule="atLeast"/>
+        <w:textAlignment w:val="baseline"/>
+        <w:rPr>
+          <w:rFonts w:ascii="Arial" w:eastAsia="Times New Roman" w:hAnsi="Arial" w:cs="Arial"/>
+          <w:color w:val="000000" w:themeColor="text1"/>
+          <w:sz w:val="24"/>
+          <w:szCs w:val="24"/>
+        </w:rPr>
+      </w:pPr>
+      <w:r>
+        <w:rPr>
+          <w:rFonts w:ascii="Arial" w:eastAsia="Times New Roman" w:hAnsi="Arial" w:cs="Arial"/>
+          <w:color w:val="000000" w:themeColor="text1"/>
+          <w:sz w:val="24"/>
+          <w:szCs w:val="24"/>
+        </w:rPr>
+        <w:t>This is called a dummy variable encoding, and always represents C categories with C-1 binary variables.</w:t>
+      </w:r>
+    </w:p>
+    <w:p>
+      <w:pPr>
+        <w:widowControl/>
+        <w:shd w:val="clear" w:color="auto" w:fill="FFFFFF"/>
+        <w:autoSpaceDE/>
+        <w:autoSpaceDN/>
+        <w:spacing w:after="288" w:line="360" w:lineRule="atLeast"/>
+        <w:textAlignment w:val="baseline"/>
+        <w:rPr>
+          <w:rFonts w:ascii="Arial" w:eastAsia="Times New Roman" w:hAnsi="Arial" w:cs="Arial"/>
+          <w:color w:val="000000" w:themeColor="text1"/>
+          <w:sz w:val="24"/>
+          <w:szCs w:val="24"/>
+        </w:rPr>
+      </w:pPr>
+      <w:r>
+        <w:rPr>
+          <w:rFonts w:ascii="Arial" w:eastAsia="Times New Roman" w:hAnsi="Arial" w:cs="Arial"/>
+          <w:color w:val="000000" w:themeColor="text1"/>
+          <w:sz w:val="24"/>
+          <w:szCs w:val="24"/>
+        </w:rPr>
+        <w:t>In addition to being slightly less redundant, a dummy variable representation is required for some models.</w:t>
+      </w:r>
+    </w:p>
+    <w:p>
+      <w:pPr>
+        <w:widowControl/>
+        <w:shd w:val="clear" w:color="auto" w:fill="FFFFFF"/>
+        <w:autoSpaceDE/>
+        <w:autoSpaceDN/>
+        <w:spacing w:line="360" w:lineRule="atLeast"/>
+        <w:textAlignment w:val="baseline"/>
+        <w:rPr>
+          <w:rFonts w:ascii="Arial" w:eastAsia="Times New Roman" w:hAnsi="Arial" w:cs="Arial"/>
+          <w:color w:val="000000" w:themeColor="text1"/>
+          <w:sz w:val="24"/>
+          <w:szCs w:val="24"/>
+        </w:rPr>
+      </w:pPr>
+      <w:r>
+        <w:rPr>
+          <w:rFonts w:ascii="Arial" w:eastAsia="Times New Roman" w:hAnsi="Arial" w:cs="Arial"/>
+          <w:color w:val="000000" w:themeColor="text1"/>
+          <w:sz w:val="24"/>
+          <w:szCs w:val="24"/>
+        </w:rPr>
+        <w:t>For example, in the case of a linear regression model (and other regression models that have a bias term), a one hot encoding will case the matrix of input data to become singular, meaning it cannot be inverted and the linear regression coefficients cannot be calculated using </w:t>
+      </w:r>
+      <w:hyperlink r:id="rId6" w:history="1">
+        <w:r>
+          <w:rPr>
+            <w:rFonts w:ascii="Arial" w:eastAsia="Times New Roman" w:hAnsi="Arial" w:cs="Arial"/>
+            <w:color w:val="000000" w:themeColor="text1"/>
+            <w:sz w:val="24"/>
+            <w:szCs w:val="24"/>
+            <w:bdr w:val="none" w:sz="0" w:space="0" w:color="auto" w:frame="1"/>
+          </w:rPr>
+          <w:t>linear algebra</w:t>
+        </w:r>
+      </w:hyperlink>
+      <w:r>
+        <w:rPr>
+          <w:rFonts w:ascii="Arial" w:eastAsia="Times New Roman" w:hAnsi="Arial" w:cs="Arial"/>
+          <w:color w:val="000000" w:themeColor="text1"/>
+          <w:sz w:val="24"/>
+          <w:szCs w:val="24"/>
+        </w:rPr>
+        <w:t>. For these types of models a dummy variable encoding must be used instead.</w:t>
+      </w:r>
+    </w:p>
+    <w:p>
+      <w:pPr>
+        <w:widowControl/>
+        <w:shd w:val="clear" w:color="auto" w:fill="FFFFFF"/>
+        <w:autoSpaceDE/>
+        <w:autoSpaceDN/>
+        <w:spacing w:after="120" w:line="360" w:lineRule="atLeast"/>
+        <w:textAlignment w:val="baseline"/>
+        <w:outlineLvl w:val="1"/>
+        <w:rPr>
+          <w:rFonts w:ascii="Arial" w:eastAsia="Times New Roman" w:hAnsi="Arial" w:cs="Arial"/>
+          <w:b/>
+          <w:bCs/>
+          <w:color w:val="000000" w:themeColor="text1"/>
+          <w:sz w:val="24"/>
+          <w:szCs w:val="24"/>
+        </w:rPr>
+      </w:pPr>
+    </w:p>
+    <w:p>
+      <w:pPr>
+        <w:widowControl/>
+        <w:shd w:val="clear" w:color="auto" w:fill="FFFFFF"/>
+        <w:autoSpaceDE/>
+        <w:autoSpaceDN/>
+        <w:spacing w:after="120" w:line="360" w:lineRule="atLeast"/>
+        <w:textAlignment w:val="baseline"/>
+        <w:outlineLvl w:val="1"/>
+        <w:rPr>
+          <w:rFonts w:ascii="Arial" w:eastAsia="Times New Roman" w:hAnsi="Arial" w:cs="Arial"/>
+          <w:b/>
+          <w:bCs/>
+          <w:color w:val="000000" w:themeColor="text1"/>
+          <w:sz w:val="24"/>
+          <w:szCs w:val="24"/>
+        </w:rPr>
+      </w:pPr>
+      <w:proofErr w:type="spellStart"/>
+      <w:r>
+        <w:rPr>
+          <w:rFonts w:ascii="Arial" w:eastAsia="Times New Roman" w:hAnsi="Arial" w:cs="Arial"/>
+          <w:b/>
+          <w:bCs/>
+          <w:color w:val="000000" w:themeColor="text1"/>
+          <w:sz w:val="24"/>
+          <w:szCs w:val="24"/>
+        </w:rPr>
+        <w:lastRenderedPageBreak/>
+        <w:t>OrdinalEncoder</w:t>
+      </w:r>
+      <w:proofErr w:type="spellEnd"/>
+      <w:r>
+        <w:rPr>
+          <w:rFonts w:ascii="Arial" w:eastAsia="Times New Roman" w:hAnsi="Arial" w:cs="Arial"/>
+          <w:b/>
+          <w:bCs/>
+          <w:color w:val="000000" w:themeColor="text1"/>
+          <w:sz w:val="24"/>
+          <w:szCs w:val="24"/>
+        </w:rPr>
+        <w:t xml:space="preserve"> Transform</w:t>
+      </w:r>
+    </w:p>
+    <w:p>
+      <w:pPr>
+        <w:widowControl/>
+        <w:shd w:val="clear" w:color="auto" w:fill="FFFFFF"/>
+        <w:autoSpaceDE/>
+        <w:autoSpaceDN/>
+        <w:spacing w:after="288" w:line="360" w:lineRule="atLeast"/>
+        <w:textAlignment w:val="baseline"/>
+        <w:rPr>
+          <w:rFonts w:ascii="Arial" w:eastAsia="Times New Roman" w:hAnsi="Arial" w:cs="Arial"/>
+          <w:color w:val="000000" w:themeColor="text1"/>
+          <w:sz w:val="24"/>
+          <w:szCs w:val="24"/>
+        </w:rPr>
+      </w:pPr>
+      <w:r>
+        <w:rPr>
+          <w:rFonts w:ascii="Arial" w:eastAsia="Times New Roman" w:hAnsi="Arial" w:cs="Arial"/>
+          <w:color w:val="000000" w:themeColor="text1"/>
+          <w:sz w:val="24"/>
+          <w:szCs w:val="24"/>
+        </w:rPr>
+        <w:t>An ordinal encoding involves mapping each unique label to an integer value.</w:t>
+      </w:r>
+    </w:p>
+    <w:p>
+      <w:pPr>
+        <w:widowControl/>
+        <w:shd w:val="clear" w:color="auto" w:fill="FFFFFF"/>
+        <w:autoSpaceDE/>
+        <w:autoSpaceDN/>
+        <w:spacing w:after="288" w:line="360" w:lineRule="atLeast"/>
+        <w:textAlignment w:val="baseline"/>
+        <w:rPr>
+          <w:rFonts w:ascii="Arial" w:eastAsia="Times New Roman" w:hAnsi="Arial" w:cs="Arial"/>
+          <w:color w:val="000000" w:themeColor="text1"/>
+          <w:sz w:val="24"/>
+          <w:szCs w:val="24"/>
+        </w:rPr>
+      </w:pPr>
+      <w:r>
+        <w:rPr>
+          <w:rFonts w:ascii="Arial" w:eastAsia="Times New Roman" w:hAnsi="Arial" w:cs="Arial"/>
+          <w:color w:val="000000" w:themeColor="text1"/>
+          <w:sz w:val="24"/>
+          <w:szCs w:val="24"/>
+        </w:rPr>
+        <w:t>This type of encoding is really only appropriate if there is a known relationship between the categories. This relationship does exist for some of the variables in our dataset, and ideally, this should be harnessed when preparing the data.</w:t>
+      </w:r>
+    </w:p>
+    <w:p>
+      <w:pPr>
+        <w:widowControl/>
+        <w:shd w:val="clear" w:color="auto" w:fill="FFFFFF"/>
+        <w:autoSpaceDE/>
+        <w:autoSpaceDN/>
+        <w:spacing w:after="288" w:line="360" w:lineRule="atLeast"/>
+        <w:textAlignment w:val="baseline"/>
+        <w:rPr>
+          <w:rFonts w:ascii="Arial" w:eastAsia="Times New Roman" w:hAnsi="Arial" w:cs="Arial"/>
+          <w:color w:val="000000" w:themeColor="text1"/>
+          <w:sz w:val="24"/>
+          <w:szCs w:val="24"/>
+        </w:rPr>
+      </w:pPr>
+      <w:r>
+        <w:rPr>
+          <w:rFonts w:ascii="Arial" w:eastAsia="Times New Roman" w:hAnsi="Arial" w:cs="Arial"/>
+          <w:color w:val="000000" w:themeColor="text1"/>
+          <w:sz w:val="24"/>
+          <w:szCs w:val="24"/>
+        </w:rPr>
+        <w:t>In this case, we will ignore any possible existing ordinal relationship and assume all variables are categorical. It can still be helpful to use an ordinal encoding, at least as a point of reference with other encoding schemes.</w:t>
+      </w:r>
+    </w:p>
+    <w:p>
+      <w:pPr>
+        <w:widowControl/>
+        <w:shd w:val="clear" w:color="auto" w:fill="FFFFFF"/>
+        <w:autoSpaceDE/>
+        <w:autoSpaceDN/>
+        <w:spacing w:line="360" w:lineRule="atLeast"/>
+        <w:textAlignment w:val="baseline"/>
+        <w:rPr>
+          <w:rFonts w:ascii="Arial" w:eastAsia="Times New Roman" w:hAnsi="Arial" w:cs="Arial"/>
+          <w:color w:val="000000" w:themeColor="text1"/>
+          <w:sz w:val="24"/>
+          <w:szCs w:val="24"/>
+        </w:rPr>
+      </w:pPr>
+      <w:r>
+        <w:rPr>
+          <w:rFonts w:ascii="Arial" w:eastAsia="Times New Roman" w:hAnsi="Arial" w:cs="Arial"/>
+          <w:color w:val="000000" w:themeColor="text1"/>
+          <w:sz w:val="24"/>
+          <w:szCs w:val="24"/>
+        </w:rPr>
+        <w:t>We can use the </w:t>
+      </w:r>
+      <w:proofErr w:type="spellStart"/>
+      <w:r>
+        <w:rPr>
+          <w:rFonts w:ascii="Arial" w:eastAsia="Times New Roman" w:hAnsi="Arial" w:cs="Arial"/>
+          <w:color w:val="000000" w:themeColor="text1"/>
+          <w:sz w:val="24"/>
+          <w:szCs w:val="24"/>
+        </w:rPr>
+        <w:fldChar w:fldCharType="begin"/>
+      </w:r>
+      <w:r>
+        <w:rPr>
+          <w:rFonts w:ascii="Arial" w:eastAsia="Times New Roman" w:hAnsi="Arial" w:cs="Arial"/>
+          <w:color w:val="000000" w:themeColor="text1"/>
+          <w:sz w:val="24"/>
+          <w:szCs w:val="24"/>
+        </w:rPr>
+        <w:instrText xml:space="preserve"> HYPERLINK "https://scikit-learn.org/stable/modules/generated/sklearn.preprocessing.OrdinalEncoder.html" </w:instrText>
+      </w:r>
+      <w:r>
+        <w:rPr>
+          <w:rFonts w:ascii="Arial" w:eastAsia="Times New Roman" w:hAnsi="Arial" w:cs="Arial"/>
+          <w:color w:val="000000" w:themeColor="text1"/>
+          <w:sz w:val="24"/>
+          <w:szCs w:val="24"/>
+        </w:rPr>
+        <w:fldChar w:fldCharType="separate"/>
+      </w:r>
+      <w:r>
+        <w:rPr>
+          <w:rFonts w:ascii="Arial" w:eastAsia="Times New Roman" w:hAnsi="Arial" w:cs="Arial"/>
+          <w:color w:val="000000" w:themeColor="text1"/>
+          <w:sz w:val="24"/>
+          <w:szCs w:val="24"/>
+          <w:bdr w:val="none" w:sz="0" w:space="0" w:color="auto" w:frame="1"/>
+        </w:rPr>
+        <w:t>OrdinalEncoder</w:t>
+      </w:r>
+      <w:proofErr w:type="spellEnd"/>
+      <w:r>
+        <w:rPr>
+          <w:rFonts w:ascii="Arial" w:eastAsia="Times New Roman" w:hAnsi="Arial" w:cs="Arial"/>
+          <w:color w:val="000000" w:themeColor="text1"/>
+          <w:sz w:val="24"/>
+          <w:szCs w:val="24"/>
+        </w:rPr>
+        <w:fldChar w:fldCharType="end"/>
+      </w:r>
+      <w:r>
+        <w:rPr>
+          <w:rFonts w:ascii="Arial" w:eastAsia="Times New Roman" w:hAnsi="Arial" w:cs="Arial"/>
+          <w:color w:val="000000" w:themeColor="text1"/>
+          <w:sz w:val="24"/>
+          <w:szCs w:val="24"/>
+        </w:rPr>
+        <w:t> from scikit-learn to encode each variable to integers. This is a flexible class and does allow the order of the categories to be specified as arguments if any such order is known.</w:t>
+      </w:r>
+    </w:p>
+    <w:p>
+      <w:pPr>
+        <w:pStyle w:val="NormalWeb"/>
+        <w:shd w:val="clear" w:color="auto" w:fill="FFFFFF"/>
+        <w:spacing w:before="0" w:beforeAutospacing="0" w:after="288" w:afterAutospacing="0" w:line="360" w:lineRule="atLeast"/>
+        <w:textAlignment w:val="baseline"/>
+        <w:rPr>
+          <w:rFonts w:ascii="Arial" w:hAnsi="Arial" w:cs="Arial"/>
+          <w:color w:val="000000" w:themeColor="text1"/>
+        </w:rPr>
+      </w:pPr>
+    </w:p>
+    <w:p>
+      <w:pPr>
+        <w:widowControl/>
+        <w:shd w:val="clear" w:color="auto" w:fill="FFFFFF"/>
+        <w:autoSpaceDE/>
+        <w:autoSpaceDN/>
+        <w:spacing w:after="120" w:line="360" w:lineRule="atLeast"/>
+        <w:textAlignment w:val="baseline"/>
+        <w:outlineLvl w:val="1"/>
+        <w:rPr>
+          <w:rFonts w:ascii="Arial" w:eastAsia="Times New Roman" w:hAnsi="Arial" w:cs="Arial"/>
+          <w:b/>
+          <w:bCs/>
+          <w:color w:val="000000" w:themeColor="text1"/>
+          <w:sz w:val="24"/>
+          <w:szCs w:val="24"/>
+        </w:rPr>
+      </w:pPr>
+      <w:proofErr w:type="spellStart"/>
+      <w:r>
+        <w:rPr>
+          <w:rFonts w:ascii="Arial" w:eastAsia="Times New Roman" w:hAnsi="Arial" w:cs="Arial"/>
+          <w:b/>
+          <w:bCs/>
+          <w:color w:val="000000" w:themeColor="text1"/>
+          <w:sz w:val="24"/>
+          <w:szCs w:val="24"/>
+        </w:rPr>
+        <w:t>OneHotEncoder</w:t>
+      </w:r>
+      <w:proofErr w:type="spellEnd"/>
+      <w:r>
+        <w:rPr>
+          <w:rFonts w:ascii="Arial" w:eastAsia="Times New Roman" w:hAnsi="Arial" w:cs="Arial"/>
+          <w:b/>
+          <w:bCs/>
+          <w:color w:val="000000" w:themeColor="text1"/>
+          <w:sz w:val="24"/>
+          <w:szCs w:val="24"/>
+        </w:rPr>
+        <w:t xml:space="preserve"> Transform</w:t>
+      </w:r>
+    </w:p>
+    <w:p>
+      <w:pPr>
+        <w:widowControl/>
+        <w:shd w:val="clear" w:color="auto" w:fill="FFFFFF"/>
+        <w:autoSpaceDE/>
+        <w:autoSpaceDN/>
+        <w:spacing w:after="288" w:line="360" w:lineRule="atLeast"/>
+        <w:textAlignment w:val="baseline"/>
+        <w:rPr>
+          <w:rFonts w:ascii="Arial" w:eastAsia="Times New Roman" w:hAnsi="Arial" w:cs="Arial"/>
+          <w:color w:val="000000" w:themeColor="text1"/>
+          <w:sz w:val="24"/>
+          <w:szCs w:val="24"/>
+        </w:rPr>
+      </w:pPr>
+      <w:r>
+        <w:rPr>
+          <w:rFonts w:ascii="Arial" w:eastAsia="Times New Roman" w:hAnsi="Arial" w:cs="Arial"/>
+          <w:color w:val="000000" w:themeColor="text1"/>
+          <w:sz w:val="24"/>
+          <w:szCs w:val="24"/>
+        </w:rPr>
+        <w:t>A one-hot encoding is appropriate for categorical data where no relationship exists between categories.</w:t>
+      </w:r>
+    </w:p>
+    <w:p>
+      <w:pPr>
+        <w:widowControl/>
+        <w:shd w:val="clear" w:color="auto" w:fill="FFFFFF"/>
+        <w:autoSpaceDE/>
+        <w:autoSpaceDN/>
+        <w:spacing w:line="360" w:lineRule="atLeast"/>
+        <w:textAlignment w:val="baseline"/>
+        <w:rPr>
+          <w:rFonts w:ascii="Arial" w:eastAsia="Times New Roman" w:hAnsi="Arial" w:cs="Arial"/>
+          <w:color w:val="000000" w:themeColor="text1"/>
+          <w:sz w:val="24"/>
+          <w:szCs w:val="24"/>
+        </w:rPr>
+      </w:pPr>
+      <w:r>
+        <w:rPr>
+          <w:rFonts w:ascii="Arial" w:eastAsia="Times New Roman" w:hAnsi="Arial" w:cs="Arial"/>
+          <w:color w:val="000000" w:themeColor="text1"/>
+          <w:sz w:val="24"/>
+          <w:szCs w:val="24"/>
+        </w:rPr>
+        <w:t>The scikit-learn library provides the </w:t>
+      </w:r>
+      <w:proofErr w:type="spellStart"/>
+      <w:r>
+        <w:rPr>
+          <w:rFonts w:ascii="Arial" w:eastAsia="Times New Roman" w:hAnsi="Arial" w:cs="Arial"/>
+          <w:color w:val="000000" w:themeColor="text1"/>
+          <w:sz w:val="24"/>
+          <w:szCs w:val="24"/>
+        </w:rPr>
+        <w:fldChar w:fldCharType="begin"/>
+      </w:r>
+      <w:r>
+        <w:rPr>
+          <w:rFonts w:ascii="Arial" w:eastAsia="Times New Roman" w:hAnsi="Arial" w:cs="Arial"/>
+          <w:color w:val="000000" w:themeColor="text1"/>
+          <w:sz w:val="24"/>
+          <w:szCs w:val="24"/>
+        </w:rPr>
+        <w:instrText xml:space="preserve"> HYPERLINK "https://scikit-learn.org/stable/modules/generated/sklearn.preprocessing.OneHotEncoder.html" </w:instrText>
+      </w:r>
+      <w:r>
+        <w:rPr>
+          <w:rFonts w:ascii="Arial" w:eastAsia="Times New Roman" w:hAnsi="Arial" w:cs="Arial"/>
+          <w:color w:val="000000" w:themeColor="text1"/>
+          <w:sz w:val="24"/>
+          <w:szCs w:val="24"/>
+        </w:rPr>
+        <w:fldChar w:fldCharType="separate"/>
+      </w:r>
+      <w:r>
+        <w:rPr>
+          <w:rFonts w:ascii="Arial" w:eastAsia="Times New Roman" w:hAnsi="Arial" w:cs="Arial"/>
+          <w:color w:val="000000" w:themeColor="text1"/>
+          <w:sz w:val="24"/>
+          <w:szCs w:val="24"/>
+          <w:bdr w:val="none" w:sz="0" w:space="0" w:color="auto" w:frame="1"/>
+        </w:rPr>
+        <w:t>OneHotEncoder</w:t>
+      </w:r>
+      <w:proofErr w:type="spellEnd"/>
+      <w:r>
+        <w:rPr>
+          <w:rFonts w:ascii="Arial" w:eastAsia="Times New Roman" w:hAnsi="Arial" w:cs="Arial"/>
+          <w:color w:val="000000" w:themeColor="text1"/>
+          <w:sz w:val="24"/>
+          <w:szCs w:val="24"/>
+        </w:rPr>
+        <w:fldChar w:fldCharType="end"/>
+      </w:r>
+      <w:r>
+        <w:rPr>
+          <w:rFonts w:ascii="Arial" w:eastAsia="Times New Roman" w:hAnsi="Arial" w:cs="Arial"/>
+          <w:color w:val="000000" w:themeColor="text1"/>
+          <w:sz w:val="24"/>
+          <w:szCs w:val="24"/>
+        </w:rPr>
+        <w:t> class to automatically one hot encode one or more variables.</w:t>
+      </w:r>
+    </w:p>
+    <w:p>
+      <w:pPr>
+        <w:widowControl/>
+        <w:shd w:val="clear" w:color="auto" w:fill="FFFFFF"/>
+        <w:autoSpaceDE/>
+        <w:autoSpaceDN/>
+        <w:spacing w:line="360" w:lineRule="atLeast"/>
+        <w:textAlignment w:val="baseline"/>
+        <w:rPr>
+          <w:rFonts w:ascii="Arial" w:eastAsia="Times New Roman" w:hAnsi="Arial" w:cs="Arial"/>
+          <w:color w:val="000000" w:themeColor="text1"/>
+          <w:sz w:val="24"/>
+          <w:szCs w:val="24"/>
+        </w:rPr>
+      </w:pPr>
+      <w:r>
+        <w:rPr>
+          <w:rFonts w:ascii="Arial" w:eastAsia="Times New Roman" w:hAnsi="Arial" w:cs="Arial"/>
+          <w:color w:val="000000" w:themeColor="text1"/>
+          <w:sz w:val="24"/>
+          <w:szCs w:val="24"/>
+        </w:rPr>
+        <w:t>By default the </w:t>
+      </w:r>
+      <w:proofErr w:type="spellStart"/>
+      <w:r>
+        <w:rPr>
+          <w:rFonts w:ascii="Arial" w:eastAsia="Times New Roman" w:hAnsi="Arial" w:cs="Arial"/>
+          <w:i/>
+          <w:iCs/>
+          <w:color w:val="000000" w:themeColor="text1"/>
+          <w:sz w:val="24"/>
+          <w:szCs w:val="24"/>
+          <w:bdr w:val="none" w:sz="0" w:space="0" w:color="auto" w:frame="1"/>
+        </w:rPr>
+        <w:t>OneHotEncoder</w:t>
+      </w:r>
+      <w:proofErr w:type="spellEnd"/>
+      <w:r>
+        <w:rPr>
+          <w:rFonts w:ascii="Arial" w:eastAsia="Times New Roman" w:hAnsi="Arial" w:cs="Arial"/>
+          <w:color w:val="000000" w:themeColor="text1"/>
+          <w:sz w:val="24"/>
+          <w:szCs w:val="24"/>
+        </w:rPr>
+        <w:t> will output data with a </w:t>
+      </w:r>
+      <w:hyperlink r:id="rId7" w:history="1">
+        <w:r>
+          <w:rPr>
+            <w:rFonts w:ascii="Arial" w:eastAsia="Times New Roman" w:hAnsi="Arial" w:cs="Arial"/>
+            <w:color w:val="000000" w:themeColor="text1"/>
+            <w:sz w:val="24"/>
+            <w:szCs w:val="24"/>
+            <w:bdr w:val="none" w:sz="0" w:space="0" w:color="auto" w:frame="1"/>
+          </w:rPr>
+          <w:t>sparse representation</w:t>
+        </w:r>
+      </w:hyperlink>
+      <w:r>
+        <w:rPr>
+          <w:rFonts w:ascii="Arial" w:eastAsia="Times New Roman" w:hAnsi="Arial" w:cs="Arial"/>
+          <w:color w:val="000000" w:themeColor="text1"/>
+          <w:sz w:val="24"/>
+          <w:szCs w:val="24"/>
+        </w:rPr>
+        <w:t>, which is efficient given that most values are 0 in the encoded representation. We will disable this feature by setting the “</w:t>
+      </w:r>
+      <w:r>
+        <w:rPr>
+          <w:rFonts w:ascii="Arial" w:eastAsia="Times New Roman" w:hAnsi="Arial" w:cs="Arial"/>
+          <w:i/>
+          <w:iCs/>
+          <w:color w:val="000000" w:themeColor="text1"/>
+          <w:sz w:val="24"/>
+          <w:szCs w:val="24"/>
+          <w:bdr w:val="none" w:sz="0" w:space="0" w:color="auto" w:frame="1"/>
+        </w:rPr>
+        <w:t>sparse</w:t>
+      </w:r>
+      <w:r>
+        <w:rPr>
+          <w:rFonts w:ascii="Arial" w:eastAsia="Times New Roman" w:hAnsi="Arial" w:cs="Arial"/>
+          <w:color w:val="000000" w:themeColor="text1"/>
+          <w:sz w:val="24"/>
+          <w:szCs w:val="24"/>
+        </w:rPr>
+        <w:t>” argument to </w:t>
+      </w:r>
+      <w:r>
+        <w:rPr>
+          <w:rFonts w:ascii="Arial" w:eastAsia="Times New Roman" w:hAnsi="Arial" w:cs="Arial"/>
+          <w:i/>
+          <w:iCs/>
+          <w:color w:val="000000" w:themeColor="text1"/>
+          <w:sz w:val="24"/>
+          <w:szCs w:val="24"/>
+          <w:bdr w:val="none" w:sz="0" w:space="0" w:color="auto" w:frame="1"/>
+        </w:rPr>
+        <w:t>False</w:t>
+      </w:r>
+      <w:r>
+        <w:rPr>
+          <w:rFonts w:ascii="Arial" w:eastAsia="Times New Roman" w:hAnsi="Arial" w:cs="Arial"/>
+          <w:color w:val="000000" w:themeColor="text1"/>
+          <w:sz w:val="24"/>
+          <w:szCs w:val="24"/>
+        </w:rPr>
+        <w:t> so that we can review the effect of the encoding.</w:t>
+      </w:r>
+    </w:p>
+    <w:p>
+      <w:pPr>
+        <w:widowControl/>
+        <w:shd w:val="clear" w:color="auto" w:fill="FFFFFF"/>
+        <w:autoSpaceDE/>
+        <w:autoSpaceDN/>
+        <w:spacing w:line="360" w:lineRule="atLeast"/>
+        <w:textAlignment w:val="baseline"/>
+        <w:rPr>
+          <w:rFonts w:ascii="Arial" w:eastAsia="Times New Roman" w:hAnsi="Arial" w:cs="Arial"/>
+          <w:color w:val="000000" w:themeColor="text1"/>
+          <w:sz w:val="24"/>
+          <w:szCs w:val="24"/>
+        </w:rPr>
+      </w:pPr>
+      <w:r>
+        <w:rPr>
+          <w:rFonts w:ascii="Arial" w:eastAsia="Times New Roman" w:hAnsi="Arial" w:cs="Arial"/>
+          <w:color w:val="000000" w:themeColor="text1"/>
+          <w:sz w:val="24"/>
+          <w:szCs w:val="24"/>
+        </w:rPr>
+        <w:t>Once defined, we can call the </w:t>
+      </w:r>
+      <w:proofErr w:type="spellStart"/>
+      <w:r>
+        <w:rPr>
+          <w:rFonts w:ascii="Arial" w:eastAsia="Times New Roman" w:hAnsi="Arial" w:cs="Arial"/>
+          <w:i/>
+          <w:iCs/>
+          <w:color w:val="000000" w:themeColor="text1"/>
+          <w:sz w:val="24"/>
+          <w:szCs w:val="24"/>
+          <w:bdr w:val="none" w:sz="0" w:space="0" w:color="auto" w:frame="1"/>
+        </w:rPr>
+        <w:t>fit_</w:t>
+      </w:r>
+      <w:proofErr w:type="gramStart"/>
+      <w:r>
+        <w:rPr>
+          <w:rFonts w:ascii="Arial" w:eastAsia="Times New Roman" w:hAnsi="Arial" w:cs="Arial"/>
+          <w:i/>
+          <w:iCs/>
+          <w:color w:val="000000" w:themeColor="text1"/>
+          <w:sz w:val="24"/>
+          <w:szCs w:val="24"/>
+          <w:bdr w:val="none" w:sz="0" w:space="0" w:color="auto" w:frame="1"/>
+        </w:rPr>
+        <w:t>transform</w:t>
+      </w:r>
+      <w:proofErr w:type="spellEnd"/>
+      <w:r>
+        <w:rPr>
+          <w:rFonts w:ascii="Arial" w:eastAsia="Times New Roman" w:hAnsi="Arial" w:cs="Arial"/>
+          <w:i/>
+          <w:iCs/>
+          <w:color w:val="000000" w:themeColor="text1"/>
+          <w:sz w:val="24"/>
+          <w:szCs w:val="24"/>
+          <w:bdr w:val="none" w:sz="0" w:space="0" w:color="auto" w:frame="1"/>
+        </w:rPr>
+        <w:t>(</w:t>
+      </w:r>
+      <w:proofErr w:type="gramEnd"/>
+      <w:r>
+        <w:rPr>
+          <w:rFonts w:ascii="Arial" w:eastAsia="Times New Roman" w:hAnsi="Arial" w:cs="Arial"/>
+          <w:i/>
+          <w:iCs/>
+          <w:color w:val="000000" w:themeColor="text1"/>
+          <w:sz w:val="24"/>
+          <w:szCs w:val="24"/>
+          <w:bdr w:val="none" w:sz="0" w:space="0" w:color="auto" w:frame="1"/>
+        </w:rPr>
+        <w:t>)</w:t>
+      </w:r>
+      <w:r>
+        <w:rPr>
+          <w:rFonts w:ascii="Arial" w:eastAsia="Times New Roman" w:hAnsi="Arial" w:cs="Arial"/>
+          <w:color w:val="000000" w:themeColor="text1"/>
+          <w:sz w:val="24"/>
+          <w:szCs w:val="24"/>
+        </w:rPr>
+        <w:t> function and pass it to our dataset to create a quantile transformed version of our dataset.</w:t>
+      </w:r>
     </w:p>
     <w:p>
       <w:pPr>
@@ -1308,17 +3100,20 @@
         <w:spacing w:before="54"/>
         <w:ind w:hanging="361"/>
         <w:rPr>
-          <w:sz w:val="28"/>
-        </w:rPr>
-      </w:pPr>
-      <w:r>
-        <w:rPr>
+          <w:b/>
+          <w:sz w:val="28"/>
+        </w:rPr>
+      </w:pPr>
+      <w:r>
+        <w:rPr>
+          <w:b/>
           <w:sz w:val="28"/>
         </w:rPr>
         <w:t>What</w:t>
       </w:r>
       <w:r>
         <w:rPr>
+          <w:b/>
           <w:spacing w:val="-16"/>
           <w:sz w:val="28"/>
         </w:rPr>
@@ -1326,12 +3121,14 @@
       </w:r>
       <w:r>
         <w:rPr>
+          <w:b/>
           <w:sz w:val="28"/>
         </w:rPr>
         <w:t>are</w:t>
       </w:r>
       <w:r>
         <w:rPr>
+          <w:b/>
           <w:spacing w:val="-15"/>
           <w:sz w:val="28"/>
         </w:rPr>
@@ -1339,12 +3136,14 @@
       </w:r>
       <w:r>
         <w:rPr>
+          <w:b/>
           <w:sz w:val="28"/>
         </w:rPr>
         <w:t>the</w:t>
       </w:r>
       <w:r>
         <w:rPr>
+          <w:b/>
           <w:spacing w:val="-15"/>
           <w:sz w:val="28"/>
         </w:rPr>
@@ -1352,12 +3151,14 @@
       </w:r>
       <w:r>
         <w:rPr>
+          <w:b/>
           <w:sz w:val="28"/>
         </w:rPr>
         <w:t>assumptions</w:t>
       </w:r>
       <w:r>
         <w:rPr>
+          <w:b/>
           <w:spacing w:val="-15"/>
           <w:sz w:val="28"/>
         </w:rPr>
@@ -1365,12 +3166,14 @@
       </w:r>
       <w:r>
         <w:rPr>
+          <w:b/>
           <w:sz w:val="28"/>
         </w:rPr>
         <w:t>made</w:t>
       </w:r>
       <w:r>
         <w:rPr>
+          <w:b/>
           <w:spacing w:val="-15"/>
           <w:sz w:val="28"/>
         </w:rPr>
@@ -1378,12 +3181,14 @@
       </w:r>
       <w:r>
         <w:rPr>
+          <w:b/>
           <w:sz w:val="28"/>
         </w:rPr>
         <w:t>in</w:t>
       </w:r>
       <w:r>
         <w:rPr>
+          <w:b/>
           <w:spacing w:val="-16"/>
           <w:sz w:val="28"/>
         </w:rPr>
@@ -1391,12 +3196,14 @@
       </w:r>
       <w:r>
         <w:rPr>
+          <w:b/>
           <w:sz w:val="28"/>
         </w:rPr>
         <w:t>Logistic</w:t>
       </w:r>
       <w:r>
         <w:rPr>
+          <w:b/>
           <w:spacing w:val="-15"/>
           <w:sz w:val="28"/>
         </w:rPr>
@@ -1404,6 +3211,7 @@
       </w:r>
       <w:r>
         <w:rPr>
+          <w:b/>
           <w:sz w:val="28"/>
         </w:rPr>
         <w:t>Regression?</w:t>
@@ -1416,19 +3224,11 @@
           <w:sz w:val="28"/>
         </w:rPr>
       </w:pPr>
-      <w:proofErr w:type="spellStart"/>
-      <w:r>
-        <w:rPr>
-          <w:sz w:val="28"/>
-        </w:rPr>
-        <w:t>Ans</w:t>
-      </w:r>
-      <w:proofErr w:type="spellEnd"/>
-      <w:r>
-        <w:rPr>
-          <w:sz w:val="28"/>
-        </w:rPr>
-        <w:t>:</w:t>
+      <w:r>
+        <w:rPr>
+          <w:sz w:val="28"/>
+        </w:rPr>
+        <w:t>Ans:</w:t>
       </w:r>
     </w:p>
     <w:p>
@@ -1573,19 +3373,9 @@
           <w:sz w:val="24"/>
           <w:szCs w:val="24"/>
         </w:rPr>
-        <w:t xml:space="preserve"> relationship between </w:t>
-      </w:r>
-      <w:proofErr w:type="spellStart"/>
-      <w:r>
-        <w:rPr>
-          <w:rFonts w:ascii="Arial" w:hAnsi="Arial" w:cs="Arial"/>
-          <w:sz w:val="24"/>
-          <w:szCs w:val="24"/>
-        </w:rPr>
-        <w:t>ln</w:t>
+        <w:t xml:space="preserve"> relationship between ln</w:t>
       </w:r>
       <m:oMath>
-        <w:proofErr w:type="spellEnd"/>
         <m:d>
           <m:dPr>
             <m:ctrlPr>
@@ -1764,7 +3554,6 @@
           <w:szCs w:val="24"/>
         </w:rPr>
       </w:pPr>
-      <w:proofErr w:type="spellStart"/>
       <w:r>
         <w:rPr>
           <w:rFonts w:ascii="Arial" w:hAnsi="Arial" w:cs="Arial"/>
@@ -1783,18 +3572,7 @@
           <w:szCs w:val="24"/>
           <w:shd w:val="clear" w:color="auto" w:fill="FFFFFF"/>
         </w:rPr>
-        <w:t>omoscedasticity</w:t>
-      </w:r>
-      <w:proofErr w:type="spellEnd"/>
-      <w:r>
-        <w:rPr>
-          <w:rFonts w:ascii="Arial" w:hAnsi="Arial" w:cs="Arial"/>
-          <w:color w:val="000000" w:themeColor="text1"/>
-          <w:sz w:val="24"/>
-          <w:szCs w:val="24"/>
-          <w:shd w:val="clear" w:color="auto" w:fill="FFFFFF"/>
-        </w:rPr>
-        <w:t xml:space="preserve"> is not required.</w:t>
+        <w:t>omoscedasticity is not required.</w:t>
       </w:r>
     </w:p>
     <w:p>
@@ -1846,7 +3624,6 @@
           <w:szCs w:val="24"/>
         </w:rPr>
       </w:pPr>
-      <w:proofErr w:type="gramStart"/>
       <w:r>
         <w:rPr>
           <w:rFonts w:ascii="Arial" w:hAnsi="Arial" w:cs="Arial"/>
@@ -1855,40 +3632,7 @@
           <w:szCs w:val="24"/>
           <w:shd w:val="clear" w:color="auto" w:fill="FFFFFF"/>
         </w:rPr>
-        <w:t>logistic</w:t>
-      </w:r>
-      <w:proofErr w:type="gramEnd"/>
-      <w:r>
-        <w:rPr>
-          <w:rFonts w:ascii="Arial" w:hAnsi="Arial" w:cs="Arial"/>
-          <w:color w:val="000000" w:themeColor="text1"/>
-          <w:sz w:val="24"/>
-          <w:szCs w:val="24"/>
-          <w:shd w:val="clear" w:color="auto" w:fill="FFFFFF"/>
-        </w:rPr>
-        <w:t xml:space="preserve"> regression assumes linearity of independent variables and log odds.  </w:t>
-      </w:r>
-      <w:proofErr w:type="gramStart"/>
-      <w:r>
-        <w:rPr>
-          <w:rFonts w:ascii="Arial" w:hAnsi="Arial" w:cs="Arial"/>
-          <w:color w:val="000000" w:themeColor="text1"/>
-          <w:sz w:val="24"/>
-          <w:szCs w:val="24"/>
-          <w:shd w:val="clear" w:color="auto" w:fill="FFFFFF"/>
-        </w:rPr>
-        <w:t>although</w:t>
-      </w:r>
-      <w:proofErr w:type="gramEnd"/>
-      <w:r>
-        <w:rPr>
-          <w:rFonts w:ascii="Arial" w:hAnsi="Arial" w:cs="Arial"/>
-          <w:color w:val="000000" w:themeColor="text1"/>
-          <w:sz w:val="24"/>
-          <w:szCs w:val="24"/>
-          <w:shd w:val="clear" w:color="auto" w:fill="FFFFFF"/>
-        </w:rPr>
-        <w:t xml:space="preserve"> this analysis does not require the dependent and independent variables to be related linearly, it requires that the independent variables are linearly related to the log odds.</w:t>
+        <w:t>logistic regression assumes linearity of independent variables and log odds.  although this analysis does not require the dependent and independent variables to be related linearly, it requires that the independent variables are linearly related to the log odds.</w:t>
       </w:r>
     </w:p>
     <w:p>
@@ -1956,14 +3700,12 @@
         </w:rPr>
         <w:t xml:space="preserve"> </w:t>
       </w:r>
-      <w:proofErr w:type="gramStart"/>
       <w:r>
         <w:rPr>
           <w:sz w:val="28"/>
         </w:rPr>
         <w:t>Can’t</w:t>
       </w:r>
-      <w:proofErr w:type="gramEnd"/>
       <w:r>
         <w:rPr>
           <w:spacing w:val="-12"/>
@@ -2115,9 +3857,184 @@
       <w:pPr>
         <w:pStyle w:val="BodyText"/>
         <w:rPr>
-          <w:sz w:val="20"/>
-        </w:rPr>
-      </w:pPr>
+          <w:rFonts w:ascii="Arial" w:hAnsi="Arial" w:cs="Arial"/>
+          <w:sz w:val="24"/>
+          <w:szCs w:val="24"/>
+        </w:rPr>
+      </w:pPr>
+      <w:r>
+        <w:rPr>
+          <w:rFonts w:ascii="Arial" w:hAnsi="Arial" w:cs="Arial"/>
+          <w:sz w:val="24"/>
+          <w:szCs w:val="24"/>
+        </w:rPr>
+        <w:t xml:space="preserve">Ans: </w:t>
+      </w:r>
+    </w:p>
+    <w:p>
+      <w:pPr>
+        <w:pStyle w:val="BodyText"/>
+        <w:rPr>
+          <w:rFonts w:ascii="Arial" w:hAnsi="Arial" w:cs="Arial"/>
+          <w:sz w:val="24"/>
+          <w:szCs w:val="24"/>
+        </w:rPr>
+      </w:pPr>
+      <w:r>
+        <w:rPr>
+          <w:rFonts w:ascii="Arial" w:hAnsi="Arial" w:cs="Arial"/>
+          <w:sz w:val="24"/>
+          <w:szCs w:val="24"/>
+        </w:rPr>
+        <w:tab/>
+        <w:t xml:space="preserve">In the logistic regression we are using sigmoid function to perform non-linear transformation to obtain the probabilities. </w:t>
+      </w:r>
+    </w:p>
+    <w:p>
+      <w:pPr>
+        <w:pStyle w:val="BodyText"/>
+        <w:rPr>
+          <w:sz w:val="32"/>
+          <w:szCs w:val="32"/>
+        </w:rPr>
+      </w:pPr>
+      <w:r>
+        <w:rPr>
+          <w:sz w:val="32"/>
+          <w:szCs w:val="32"/>
+        </w:rPr>
+        <w:tab/>
+      </w:r>
+      <w:r>
+        <w:rPr>
+          <w:sz w:val="32"/>
+          <w:szCs w:val="32"/>
+        </w:rPr>
+        <w:tab/>
+      </w:r>
+      <w:r>
+        <w:rPr>
+          <w:sz w:val="32"/>
+          <w:szCs w:val="32"/>
+        </w:rPr>
+        <w:tab/>
+      </w:r>
+      <m:oMath>
+        <m:acc>
+          <m:accPr>
+            <m:ctrlPr>
+              <w:rPr>
+                <w:rFonts w:ascii="Cambria Math" w:hAnsi="Cambria Math"/>
+                <w:i/>
+                <w:sz w:val="32"/>
+                <w:szCs w:val="32"/>
+              </w:rPr>
+            </m:ctrlPr>
+          </m:accPr>
+          <m:e>
+            <m:r>
+              <w:rPr>
+                <w:rFonts w:ascii="Cambria Math" w:hAnsi="Cambria Math"/>
+                <w:sz w:val="32"/>
+                <w:szCs w:val="32"/>
+              </w:rPr>
+              <m:t>y</m:t>
+            </m:r>
+          </m:e>
+        </m:acc>
+        <m:r>
+          <w:rPr>
+            <w:rFonts w:ascii="Cambria Math" w:hAnsi="Cambria Math"/>
+            <w:sz w:val="32"/>
+            <w:szCs w:val="32"/>
+          </w:rPr>
+          <m:t>=</m:t>
+        </m:r>
+        <m:f>
+          <m:fPr>
+            <m:ctrlPr>
+              <w:rPr>
+                <w:rFonts w:ascii="Cambria Math" w:hAnsi="Cambria Math"/>
+                <w:i/>
+                <w:sz w:val="32"/>
+                <w:szCs w:val="32"/>
+              </w:rPr>
+            </m:ctrlPr>
+          </m:fPr>
+          <m:num>
+            <m:r>
+              <w:rPr>
+                <w:rFonts w:ascii="Cambria Math" w:hAnsi="Cambria Math"/>
+                <w:sz w:val="32"/>
+                <w:szCs w:val="32"/>
+              </w:rPr>
+              <m:t>1</m:t>
+            </m:r>
+          </m:num>
+          <m:den>
+            <m:sSup>
+              <m:sSupPr>
+                <m:ctrlPr>
+                  <w:rPr>
+                    <w:rFonts w:ascii="Cambria Math" w:hAnsi="Cambria Math"/>
+                    <w:i/>
+                    <w:sz w:val="32"/>
+                    <w:szCs w:val="32"/>
+                  </w:rPr>
+                </m:ctrlPr>
+              </m:sSupPr>
+              <m:e>
+                <m:r>
+                  <w:rPr>
+                    <w:rFonts w:ascii="Cambria Math" w:hAnsi="Cambria Math"/>
+                    <w:sz w:val="32"/>
+                    <w:szCs w:val="32"/>
+                  </w:rPr>
+                  <m:t>1+e</m:t>
+                </m:r>
+              </m:e>
+              <m:sup>
+                <m:r>
+                  <w:rPr>
+                    <w:rFonts w:ascii="Cambria Math" w:hAnsi="Cambria Math"/>
+                    <w:sz w:val="32"/>
+                    <w:szCs w:val="32"/>
+                  </w:rPr>
+                  <m:t>-</m:t>
+                </m:r>
+                <m:nary>
+                  <m:naryPr>
+                    <m:chr m:val="∑"/>
+                    <m:limLoc m:val="undOvr"/>
+                    <m:subHide m:val="1"/>
+                    <m:supHide m:val="1"/>
+                    <m:ctrlPr>
+                      <w:rPr>
+                        <w:rFonts w:ascii="Cambria Math" w:hAnsi="Cambria Math"/>
+                        <w:i/>
+                        <w:sz w:val="32"/>
+                        <w:szCs w:val="32"/>
+                      </w:rPr>
+                    </m:ctrlPr>
+                  </m:naryPr>
+                  <m:sub/>
+                  <m:sup/>
+                  <m:e>
+                    <m:r>
+                      <w:rPr>
+                        <w:rFonts w:ascii="Cambria Math" w:hAnsi="Cambria Math"/>
+                        <w:sz w:val="32"/>
+                        <w:szCs w:val="32"/>
+                      </w:rPr>
+                      <m:t>θixi</m:t>
+                    </m:r>
+                  </m:e>
+                </m:nary>
+              </m:sup>
+            </m:sSup>
+          </m:den>
+        </m:f>
+      </m:oMath>
     </w:p>
     <w:p>
       <w:pPr>
@@ -2132,9 +4049,484 @@
         <w:pStyle w:val="BodyText"/>
         <w:spacing w:before="1"/>
         <w:rPr>
+          <w:sz w:val="24"/>
+          <w:szCs w:val="24"/>
+        </w:rPr>
+      </w:pPr>
+      <w:r>
+        <w:rPr>
           <w:sz w:val="29"/>
         </w:rPr>
-      </w:pPr>
+        <w:tab/>
+      </w:r>
+      <w:r>
+        <w:rPr>
+          <w:sz w:val="24"/>
+          <w:szCs w:val="24"/>
+        </w:rPr>
+        <w:t xml:space="preserve">If we try to perform mean square </w:t>
+      </w:r>
+      <w:proofErr w:type="gramStart"/>
+      <w:r>
+        <w:rPr>
+          <w:sz w:val="24"/>
+          <w:szCs w:val="24"/>
+        </w:rPr>
+        <w:t>error(</w:t>
+      </w:r>
+      <w:proofErr w:type="gramEnd"/>
+      <w:r>
+        <w:rPr>
+          <w:sz w:val="24"/>
+          <w:szCs w:val="24"/>
+        </w:rPr>
+        <w:t xml:space="preserve">MSE) then , </w:t>
+      </w:r>
+    </w:p>
+    <w:p>
+      <w:pPr>
+        <w:pStyle w:val="BodyText"/>
+        <w:spacing w:before="1"/>
+        <w:rPr>
+          <w:sz w:val="24"/>
+          <w:szCs w:val="24"/>
+        </w:rPr>
+      </w:pPr>
+      <w:r>
+        <w:rPr>
+          <w:sz w:val="24"/>
+          <w:szCs w:val="24"/>
+        </w:rPr>
+        <w:tab/>
+      </w:r>
+    </w:p>
+    <w:p>
+      <w:pPr>
+        <w:pStyle w:val="BodyText"/>
+        <w:spacing w:before="1"/>
+        <w:ind w:left="720" w:firstLine="720"/>
+        <w:rPr>
+          <w:sz w:val="24"/>
+          <w:szCs w:val="24"/>
+          <w:vertAlign w:val="superscript"/>
+        </w:rPr>
+      </w:pPr>
+      <w:r>
+        <w:rPr>
+          <w:sz w:val="24"/>
+          <w:szCs w:val="24"/>
+        </w:rPr>
+        <w:t xml:space="preserve">MSE= (y- </w:t>
+      </w:r>
+      <m:oMath>
+        <m:acc>
+          <m:accPr>
+            <m:ctrlPr>
+              <w:rPr>
+                <w:rFonts w:ascii="Cambria Math" w:hAnsi="Cambria Math"/>
+                <w:i/>
+                <w:sz w:val="24"/>
+                <w:szCs w:val="24"/>
+              </w:rPr>
+            </m:ctrlPr>
+          </m:accPr>
+          <m:e>
+            <m:r>
+              <w:rPr>
+                <w:rFonts w:ascii="Cambria Math" w:hAnsi="Cambria Math"/>
+                <w:sz w:val="24"/>
+                <w:szCs w:val="24"/>
+              </w:rPr>
+              <m:t>y</m:t>
+            </m:r>
+          </m:e>
+        </m:acc>
+      </m:oMath>
+      <w:r>
+        <w:rPr>
+          <w:sz w:val="24"/>
+          <w:szCs w:val="24"/>
+        </w:rPr>
+        <w:t>)</w:t>
+      </w:r>
+      <w:r>
+        <w:rPr>
+          <w:sz w:val="24"/>
+          <w:szCs w:val="24"/>
+          <w:vertAlign w:val="superscript"/>
+        </w:rPr>
+        <w:t>2</w:t>
+      </w:r>
+    </w:p>
+    <w:p>
+      <w:pPr>
+        <w:pStyle w:val="BodyText"/>
+        <w:spacing w:before="1"/>
+        <w:ind w:left="720" w:firstLine="720"/>
+        <w:rPr>
+          <w:sz w:val="24"/>
+          <w:szCs w:val="24"/>
+          <w:vertAlign w:val="superscript"/>
+        </w:rPr>
+      </w:pPr>
+    </w:p>
+    <w:p>
+      <w:pPr>
+        <w:pStyle w:val="BodyText"/>
+        <w:spacing w:before="1"/>
+        <w:ind w:left="720" w:firstLine="720"/>
+        <w:rPr>
+          <w:sz w:val="24"/>
+          <w:szCs w:val="24"/>
+          <w:vertAlign w:val="superscript"/>
+        </w:rPr>
+      </w:pPr>
+      <w:r>
+        <w:rPr>
+          <w:sz w:val="24"/>
+          <w:szCs w:val="24"/>
+        </w:rPr>
+        <w:t>MSE</w:t>
+      </w:r>
+      <w:r>
+        <w:rPr>
+          <w:sz w:val="24"/>
+          <w:szCs w:val="24"/>
+        </w:rPr>
+        <w:t xml:space="preserve"> </w:t>
+      </w:r>
+      <w:r>
+        <w:rPr>
+          <w:sz w:val="24"/>
+          <w:szCs w:val="24"/>
+          <w:vertAlign w:val="superscript"/>
+        </w:rPr>
+        <w:t xml:space="preserve">= </w:t>
+      </w:r>
+      <m:oMath>
+        <m:r>
+          <w:rPr>
+            <w:rFonts w:ascii="Cambria Math" w:hAnsi="Cambria Math"/>
+            <w:sz w:val="24"/>
+            <w:szCs w:val="24"/>
+            <w:vertAlign w:val="superscript"/>
+          </w:rPr>
+          <m:t xml:space="preserve">  </m:t>
+        </m:r>
+        <m:sSup>
+          <m:sSupPr>
+            <m:ctrlPr>
+              <w:rPr>
+                <w:rFonts w:ascii="Cambria Math" w:hAnsi="Cambria Math"/>
+                <w:i/>
+                <w:sz w:val="24"/>
+                <w:szCs w:val="24"/>
+                <w:vertAlign w:val="superscript"/>
+              </w:rPr>
+            </m:ctrlPr>
+          </m:sSupPr>
+          <m:e>
+            <m:d>
+              <m:dPr>
+                <m:begChr m:val="⌊"/>
+                <m:endChr m:val="⌋"/>
+                <m:ctrlPr>
+                  <w:rPr>
+                    <w:rFonts w:ascii="Cambria Math" w:hAnsi="Cambria Math"/>
+                    <w:i/>
+                    <w:sz w:val="24"/>
+                    <w:szCs w:val="24"/>
+                    <w:vertAlign w:val="superscript"/>
+                  </w:rPr>
+                </m:ctrlPr>
+              </m:dPr>
+              <m:e>
+                <m:acc>
+                  <m:accPr>
+                    <m:ctrlPr>
+                      <w:rPr>
+                        <w:rFonts w:ascii="Cambria Math" w:hAnsi="Cambria Math"/>
+                        <w:i/>
+                        <w:sz w:val="24"/>
+                        <w:szCs w:val="24"/>
+                        <w:vertAlign w:val="superscript"/>
+                      </w:rPr>
+                    </m:ctrlPr>
+                  </m:accPr>
+                  <m:e>
+                    <m:r>
+                      <w:rPr>
+                        <w:rFonts w:ascii="Cambria Math" w:hAnsi="Cambria Math"/>
+                        <w:sz w:val="24"/>
+                        <w:szCs w:val="24"/>
+                        <w:vertAlign w:val="superscript"/>
+                      </w:rPr>
+                      <m:t>y-</m:t>
+                    </m:r>
+                    <m:d>
+                      <m:dPr>
+                        <m:ctrlPr>
+                          <w:rPr>
+                            <w:rFonts w:ascii="Cambria Math" w:hAnsi="Cambria Math"/>
+                            <w:i/>
+                            <w:sz w:val="24"/>
+                            <w:szCs w:val="24"/>
+                            <w:vertAlign w:val="superscript"/>
+                          </w:rPr>
+                        </m:ctrlPr>
+                      </m:dPr>
+                      <m:e>
+                        <m:f>
+                          <m:fPr>
+                            <m:ctrlPr>
+                              <w:rPr>
+                                <w:rFonts w:ascii="Cambria Math" w:hAnsi="Cambria Math"/>
+                                <w:i/>
+                                <w:sz w:val="32"/>
+                                <w:szCs w:val="32"/>
+                              </w:rPr>
+                            </m:ctrlPr>
+                          </m:fPr>
+                          <m:num>
+                            <m:r>
+                              <w:rPr>
+                                <w:rFonts w:ascii="Cambria Math" w:hAnsi="Cambria Math"/>
+                                <w:sz w:val="32"/>
+                                <w:szCs w:val="32"/>
+                              </w:rPr>
+                              <m:t>1</m:t>
+                            </m:r>
+                          </m:num>
+                          <m:den>
+                            <m:sSup>
+                              <m:sSupPr>
+                                <m:ctrlPr>
+                                  <w:rPr>
+                                    <w:rFonts w:ascii="Cambria Math" w:hAnsi="Cambria Math"/>
+                                    <w:i/>
+                                    <w:sz w:val="32"/>
+                                    <w:szCs w:val="32"/>
+                                  </w:rPr>
+                                </m:ctrlPr>
+                              </m:sSupPr>
+                              <m:e>
+                                <m:r>
+                                  <w:rPr>
+                                    <w:rFonts w:ascii="Cambria Math" w:hAnsi="Cambria Math"/>
+                                    <w:sz w:val="32"/>
+                                    <w:szCs w:val="32"/>
+                                  </w:rPr>
+                                  <m:t>1+e</m:t>
+                                </m:r>
+                              </m:e>
+                              <m:sup>
+                                <m:r>
+                                  <w:rPr>
+                                    <w:rFonts w:ascii="Cambria Math" w:hAnsi="Cambria Math"/>
+                                    <w:sz w:val="32"/>
+                                    <w:szCs w:val="32"/>
+                                  </w:rPr>
+                                  <m:t>-</m:t>
+                                </m:r>
+                                <m:nary>
+                                  <m:naryPr>
+                                    <m:chr m:val="∑"/>
+                                    <m:limLoc m:val="undOvr"/>
+                                    <m:subHide m:val="1"/>
+                                    <m:supHide m:val="1"/>
+                                    <m:ctrlPr>
+                                      <w:rPr>
+                                        <w:rFonts w:ascii="Cambria Math" w:hAnsi="Cambria Math"/>
+                                        <w:i/>
+                                        <w:sz w:val="32"/>
+                                        <w:szCs w:val="32"/>
+                                      </w:rPr>
+                                    </m:ctrlPr>
+                                  </m:naryPr>
+                                  <m:sub/>
+                                  <m:sup/>
+                                  <m:e>
+                                    <m:r>
+                                      <w:rPr>
+                                        <w:rFonts w:ascii="Cambria Math" w:hAnsi="Cambria Math"/>
+                                        <w:sz w:val="32"/>
+                                        <w:szCs w:val="32"/>
+                                      </w:rPr>
+                                      <m:t>θixi</m:t>
+                                    </m:r>
+                                  </m:e>
+                                </m:nary>
+                              </m:sup>
+                            </m:sSup>
+                          </m:den>
+                        </m:f>
+                      </m:e>
+                    </m:d>
+                  </m:e>
+                </m:acc>
+              </m:e>
+            </m:d>
+          </m:e>
+          <m:sup>
+            <m:r>
+              <w:rPr>
+                <w:rFonts w:ascii="Cambria Math" w:hAnsi="Cambria Math"/>
+                <w:sz w:val="24"/>
+                <w:szCs w:val="24"/>
+                <w:vertAlign w:val="superscript"/>
+              </w:rPr>
+              <m:t>2</m:t>
+            </m:r>
+          </m:sup>
+        </m:sSup>
+      </m:oMath>
+    </w:p>
+    <w:p>
+      <w:pPr>
+        <w:pStyle w:val="BodyText"/>
+        <w:spacing w:before="1"/>
+        <w:rPr>
+          <w:sz w:val="24"/>
+          <w:szCs w:val="24"/>
+        </w:rPr>
+      </w:pPr>
+    </w:p>
+    <w:p>
+      <w:pPr>
+        <w:pStyle w:val="BodyText"/>
+        <w:spacing w:before="1"/>
+        <w:rPr>
+          <w:sz w:val="24"/>
+          <w:szCs w:val="24"/>
+        </w:rPr>
+      </w:pPr>
+      <w:r>
+        <w:rPr>
+          <w:sz w:val="24"/>
+          <w:szCs w:val="24"/>
+        </w:rPr>
+        <w:t xml:space="preserve">If we put this in our Gradient Descent optimizer </w:t>
+      </w:r>
+      <w:proofErr w:type="gramStart"/>
+      <w:r>
+        <w:rPr>
+          <w:sz w:val="24"/>
+          <w:szCs w:val="24"/>
+        </w:rPr>
+        <w:t>then ,</w:t>
+      </w:r>
+      <w:proofErr w:type="gramEnd"/>
+      <w:r>
+        <w:rPr>
+          <w:sz w:val="24"/>
+          <w:szCs w:val="24"/>
+        </w:rPr>
+        <w:t xml:space="preserve"> we can see that , already the </w:t>
+      </w:r>
+      <m:oMath>
+        <m:acc>
+          <m:accPr>
+            <m:ctrlPr>
+              <w:rPr>
+                <w:rFonts w:ascii="Cambria Math" w:hAnsi="Cambria Math"/>
+                <w:i/>
+                <w:sz w:val="24"/>
+                <w:szCs w:val="24"/>
+              </w:rPr>
+            </m:ctrlPr>
+          </m:accPr>
+          <m:e>
+            <m:r>
+              <w:rPr>
+                <w:rFonts w:ascii="Cambria Math" w:hAnsi="Cambria Math"/>
+                <w:sz w:val="24"/>
+                <w:szCs w:val="24"/>
+              </w:rPr>
+              <m:t>y</m:t>
+            </m:r>
+          </m:e>
+        </m:acc>
+      </m:oMath>
+      <w:r>
+        <w:rPr>
+          <w:sz w:val="24"/>
+          <w:szCs w:val="24"/>
+        </w:rPr>
+        <w:t xml:space="preserve"> is </w:t>
+      </w:r>
+      <w:proofErr w:type="spellStart"/>
+      <w:r>
+        <w:rPr>
+          <w:sz w:val="24"/>
+          <w:szCs w:val="24"/>
+        </w:rPr>
+        <w:t>non linear</w:t>
+      </w:r>
+      <w:proofErr w:type="spellEnd"/>
+      <w:r>
+        <w:rPr>
+          <w:sz w:val="24"/>
+          <w:szCs w:val="24"/>
+        </w:rPr>
+        <w:t xml:space="preserve"> and if we try do square of that term then , it will become more non-linear or it is standing towards non-linear convex optimization problem. </w:t>
+      </w:r>
+      <w:r>
+        <w:rPr>
+          <w:sz w:val="24"/>
+          <w:szCs w:val="24"/>
+        </w:rPr>
+        <w:t xml:space="preserve">And, Gradient descent can’t work on this non convex </w:t>
+      </w:r>
+      <w:proofErr w:type="gramStart"/>
+      <w:r>
+        <w:rPr>
+          <w:sz w:val="24"/>
+          <w:szCs w:val="24"/>
+        </w:rPr>
+        <w:t>optimization .Here</w:t>
+      </w:r>
+      <w:proofErr w:type="gramEnd"/>
+      <w:r>
+        <w:rPr>
+          <w:sz w:val="24"/>
+          <w:szCs w:val="24"/>
+        </w:rPr>
+        <w:t xml:space="preserve"> it will be falling into that local minima Trap. </w:t>
+      </w:r>
+    </w:p>
+    <w:p>
+      <w:pPr>
+        <w:pStyle w:val="BodyText"/>
+        <w:spacing w:before="1"/>
+        <w:rPr>
+          <w:sz w:val="24"/>
+          <w:szCs w:val="24"/>
+        </w:rPr>
+      </w:pPr>
+      <w:r>
+        <w:rPr>
+          <w:sz w:val="24"/>
+          <w:szCs w:val="24"/>
+          <w:vertAlign w:val="superscript"/>
+        </w:rPr>
+        <w:tab/>
+      </w:r>
+      <w:r>
+        <w:rPr>
+          <w:sz w:val="24"/>
+          <w:szCs w:val="24"/>
+        </w:rPr>
+        <w:t xml:space="preserve">Hence, we can’t use MSE as a cost function for Logistic Regression. Instead of that we will use log loss function or binary cross </w:t>
+      </w:r>
+      <w:proofErr w:type="gramStart"/>
+      <w:r>
+        <w:rPr>
+          <w:sz w:val="24"/>
+          <w:szCs w:val="24"/>
+        </w:rPr>
+        <w:t>entropy .</w:t>
+      </w:r>
+      <w:proofErr w:type="gramEnd"/>
     </w:p>
     <w:sectPr>
       <w:type w:val="continuous"/>
@@ -2147,8 +4539,8 @@
 </file>
 
 <file path=word/numbering.xml><?xml version="1.0" encoding="utf-8"?>
-<w:numbering xmlns:ve="http://schemas.openxmlformats.org/markup-compatibility/2006" xmlns:o="urn:schemas-microsoft-com:office:office" xmlns:r="http://schemas.openxmlformats.org/officeDocument/2006/relationships" xmlns:m="http://schemas.openxmlformats.org/officeDocument/2006/math" xmlns:v="urn:schemas-microsoft-com:vml" xmlns:wp="http://schemas.openxmlformats.org/drawingml/2006/wordprocessingDrawing" xmlns:w10="urn:schemas-microsoft-com:office:word" xmlns:w="http://schemas.openxmlformats.org/wordprocessingml/2006/main" xmlns:wne="http://schemas.microsoft.com/office/word/2006/wordml">
-  <w:abstractNum w:abstractNumId="0">
+<w:numbering xmlns:wpc="http://schemas.microsoft.com/office/word/2010/wordprocessingCanvas" xmlns:cx="http://schemas.microsoft.com/office/drawing/2014/chartex" xmlns:cx1="http://schemas.microsoft.com/office/drawing/2015/9/8/chartex" xmlns:cx2="http://schemas.microsoft.com/office/drawing/2015/10/21/chartex" xmlns:cx3="http://schemas.microsoft.com/office/drawing/2016/5/9/chartex" xmlns:cx4="http://schemas.microsoft.com/office/drawing/2016/5/10/chartex" xmlns:cx5="http://schemas.microsoft.com/office/drawing/2016/5/11/chartex" xmlns:cx6="http://schemas.microsoft.com/office/drawing/2016/5/12/chartex" xmlns:cx7="http://schemas.microsoft.com/office/drawing/2016/5/13/chartex" xmlns:cx8="http://schemas.microsoft.com/office/drawing/2016/5/14/chartex" xmlns:mc="http://schemas.openxmlformats.org/markup-compatibility/2006" xmlns:aink="http://schemas.microsoft.com/office/drawing/2016/ink" xmlns:am3d="http://schemas.microsoft.com/office/drawing/2017/model3d" xmlns:o="urn:schemas-microsoft-com:office:office" xmlns:r="http://schemas.openxmlformats.org/officeDocument/2006/relationships" xmlns:m="http://schemas.openxmlformats.org/officeDocument/2006/math" xmlns:v="urn:schemas-microsoft-com:vml" xmlns:wp14="http://schemas.microsoft.com/office/word/2010/wordprocessingDrawing" xmlns:wp="http://schemas.openxmlformats.org/drawingml/2006/wordprocessingDrawing" xmlns:w10="urn:schemas-microsoft-com:office:word" xmlns:w="http://schemas.openxmlformats.org/wordprocessingml/2006/main" xmlns:w14="http://schemas.microsoft.com/office/word/2010/wordml" xmlns:w15="http://schemas.microsoft.com/office/word/2012/wordml" xmlns:w16cex="http://schemas.microsoft.com/office/word/2018/wordml/cex" xmlns:w16cid="http://schemas.microsoft.com/office/word/2016/wordml/cid" xmlns:w16="http://schemas.microsoft.com/office/word/2018/wordml" xmlns:w16se="http://schemas.microsoft.com/office/word/2015/wordml/symex" xmlns:wpg="http://schemas.microsoft.com/office/word/2010/wordprocessingGroup" xmlns:wpi="http://schemas.microsoft.com/office/word/2010/wordprocessingInk" xmlns:wne="http://schemas.microsoft.com/office/word/2006/wordml" xmlns:wps="http://schemas.microsoft.com/office/word/2010/wordprocessingShape" mc:Ignorable="w14 w15 w16se w16cid w16 w16cex wp14">
+  <w:abstractNum w:abstractNumId="0" w15:restartNumberingAfterBreak="0">
     <w:nsid w:val="04F14DBC"/>
     <w:multiLevelType w:val="multilevel"/>
     <w:tmpl w:val="AA12F852"/>
@@ -2293,7 +4685,7 @@
       </w:rPr>
     </w:lvl>
   </w:abstractNum>
-  <w:abstractNum w:abstractNumId="1">
+  <w:abstractNum w:abstractNumId="1" w15:restartNumberingAfterBreak="0">
     <w:nsid w:val="056D566A"/>
     <w:multiLevelType w:val="hybridMultilevel"/>
     <w:tmpl w:val="EBCC9820"/>
@@ -2411,7 +4803,7 @@
       </w:rPr>
     </w:lvl>
   </w:abstractNum>
-  <w:abstractNum w:abstractNumId="2">
+  <w:abstractNum w:abstractNumId="2" w15:restartNumberingAfterBreak="0">
     <w:nsid w:val="29B5322C"/>
     <w:multiLevelType w:val="hybridMultilevel"/>
     <w:tmpl w:val="C37E44A4"/>
@@ -2500,7 +4892,7 @@
       </w:pPr>
     </w:lvl>
   </w:abstractNum>
-  <w:abstractNum w:abstractNumId="3">
+  <w:abstractNum w:abstractNumId="3" w15:restartNumberingAfterBreak="0">
     <w:nsid w:val="2F964C4A"/>
     <w:multiLevelType w:val="multilevel"/>
     <w:tmpl w:val="EEACFC0C"/>
@@ -2649,7 +5041,156 @@
       </w:rPr>
     </w:lvl>
   </w:abstractNum>
-  <w:abstractNum w:abstractNumId="4">
+  <w:abstractNum w:abstractNumId="4" w15:restartNumberingAfterBreak="0">
+    <w:nsid w:val="380306E5"/>
+    <w:multiLevelType w:val="multilevel"/>
+    <w:tmpl w:val="54B2C052"/>
+    <w:lvl w:ilvl="0">
+      <w:start w:val="1"/>
+      <w:numFmt w:val="bullet"/>
+      <w:lvlText w:val=""/>
+      <w:lvlJc w:val="left"/>
+      <w:pPr>
+        <w:tabs>
+          <w:tab w:val="num" w:pos="720"/>
+        </w:tabs>
+        <w:ind w:left="720" w:hanging="360"/>
+      </w:pPr>
+      <w:rPr>
+        <w:rFonts w:ascii="Symbol" w:hAnsi="Symbol" w:hint="default"/>
+        <w:sz w:val="20"/>
+      </w:rPr>
+    </w:lvl>
+    <w:lvl w:ilvl="1" w:tentative="1">
+      <w:start w:val="1"/>
+      <w:numFmt w:val="bullet"/>
+      <w:lvlText w:val=""/>
+      <w:lvlJc w:val="left"/>
+      <w:pPr>
+        <w:tabs>
+          <w:tab w:val="num" w:pos="1440"/>
+        </w:tabs>
+        <w:ind w:left="1440" w:hanging="360"/>
+      </w:pPr>
+      <w:rPr>
+        <w:rFonts w:ascii="Symbol" w:hAnsi="Symbol" w:hint="default"/>
+        <w:sz w:val="20"/>
+      </w:rPr>
+    </w:lvl>
+    <w:lvl w:ilvl="2" w:tentative="1">
+      <w:start w:val="1"/>
+      <w:numFmt w:val="bullet"/>
+      <w:lvlText w:val=""/>
+      <w:lvlJc w:val="left"/>
+      <w:pPr>
+        <w:tabs>
+          <w:tab w:val="num" w:pos="2160"/>
+        </w:tabs>
+        <w:ind w:left="2160" w:hanging="360"/>
+      </w:pPr>
+      <w:rPr>
+        <w:rFonts w:ascii="Symbol" w:hAnsi="Symbol" w:hint="default"/>
+        <w:sz w:val="20"/>
+      </w:rPr>
+    </w:lvl>
+    <w:lvl w:ilvl="3" w:tentative="1">
+      <w:start w:val="1"/>
+      <w:numFmt w:val="bullet"/>
+      <w:lvlText w:val=""/>
+      <w:lvlJc w:val="left"/>
+      <w:pPr>
+        <w:tabs>
+          <w:tab w:val="num" w:pos="2880"/>
+        </w:tabs>
+        <w:ind w:left="2880" w:hanging="360"/>
+      </w:pPr>
+      <w:rPr>
+        <w:rFonts w:ascii="Symbol" w:hAnsi="Symbol" w:hint="default"/>
+        <w:sz w:val="20"/>
+      </w:rPr>
+    </w:lvl>
+    <w:lvl w:ilvl="4" w:tentative="1">
+      <w:start w:val="1"/>
+      <w:numFmt w:val="bullet"/>
+      <w:lvlText w:val=""/>
+      <w:lvlJc w:val="left"/>
+      <w:pPr>
+        <w:tabs>
+          <w:tab w:val="num" w:pos="3600"/>
+        </w:tabs>
+        <w:ind w:left="3600" w:hanging="360"/>
+      </w:pPr>
+      <w:rPr>
+        <w:rFonts w:ascii="Symbol" w:hAnsi="Symbol" w:hint="default"/>
+        <w:sz w:val="20"/>
+      </w:rPr>
+    </w:lvl>
+    <w:lvl w:ilvl="5" w:tentative="1">
+      <w:start w:val="1"/>
+      <w:numFmt w:val="bullet"/>
+      <w:lvlText w:val=""/>
+      <w:lvlJc w:val="left"/>
+      <w:pPr>
+        <w:tabs>
+          <w:tab w:val="num" w:pos="4320"/>
+        </w:tabs>
+        <w:ind w:left="4320" w:hanging="360"/>
+      </w:pPr>
+      <w:rPr>
+        <w:rFonts w:ascii="Symbol" w:hAnsi="Symbol" w:hint="default"/>
+        <w:sz w:val="20"/>
+      </w:rPr>
+    </w:lvl>
+    <w:lvl w:ilvl="6" w:tentative="1">
+      <w:start w:val="1"/>
+      <w:numFmt w:val="bullet"/>
+      <w:lvlText w:val=""/>
+      <w:lvlJc w:val="left"/>
+      <w:pPr>
+        <w:tabs>
+          <w:tab w:val="num" w:pos="5040"/>
+        </w:tabs>
+        <w:ind w:left="5040" w:hanging="360"/>
+      </w:pPr>
+      <w:rPr>
+        <w:rFonts w:ascii="Symbol" w:hAnsi="Symbol" w:hint="default"/>
+        <w:sz w:val="20"/>
+      </w:rPr>
+    </w:lvl>
+    <w:lvl w:ilvl="7" w:tentative="1">
+      <w:start w:val="1"/>
+      <w:numFmt w:val="bullet"/>
+      <w:lvlText w:val=""/>
+      <w:lvlJc w:val="left"/>
+      <w:pPr>
+        <w:tabs>
+          <w:tab w:val="num" w:pos="5760"/>
+        </w:tabs>
+        <w:ind w:left="5760" w:hanging="360"/>
+      </w:pPr>
+      <w:rPr>
+        <w:rFonts w:ascii="Symbol" w:hAnsi="Symbol" w:hint="default"/>
+        <w:sz w:val="20"/>
+      </w:rPr>
+    </w:lvl>
+    <w:lvl w:ilvl="8" w:tentative="1">
+      <w:start w:val="1"/>
+      <w:numFmt w:val="bullet"/>
+      <w:lvlText w:val=""/>
+      <w:lvlJc w:val="left"/>
+      <w:pPr>
+        <w:tabs>
+          <w:tab w:val="num" w:pos="6480"/>
+        </w:tabs>
+        <w:ind w:left="6480" w:hanging="360"/>
+      </w:pPr>
+      <w:rPr>
+        <w:rFonts w:ascii="Symbol" w:hAnsi="Symbol" w:hint="default"/>
+        <w:sz w:val="20"/>
+      </w:rPr>
+    </w:lvl>
+  </w:abstractNum>
+  <w:abstractNum w:abstractNumId="5" w15:restartNumberingAfterBreak="0">
     <w:nsid w:val="42283954"/>
     <w:multiLevelType w:val="hybridMultilevel"/>
     <w:tmpl w:val="B3F8D07C"/>
@@ -2738,7 +5279,156 @@
       </w:pPr>
     </w:lvl>
   </w:abstractNum>
-  <w:abstractNum w:abstractNumId="5">
+  <w:abstractNum w:abstractNumId="6" w15:restartNumberingAfterBreak="0">
+    <w:nsid w:val="77F25461"/>
+    <w:multiLevelType w:val="multilevel"/>
+    <w:tmpl w:val="B664A9B0"/>
+    <w:lvl w:ilvl="0">
+      <w:start w:val="1"/>
+      <w:numFmt w:val="bullet"/>
+      <w:lvlText w:val=""/>
+      <w:lvlJc w:val="left"/>
+      <w:pPr>
+        <w:tabs>
+          <w:tab w:val="num" w:pos="720"/>
+        </w:tabs>
+        <w:ind w:left="720" w:hanging="360"/>
+      </w:pPr>
+      <w:rPr>
+        <w:rFonts w:ascii="Symbol" w:hAnsi="Symbol" w:hint="default"/>
+        <w:sz w:val="20"/>
+      </w:rPr>
+    </w:lvl>
+    <w:lvl w:ilvl="1" w:tentative="1">
+      <w:start w:val="1"/>
+      <w:numFmt w:val="bullet"/>
+      <w:lvlText w:val=""/>
+      <w:lvlJc w:val="left"/>
+      <w:pPr>
+        <w:tabs>
+          <w:tab w:val="num" w:pos="1440"/>
+        </w:tabs>
+        <w:ind w:left="1440" w:hanging="360"/>
+      </w:pPr>
+      <w:rPr>
+        <w:rFonts w:ascii="Symbol" w:hAnsi="Symbol" w:hint="default"/>
+        <w:sz w:val="20"/>
+      </w:rPr>
+    </w:lvl>
+    <w:lvl w:ilvl="2" w:tentative="1">
+      <w:start w:val="1"/>
+      <w:numFmt w:val="bullet"/>
+      <w:lvlText w:val=""/>
+      <w:lvlJc w:val="left"/>
+      <w:pPr>
+        <w:tabs>
+          <w:tab w:val="num" w:pos="2160"/>
+        </w:tabs>
+        <w:ind w:left="2160" w:hanging="360"/>
+      </w:pPr>
+      <w:rPr>
+        <w:rFonts w:ascii="Symbol" w:hAnsi="Symbol" w:hint="default"/>
+        <w:sz w:val="20"/>
+      </w:rPr>
+    </w:lvl>
+    <w:lvl w:ilvl="3" w:tentative="1">
+      <w:start w:val="1"/>
+      <w:numFmt w:val="bullet"/>
+      <w:lvlText w:val=""/>
+      <w:lvlJc w:val="left"/>
+      <w:pPr>
+        <w:tabs>
+          <w:tab w:val="num" w:pos="2880"/>
+        </w:tabs>
+        <w:ind w:left="2880" w:hanging="360"/>
+      </w:pPr>
+      <w:rPr>
+        <w:rFonts w:ascii="Symbol" w:hAnsi="Symbol" w:hint="default"/>
+        <w:sz w:val="20"/>
+      </w:rPr>
+    </w:lvl>
+    <w:lvl w:ilvl="4" w:tentative="1">
+      <w:start w:val="1"/>
+      <w:numFmt w:val="bullet"/>
+      <w:lvlText w:val=""/>
+      <w:lvlJc w:val="left"/>
+      <w:pPr>
+        <w:tabs>
+          <w:tab w:val="num" w:pos="3600"/>
+        </w:tabs>
+        <w:ind w:left="3600" w:hanging="360"/>
+      </w:pPr>
+      <w:rPr>
+        <w:rFonts w:ascii="Symbol" w:hAnsi="Symbol" w:hint="default"/>
+        <w:sz w:val="20"/>
+      </w:rPr>
+    </w:lvl>
+    <w:lvl w:ilvl="5" w:tentative="1">
+      <w:start w:val="1"/>
+      <w:numFmt w:val="bullet"/>
+      <w:lvlText w:val=""/>
+      <w:lvlJc w:val="left"/>
+      <w:pPr>
+        <w:tabs>
+          <w:tab w:val="num" w:pos="4320"/>
+        </w:tabs>
+        <w:ind w:left="4320" w:hanging="360"/>
+      </w:pPr>
+      <w:rPr>
+        <w:rFonts w:ascii="Symbol" w:hAnsi="Symbol" w:hint="default"/>
+        <w:sz w:val="20"/>
+      </w:rPr>
+    </w:lvl>
+    <w:lvl w:ilvl="6" w:tentative="1">
+      <w:start w:val="1"/>
+      <w:numFmt w:val="bullet"/>
+      <w:lvlText w:val=""/>
+      <w:lvlJc w:val="left"/>
+      <w:pPr>
+        <w:tabs>
+          <w:tab w:val="num" w:pos="5040"/>
+        </w:tabs>
+        <w:ind w:left="5040" w:hanging="360"/>
+      </w:pPr>
+      <w:rPr>
+        <w:rFonts w:ascii="Symbol" w:hAnsi="Symbol" w:hint="default"/>
+        <w:sz w:val="20"/>
+      </w:rPr>
+    </w:lvl>
+    <w:lvl w:ilvl="7" w:tentative="1">
+      <w:start w:val="1"/>
+      <w:numFmt w:val="bullet"/>
+      <w:lvlText w:val=""/>
+      <w:lvlJc w:val="left"/>
+      <w:pPr>
+        <w:tabs>
+          <w:tab w:val="num" w:pos="5760"/>
+        </w:tabs>
+        <w:ind w:left="5760" w:hanging="360"/>
+      </w:pPr>
+      <w:rPr>
+        <w:rFonts w:ascii="Symbol" w:hAnsi="Symbol" w:hint="default"/>
+        <w:sz w:val="20"/>
+      </w:rPr>
+    </w:lvl>
+    <w:lvl w:ilvl="8" w:tentative="1">
+      <w:start w:val="1"/>
+      <w:numFmt w:val="bullet"/>
+      <w:lvlText w:val=""/>
+      <w:lvlJc w:val="left"/>
+      <w:pPr>
+        <w:tabs>
+          <w:tab w:val="num" w:pos="6480"/>
+        </w:tabs>
+        <w:ind w:left="6480" w:hanging="360"/>
+      </w:pPr>
+      <w:rPr>
+        <w:rFonts w:ascii="Symbol" w:hAnsi="Symbol" w:hint="default"/>
+        <w:sz w:val="20"/>
+      </w:rPr>
+    </w:lvl>
+  </w:abstractNum>
+  <w:abstractNum w:abstractNumId="7" w15:restartNumberingAfterBreak="0">
     <w:nsid w:val="7EB371A0"/>
     <w:multiLevelType w:val="multilevel"/>
     <w:tmpl w:val="A138505A"/>
@@ -2894,7 +5584,7 @@
     <w:abstractNumId w:val="3"/>
   </w:num>
   <w:num w:numId="3">
-    <w:abstractNumId w:val="5"/>
+    <w:abstractNumId w:val="7"/>
   </w:num>
   <w:num w:numId="4">
     <w:abstractNumId w:val="0"/>
@@ -2903,13 +5593,19 @@
     <w:abstractNumId w:val="2"/>
   </w:num>
   <w:num w:numId="6">
+    <w:abstractNumId w:val="5"/>
+  </w:num>
+  <w:num w:numId="7">
     <w:abstractNumId w:val="4"/>
+  </w:num>
+  <w:num w:numId="8">
+    <w:abstractNumId w:val="6"/>
   </w:num>
 </w:numbering>
 </file>
 
 <file path=word/styles.xml><?xml version="1.0" encoding="utf-8"?>
-<w:styles xmlns:r="http://schemas.openxmlformats.org/officeDocument/2006/relationships" xmlns:w="http://schemas.openxmlformats.org/wordprocessingml/2006/main">
+<w:styles xmlns:mc="http://schemas.openxmlformats.org/markup-compatibility/2006" xmlns:r="http://schemas.openxmlformats.org/officeDocument/2006/relationships" xmlns:w="http://schemas.openxmlformats.org/wordprocessingml/2006/main" xmlns:w14="http://schemas.microsoft.com/office/word/2010/wordml" xmlns:w15="http://schemas.microsoft.com/office/word/2012/wordml" xmlns:w16cex="http://schemas.microsoft.com/office/word/2018/wordml/cex" xmlns:w16cid="http://schemas.microsoft.com/office/word/2016/wordml/cid" xmlns:w16="http://schemas.microsoft.com/office/word/2018/wordml" xmlns:w16se="http://schemas.microsoft.com/office/word/2015/wordml/symex" mc:Ignorable="w14 w15 w16se w16cid w16 w16cex">
   <w:docDefaults>
     <w:rPrDefault>
       <w:rPr>
@@ -2927,144 +5623,383 @@
       </w:pPr>
     </w:pPrDefault>
   </w:docDefaults>
-  <w:latentStyles w:defLockedState="0" w:defUIPriority="99" w:defSemiHidden="1" w:defUnhideWhenUsed="1" w:defQFormat="0" w:count="267">
-    <w:lsdException w:name="Normal" w:semiHidden="0" w:uiPriority="0" w:unhideWhenUsed="0" w:qFormat="1"/>
-    <w:lsdException w:name="heading 1" w:semiHidden="0" w:uiPriority="9" w:unhideWhenUsed="0" w:qFormat="1"/>
-    <w:lsdException w:name="heading 2" w:uiPriority="9" w:qFormat="1"/>
-    <w:lsdException w:name="heading 3" w:uiPriority="9" w:qFormat="1"/>
-    <w:lsdException w:name="heading 4" w:uiPriority="9" w:qFormat="1"/>
-    <w:lsdException w:name="heading 5" w:uiPriority="9" w:qFormat="1"/>
-    <w:lsdException w:name="heading 6" w:uiPriority="9" w:qFormat="1"/>
-    <w:lsdException w:name="heading 7" w:uiPriority="9" w:qFormat="1"/>
-    <w:lsdException w:name="heading 8" w:uiPriority="9" w:qFormat="1"/>
-    <w:lsdException w:name="heading 9" w:uiPriority="9" w:qFormat="1"/>
-    <w:lsdException w:name="toc 1" w:uiPriority="39"/>
-    <w:lsdException w:name="toc 2" w:uiPriority="39"/>
-    <w:lsdException w:name="toc 3" w:uiPriority="39"/>
-    <w:lsdException w:name="toc 4" w:uiPriority="39"/>
-    <w:lsdException w:name="toc 5" w:uiPriority="39"/>
-    <w:lsdException w:name="toc 6" w:uiPriority="39"/>
-    <w:lsdException w:name="toc 7" w:uiPriority="39"/>
-    <w:lsdException w:name="toc 8" w:uiPriority="39"/>
-    <w:lsdException w:name="toc 9" w:uiPriority="39"/>
-    <w:lsdException w:name="caption" w:uiPriority="35" w:qFormat="1"/>
-    <w:lsdException w:name="Title" w:semiHidden="0" w:uiPriority="10" w:unhideWhenUsed="0" w:qFormat="1"/>
-    <w:lsdException w:name="Default Paragraph Font" w:uiPriority="1"/>
-    <w:lsdException w:name="Subtitle" w:semiHidden="0" w:uiPriority="11" w:unhideWhenUsed="0" w:qFormat="1"/>
-    <w:lsdException w:name="Strong" w:semiHidden="0" w:uiPriority="22" w:unhideWhenUsed="0" w:qFormat="1"/>
-    <w:lsdException w:name="Emphasis" w:semiHidden="0" w:uiPriority="20" w:unhideWhenUsed="0" w:qFormat="1"/>
-    <w:lsdException w:name="Table Grid" w:semiHidden="0" w:uiPriority="59" w:unhideWhenUsed="0"/>
-    <w:lsdException w:name="Placeholder Text" w:unhideWhenUsed="0"/>
-    <w:lsdException w:name="No Spacing" w:semiHidden="0" w:uiPriority="1" w:unhideWhenUsed="0" w:qFormat="1"/>
-    <w:lsdException w:name="Light Shading" w:semiHidden="0" w:uiPriority="60" w:unhideWhenUsed="0"/>
-    <w:lsdException w:name="Light List" w:semiHidden="0" w:uiPriority="61" w:unhideWhenUsed="0"/>
-    <w:lsdException w:name="Light Grid" w:semiHidden="0" w:uiPriority="62" w:unhideWhenUsed="0"/>
-    <w:lsdException w:name="Medium Shading 1" w:semiHidden="0" w:uiPriority="63" w:unhideWhenUsed="0"/>
-    <w:lsdException w:name="Medium Shading 2" w:semiHidden="0" w:uiPriority="64" w:unhideWhenUsed="0"/>
-    <w:lsdException w:name="Medium List 1" w:semiHidden="0" w:uiPriority="65" w:unhideWhenUsed="0"/>
-    <w:lsdException w:name="Medium List 2" w:semiHidden="0" w:uiPriority="66" w:unhideWhenUsed="0"/>
-    <w:lsdException w:name="Medium Grid 1" w:semiHidden="0" w:uiPriority="67" w:unhideWhenUsed="0"/>
-    <w:lsdException w:name="Medium Grid 2" w:semiHidden="0" w:uiPriority="68" w:unhideWhenUsed="0"/>
-    <w:lsdException w:name="Medium Grid 3" w:semiHidden="0" w:uiPriority="69" w:unhideWhenUsed="0"/>
-    <w:lsdException w:name="Dark List" w:semiHidden="0" w:uiPriority="70" w:unhideWhenUsed="0"/>
-    <w:lsdException w:name="Colorful Shading" w:semiHidden="0" w:uiPriority="71" w:unhideWhenUsed="0"/>
-    <w:lsdException w:name="Colorful List" w:semiHidden="0" w:uiPriority="72" w:unhideWhenUsed="0"/>
-    <w:lsdException w:name="Colorful Grid" w:semiHidden="0" w:uiPriority="73" w:unhideWhenUsed="0"/>
-    <w:lsdException w:name="Light Shading Accent 1" w:semiHidden="0" w:uiPriority="60" w:unhideWhenUsed="0"/>
-    <w:lsdException w:name="Light List Accent 1" w:semiHidden="0" w:uiPriority="61" w:unhideWhenUsed="0"/>
-    <w:lsdException w:name="Light Grid Accent 1" w:semiHidden="0" w:uiPriority="62" w:unhideWhenUsed="0"/>
-    <w:lsdException w:name="Medium Shading 1 Accent 1" w:semiHidden="0" w:uiPriority="63" w:unhideWhenUsed="0"/>
-    <w:lsdException w:name="Medium Shading 2 Accent 1" w:semiHidden="0" w:uiPriority="64" w:unhideWhenUsed="0"/>
-    <w:lsdException w:name="Medium List 1 Accent 1" w:semiHidden="0" w:uiPriority="65" w:unhideWhenUsed="0"/>
-    <w:lsdException w:name="Revision" w:unhideWhenUsed="0"/>
-    <w:lsdException w:name="List Paragraph" w:semiHidden="0" w:uiPriority="34" w:unhideWhenUsed="0" w:qFormat="1"/>
-    <w:lsdException w:name="Quote" w:semiHidden="0" w:uiPriority="29" w:unhideWhenUsed="0" w:qFormat="1"/>
-    <w:lsdException w:name="Intense Quote" w:semiHidden="0" w:uiPriority="30" w:unhideWhenUsed="0" w:qFormat="1"/>
-    <w:lsdException w:name="Medium List 2 Accent 1" w:semiHidden="0" w:uiPriority="66" w:unhideWhenUsed="0"/>
-    <w:lsdException w:name="Medium Grid 1 Accent 1" w:semiHidden="0" w:uiPriority="67" w:unhideWhenUsed="0"/>
-    <w:lsdException w:name="Medium Grid 2 Accent 1" w:semiHidden="0" w:uiPriority="68" w:unhideWhenUsed="0"/>
-    <w:lsdException w:name="Medium Grid 3 Accent 1" w:semiHidden="0" w:uiPriority="69" w:unhideWhenUsed="0"/>
-    <w:lsdException w:name="Dark List Accent 1" w:semiHidden="0" w:uiPriority="70" w:unhideWhenUsed="0"/>
-    <w:lsdException w:name="Colorful Shading Accent 1" w:semiHidden="0" w:uiPriority="71" w:unhideWhenUsed="0"/>
-    <w:lsdException w:name="Colorful List Accent 1" w:semiHidden="0" w:uiPriority="72" w:unhideWhenUsed="0"/>
-    <w:lsdException w:name="Colorful Grid Accent 1" w:semiHidden="0" w:uiPriority="73" w:unhideWhenUsed="0"/>
-    <w:lsdException w:name="Light Shading Accent 2" w:semiHidden="0" w:uiPriority="60" w:unhideWhenUsed="0"/>
-    <w:lsdException w:name="Light List Accent 2" w:semiHidden="0" w:uiPriority="61" w:unhideWhenUsed="0"/>
-    <w:lsdException w:name="Light Grid Accent 2" w:semiHidden="0" w:uiPriority="62" w:unhideWhenUsed="0"/>
-    <w:lsdException w:name="Medium Shading 1 Accent 2" w:semiHidden="0" w:uiPriority="63" w:unhideWhenUsed="0"/>
-    <w:lsdException w:name="Medium Shading 2 Accent 2" w:semiHidden="0" w:uiPriority="64" w:unhideWhenUsed="0"/>
-    <w:lsdException w:name="Medium List 1 Accent 2" w:semiHidden="0" w:uiPriority="65" w:unhideWhenUsed="0"/>
-    <w:lsdException w:name="Medium List 2 Accent 2" w:semiHidden="0" w:uiPriority="66" w:unhideWhenUsed="0"/>
-    <w:lsdException w:name="Medium Grid 1 Accent 2" w:semiHidden="0" w:uiPriority="67" w:unhideWhenUsed="0"/>
-    <w:lsdException w:name="Medium Grid 2 Accent 2" w:semiHidden="0" w:uiPriority="68" w:unhideWhenUsed="0"/>
-    <w:lsdException w:name="Medium Grid 3 Accent 2" w:semiHidden="0" w:uiPriority="69" w:unhideWhenUsed="0"/>
-    <w:lsdException w:name="Dark List Accent 2" w:semiHidden="0" w:uiPriority="70" w:unhideWhenUsed="0"/>
-    <w:lsdException w:name="Colorful Shading Accent 2" w:semiHidden="0" w:uiPriority="71" w:unhideWhenUsed="0"/>
-    <w:lsdException w:name="Colorful List Accent 2" w:semiHidden="0" w:uiPriority="72" w:unhideWhenUsed="0"/>
-    <w:lsdException w:name="Colorful Grid Accent 2" w:semiHidden="0" w:uiPriority="73" w:unhideWhenUsed="0"/>
-    <w:lsdException w:name="Light Shading Accent 3" w:semiHidden="0" w:uiPriority="60" w:unhideWhenUsed="0"/>
-    <w:lsdException w:name="Light List Accent 3" w:semiHidden="0" w:uiPriority="61" w:unhideWhenUsed="0"/>
-    <w:lsdException w:name="Light Grid Accent 3" w:semiHidden="0" w:uiPriority="62" w:unhideWhenUsed="0"/>
-    <w:lsdException w:name="Medium Shading 1 Accent 3" w:semiHidden="0" w:uiPriority="63" w:unhideWhenUsed="0"/>
-    <w:lsdException w:name="Medium Shading 2 Accent 3" w:semiHidden="0" w:uiPriority="64" w:unhideWhenUsed="0"/>
-    <w:lsdException w:name="Medium List 1 Accent 3" w:semiHidden="0" w:uiPriority="65" w:unhideWhenUsed="0"/>
-    <w:lsdException w:name="Medium List 2 Accent 3" w:semiHidden="0" w:uiPriority="66" w:unhideWhenUsed="0"/>
-    <w:lsdException w:name="Medium Grid 1 Accent 3" w:semiHidden="0" w:uiPriority="67" w:unhideWhenUsed="0"/>
-    <w:lsdException w:name="Medium Grid 2 Accent 3" w:semiHidden="0" w:uiPriority="68" w:unhideWhenUsed="0"/>
-    <w:lsdException w:name="Medium Grid 3 Accent 3" w:semiHidden="0" w:uiPriority="69" w:unhideWhenUsed="0"/>
-    <w:lsdException w:name="Dark List Accent 3" w:semiHidden="0" w:uiPriority="70" w:unhideWhenUsed="0"/>
-    <w:lsdException w:name="Colorful Shading Accent 3" w:semiHidden="0" w:uiPriority="71" w:unhideWhenUsed="0"/>
-    <w:lsdException w:name="Colorful List Accent 3" w:semiHidden="0" w:uiPriority="72" w:unhideWhenUsed="0"/>
-    <w:lsdException w:name="Colorful Grid Accent 3" w:semiHidden="0" w:uiPriority="73" w:unhideWhenUsed="0"/>
-    <w:lsdException w:name="Light Shading Accent 4" w:semiHidden="0" w:uiPriority="60" w:unhideWhenUsed="0"/>
-    <w:lsdException w:name="Light List Accent 4" w:semiHidden="0" w:uiPriority="61" w:unhideWhenUsed="0"/>
-    <w:lsdException w:name="Light Grid Accent 4" w:semiHidden="0" w:uiPriority="62" w:unhideWhenUsed="0"/>
-    <w:lsdException w:name="Medium Shading 1 Accent 4" w:semiHidden="0" w:uiPriority="63" w:unhideWhenUsed="0"/>
-    <w:lsdException w:name="Medium Shading 2 Accent 4" w:semiHidden="0" w:uiPriority="64" w:unhideWhenUsed="0"/>
-    <w:lsdException w:name="Medium List 1 Accent 4" w:semiHidden="0" w:uiPriority="65" w:unhideWhenUsed="0"/>
-    <w:lsdException w:name="Medium List 2 Accent 4" w:semiHidden="0" w:uiPriority="66" w:unhideWhenUsed="0"/>
-    <w:lsdException w:name="Medium Grid 1 Accent 4" w:semiHidden="0" w:uiPriority="67" w:unhideWhenUsed="0"/>
-    <w:lsdException w:name="Medium Grid 2 Accent 4" w:semiHidden="0" w:uiPriority="68" w:unhideWhenUsed="0"/>
-    <w:lsdException w:name="Medium Grid 3 Accent 4" w:semiHidden="0" w:uiPriority="69" w:unhideWhenUsed="0"/>
-    <w:lsdException w:name="Dark List Accent 4" w:semiHidden="0" w:uiPriority="70" w:unhideWhenUsed="0"/>
-    <w:lsdException w:name="Colorful Shading Accent 4" w:semiHidden="0" w:uiPriority="71" w:unhideWhenUsed="0"/>
-    <w:lsdException w:name="Colorful List Accent 4" w:semiHidden="0" w:uiPriority="72" w:unhideWhenUsed="0"/>
-    <w:lsdException w:name="Colorful Grid Accent 4" w:semiHidden="0" w:uiPriority="73" w:unhideWhenUsed="0"/>
-    <w:lsdException w:name="Light Shading Accent 5" w:semiHidden="0" w:uiPriority="60" w:unhideWhenUsed="0"/>
-    <w:lsdException w:name="Light List Accent 5" w:semiHidden="0" w:uiPriority="61" w:unhideWhenUsed="0"/>
-    <w:lsdException w:name="Light Grid Accent 5" w:semiHidden="0" w:uiPriority="62" w:unhideWhenUsed="0"/>
-    <w:lsdException w:name="Medium Shading 1 Accent 5" w:semiHidden="0" w:uiPriority="63" w:unhideWhenUsed="0"/>
-    <w:lsdException w:name="Medium Shading 2 Accent 5" w:semiHidden="0" w:uiPriority="64" w:unhideWhenUsed="0"/>
-    <w:lsdException w:name="Medium List 1 Accent 5" w:semiHidden="0" w:uiPriority="65" w:unhideWhenUsed="0"/>
-    <w:lsdException w:name="Medium List 2 Accent 5" w:semiHidden="0" w:uiPriority="66" w:unhideWhenUsed="0"/>
-    <w:lsdException w:name="Medium Grid 1 Accent 5" w:semiHidden="0" w:uiPriority="67" w:unhideWhenUsed="0"/>
-    <w:lsdException w:name="Medium Grid 2 Accent 5" w:semiHidden="0" w:uiPriority="68" w:unhideWhenUsed="0"/>
-    <w:lsdException w:name="Medium Grid 3 Accent 5" w:semiHidden="0" w:uiPriority="69" w:unhideWhenUsed="0"/>
-    <w:lsdException w:name="Dark List Accent 5" w:semiHidden="0" w:uiPriority="70" w:unhideWhenUsed="0"/>
-    <w:lsdException w:name="Colorful Shading Accent 5" w:semiHidden="0" w:uiPriority="71" w:unhideWhenUsed="0"/>
-    <w:lsdException w:name="Colorful List Accent 5" w:semiHidden="0" w:uiPriority="72" w:unhideWhenUsed="0"/>
-    <w:lsdException w:name="Colorful Grid Accent 5" w:semiHidden="0" w:uiPriority="73" w:unhideWhenUsed="0"/>
-    <w:lsdException w:name="Light Shading Accent 6" w:semiHidden="0" w:uiPriority="60" w:unhideWhenUsed="0"/>
-    <w:lsdException w:name="Light List Accent 6" w:semiHidden="0" w:uiPriority="61" w:unhideWhenUsed="0"/>
-    <w:lsdException w:name="Light Grid Accent 6" w:semiHidden="0" w:uiPriority="62" w:unhideWhenUsed="0"/>
-    <w:lsdException w:name="Medium Shading 1 Accent 6" w:semiHidden="0" w:uiPriority="63" w:unhideWhenUsed="0"/>
-    <w:lsdException w:name="Medium Shading 2 Accent 6" w:semiHidden="0" w:uiPriority="64" w:unhideWhenUsed="0"/>
-    <w:lsdException w:name="Medium List 1 Accent 6" w:semiHidden="0" w:uiPriority="65" w:unhideWhenUsed="0"/>
-    <w:lsdException w:name="Medium List 2 Accent 6" w:semiHidden="0" w:uiPriority="66" w:unhideWhenUsed="0"/>
-    <w:lsdException w:name="Medium Grid 1 Accent 6" w:semiHidden="0" w:uiPriority="67" w:unhideWhenUsed="0"/>
-    <w:lsdException w:name="Medium Grid 2 Accent 6" w:semiHidden="0" w:uiPriority="68" w:unhideWhenUsed="0"/>
-    <w:lsdException w:name="Medium Grid 3 Accent 6" w:semiHidden="0" w:uiPriority="69" w:unhideWhenUsed="0"/>
-    <w:lsdException w:name="Dark List Accent 6" w:semiHidden="0" w:uiPriority="70" w:unhideWhenUsed="0"/>
-    <w:lsdException w:name="Colorful Shading Accent 6" w:semiHidden="0" w:uiPriority="71" w:unhideWhenUsed="0"/>
-    <w:lsdException w:name="Colorful List Accent 6" w:semiHidden="0" w:uiPriority="72" w:unhideWhenUsed="0"/>
-    <w:lsdException w:name="Colorful Grid Accent 6" w:semiHidden="0" w:uiPriority="73" w:unhideWhenUsed="0"/>
-    <w:lsdException w:name="Subtle Emphasis" w:semiHidden="0" w:uiPriority="19" w:unhideWhenUsed="0" w:qFormat="1"/>
-    <w:lsdException w:name="Intense Emphasis" w:semiHidden="0" w:uiPriority="21" w:unhideWhenUsed="0" w:qFormat="1"/>
-    <w:lsdException w:name="Subtle Reference" w:semiHidden="0" w:uiPriority="31" w:unhideWhenUsed="0" w:qFormat="1"/>
-    <w:lsdException w:name="Intense Reference" w:semiHidden="0" w:uiPriority="32" w:unhideWhenUsed="0" w:qFormat="1"/>
-    <w:lsdException w:name="Book Title" w:semiHidden="0" w:uiPriority="33" w:unhideWhenUsed="0" w:qFormat="1"/>
-    <w:lsdException w:name="Bibliography" w:uiPriority="37"/>
-    <w:lsdException w:name="TOC Heading" w:uiPriority="39" w:qFormat="1"/>
+  <w:latentStyles w:defLockedState="0" w:defUIPriority="99" w:defSemiHidden="0" w:defUnhideWhenUsed="0" w:defQFormat="0" w:count="376">
+    <w:lsdException w:name="Normal" w:uiPriority="0" w:qFormat="1"/>
+    <w:lsdException w:name="heading 1" w:uiPriority="9" w:qFormat="1"/>
+    <w:lsdException w:name="heading 2" w:semiHidden="1" w:uiPriority="9" w:unhideWhenUsed="1" w:qFormat="1"/>
+    <w:lsdException w:name="heading 3" w:semiHidden="1" w:uiPriority="9" w:unhideWhenUsed="1" w:qFormat="1"/>
+    <w:lsdException w:name="heading 4" w:semiHidden="1" w:uiPriority="9" w:unhideWhenUsed="1" w:qFormat="1"/>
+    <w:lsdException w:name="heading 5" w:semiHidden="1" w:uiPriority="9" w:unhideWhenUsed="1" w:qFormat="1"/>
+    <w:lsdException w:name="heading 6" w:semiHidden="1" w:uiPriority="9" w:unhideWhenUsed="1" w:qFormat="1"/>
+    <w:lsdException w:name="heading 7" w:semiHidden="1" w:uiPriority="9" w:unhideWhenUsed="1" w:qFormat="1"/>
+    <w:lsdException w:name="heading 8" w:semiHidden="1" w:uiPriority="9" w:unhideWhenUsed="1" w:qFormat="1"/>
+    <w:lsdException w:name="heading 9" w:semiHidden="1" w:uiPriority="9" w:unhideWhenUsed="1" w:qFormat="1"/>
+    <w:lsdException w:name="index 1" w:semiHidden="1" w:unhideWhenUsed="1"/>
+    <w:lsdException w:name="index 2" w:semiHidden="1" w:unhideWhenUsed="1"/>
+    <w:lsdException w:name="index 3" w:semiHidden="1" w:unhideWhenUsed="1"/>
+    <w:lsdException w:name="index 4" w:semiHidden="1" w:unhideWhenUsed="1"/>
+    <w:lsdException w:name="index 5" w:semiHidden="1" w:unhideWhenUsed="1"/>
+    <w:lsdException w:name="index 6" w:semiHidden="1" w:unhideWhenUsed="1"/>
+    <w:lsdException w:name="index 7" w:semiHidden="1" w:unhideWhenUsed="1"/>
+    <w:lsdException w:name="index 8" w:semiHidden="1" w:unhideWhenUsed="1"/>
+    <w:lsdException w:name="index 9" w:semiHidden="1" w:unhideWhenUsed="1"/>
+    <w:lsdException w:name="toc 1" w:semiHidden="1" w:uiPriority="39" w:unhideWhenUsed="1"/>
+    <w:lsdException w:name="toc 2" w:semiHidden="1" w:uiPriority="39" w:unhideWhenUsed="1"/>
+    <w:lsdException w:name="toc 3" w:semiHidden="1" w:uiPriority="39" w:unhideWhenUsed="1"/>
+    <w:lsdException w:name="toc 4" w:semiHidden="1" w:uiPriority="39" w:unhideWhenUsed="1"/>
+    <w:lsdException w:name="toc 5" w:semiHidden="1" w:uiPriority="39" w:unhideWhenUsed="1"/>
+    <w:lsdException w:name="toc 6" w:semiHidden="1" w:uiPriority="39" w:unhideWhenUsed="1"/>
+    <w:lsdException w:name="toc 7" w:semiHidden="1" w:uiPriority="39" w:unhideWhenUsed="1"/>
+    <w:lsdException w:name="toc 8" w:semiHidden="1" w:uiPriority="39" w:unhideWhenUsed="1"/>
+    <w:lsdException w:name="toc 9" w:semiHidden="1" w:uiPriority="39" w:unhideWhenUsed="1"/>
+    <w:lsdException w:name="Normal Indent" w:semiHidden="1" w:unhideWhenUsed="1"/>
+    <w:lsdException w:name="footnote text" w:semiHidden="1" w:unhideWhenUsed="1"/>
+    <w:lsdException w:name="annotation text" w:semiHidden="1" w:unhideWhenUsed="1"/>
+    <w:lsdException w:name="header" w:semiHidden="1" w:unhideWhenUsed="1"/>
+    <w:lsdException w:name="footer" w:semiHidden="1" w:unhideWhenUsed="1"/>
+    <w:lsdException w:name="index heading" w:semiHidden="1" w:unhideWhenUsed="1"/>
+    <w:lsdException w:name="caption" w:semiHidden="1" w:uiPriority="35" w:unhideWhenUsed="1" w:qFormat="1"/>
+    <w:lsdException w:name="table of figures" w:semiHidden="1" w:unhideWhenUsed="1"/>
+    <w:lsdException w:name="envelope address" w:semiHidden="1" w:unhideWhenUsed="1"/>
+    <w:lsdException w:name="envelope return" w:semiHidden="1" w:unhideWhenUsed="1"/>
+    <w:lsdException w:name="footnote reference" w:semiHidden="1" w:unhideWhenUsed="1"/>
+    <w:lsdException w:name="annotation reference" w:semiHidden="1" w:unhideWhenUsed="1"/>
+    <w:lsdException w:name="line number" w:semiHidden="1" w:unhideWhenUsed="1"/>
+    <w:lsdException w:name="page number" w:semiHidden="1" w:unhideWhenUsed="1"/>
+    <w:lsdException w:name="endnote reference" w:semiHidden="1" w:unhideWhenUsed="1"/>
+    <w:lsdException w:name="endnote text" w:semiHidden="1" w:unhideWhenUsed="1"/>
+    <w:lsdException w:name="table of authorities" w:semiHidden="1" w:unhideWhenUsed="1"/>
+    <w:lsdException w:name="macro" w:semiHidden="1" w:unhideWhenUsed="1"/>
+    <w:lsdException w:name="toa heading" w:semiHidden="1" w:unhideWhenUsed="1"/>
+    <w:lsdException w:name="List" w:semiHidden="1" w:unhideWhenUsed="1"/>
+    <w:lsdException w:name="List Bullet" w:semiHidden="1" w:unhideWhenUsed="1"/>
+    <w:lsdException w:name="List Number" w:semiHidden="1" w:unhideWhenUsed="1"/>
+    <w:lsdException w:name="List 2" w:semiHidden="1" w:unhideWhenUsed="1"/>
+    <w:lsdException w:name="List 3" w:semiHidden="1" w:unhideWhenUsed="1"/>
+    <w:lsdException w:name="List 4" w:semiHidden="1" w:unhideWhenUsed="1"/>
+    <w:lsdException w:name="List 5" w:semiHidden="1" w:unhideWhenUsed="1"/>
+    <w:lsdException w:name="List Bullet 2" w:semiHidden="1" w:unhideWhenUsed="1"/>
+    <w:lsdException w:name="List Bullet 3" w:semiHidden="1" w:unhideWhenUsed="1"/>
+    <w:lsdException w:name="List Bullet 4" w:semiHidden="1" w:unhideWhenUsed="1"/>
+    <w:lsdException w:name="List Bullet 5" w:semiHidden="1" w:unhideWhenUsed="1"/>
+    <w:lsdException w:name="List Number 2" w:semiHidden="1" w:unhideWhenUsed="1"/>
+    <w:lsdException w:name="List Number 3" w:semiHidden="1" w:unhideWhenUsed="1"/>
+    <w:lsdException w:name="List Number 4" w:semiHidden="1" w:unhideWhenUsed="1"/>
+    <w:lsdException w:name="List Number 5" w:semiHidden="1" w:unhideWhenUsed="1"/>
+    <w:lsdException w:name="Title" w:uiPriority="10" w:qFormat="1"/>
+    <w:lsdException w:name="Closing" w:semiHidden="1" w:unhideWhenUsed="1"/>
+    <w:lsdException w:name="Signature" w:semiHidden="1" w:unhideWhenUsed="1"/>
+    <w:lsdException w:name="Default Paragraph Font" w:semiHidden="1" w:uiPriority="1" w:unhideWhenUsed="1"/>
+    <w:lsdException w:name="Body Text" w:semiHidden="1" w:unhideWhenUsed="1"/>
+    <w:lsdException w:name="Body Text Indent" w:semiHidden="1" w:unhideWhenUsed="1"/>
+    <w:lsdException w:name="List Continue" w:semiHidden="1" w:unhideWhenUsed="1"/>
+    <w:lsdException w:name="List Continue 2" w:semiHidden="1" w:unhideWhenUsed="1"/>
+    <w:lsdException w:name="List Continue 3" w:semiHidden="1" w:unhideWhenUsed="1"/>
+    <w:lsdException w:name="List Continue 4" w:semiHidden="1" w:unhideWhenUsed="1"/>
+    <w:lsdException w:name="List Continue 5" w:semiHidden="1" w:unhideWhenUsed="1"/>
+    <w:lsdException w:name="Message Header" w:semiHidden="1" w:unhideWhenUsed="1"/>
+    <w:lsdException w:name="Subtitle" w:uiPriority="11" w:qFormat="1"/>
+    <w:lsdException w:name="Salutation" w:semiHidden="1" w:unhideWhenUsed="1"/>
+    <w:lsdException w:name="Date" w:semiHidden="1" w:unhideWhenUsed="1"/>
+    <w:lsdException w:name="Body Text First Indent" w:semiHidden="1" w:unhideWhenUsed="1"/>
+    <w:lsdException w:name="Body Text First Indent 2" w:semiHidden="1" w:unhideWhenUsed="1"/>
+    <w:lsdException w:name="Note Heading" w:semiHidden="1" w:unhideWhenUsed="1"/>
+    <w:lsdException w:name="Body Text 2" w:semiHidden="1" w:unhideWhenUsed="1"/>
+    <w:lsdException w:name="Body Text 3" w:semiHidden="1" w:unhideWhenUsed="1"/>
+    <w:lsdException w:name="Body Text Indent 2" w:semiHidden="1" w:unhideWhenUsed="1"/>
+    <w:lsdException w:name="Body Text Indent 3" w:semiHidden="1" w:unhideWhenUsed="1"/>
+    <w:lsdException w:name="Block Text" w:semiHidden="1" w:unhideWhenUsed="1"/>
+    <w:lsdException w:name="Hyperlink" w:semiHidden="1" w:unhideWhenUsed="1"/>
+    <w:lsdException w:name="FollowedHyperlink" w:semiHidden="1" w:unhideWhenUsed="1"/>
+    <w:lsdException w:name="Strong" w:uiPriority="22" w:qFormat="1"/>
+    <w:lsdException w:name="Emphasis" w:uiPriority="20" w:qFormat="1"/>
+    <w:lsdException w:name="Document Map" w:semiHidden="1" w:unhideWhenUsed="1"/>
+    <w:lsdException w:name="Plain Text" w:semiHidden="1" w:unhideWhenUsed="1"/>
+    <w:lsdException w:name="E-mail Signature" w:semiHidden="1" w:unhideWhenUsed="1"/>
+    <w:lsdException w:name="HTML Top of Form" w:semiHidden="1" w:unhideWhenUsed="1"/>
+    <w:lsdException w:name="HTML Bottom of Form" w:semiHidden="1" w:unhideWhenUsed="1"/>
+    <w:lsdException w:name="Normal (Web)" w:semiHidden="1" w:unhideWhenUsed="1"/>
+    <w:lsdException w:name="HTML Acronym" w:semiHidden="1" w:unhideWhenUsed="1"/>
+    <w:lsdException w:name="HTML Address" w:semiHidden="1" w:unhideWhenUsed="1"/>
+    <w:lsdException w:name="HTML Cite" w:semiHidden="1" w:unhideWhenUsed="1"/>
+    <w:lsdException w:name="HTML Code" w:semiHidden="1" w:unhideWhenUsed="1"/>
+    <w:lsdException w:name="HTML Definition" w:semiHidden="1" w:unhideWhenUsed="1"/>
+    <w:lsdException w:name="HTML Keyboard" w:semiHidden="1" w:unhideWhenUsed="1"/>
+    <w:lsdException w:name="HTML Preformatted" w:semiHidden="1" w:unhideWhenUsed="1"/>
+    <w:lsdException w:name="HTML Sample" w:semiHidden="1" w:unhideWhenUsed="1"/>
+    <w:lsdException w:name="HTML Typewriter" w:semiHidden="1" w:unhideWhenUsed="1"/>
+    <w:lsdException w:name="HTML Variable" w:semiHidden="1" w:unhideWhenUsed="1"/>
+    <w:lsdException w:name="Normal Table" w:semiHidden="1" w:unhideWhenUsed="1"/>
+    <w:lsdException w:name="annotation subject" w:semiHidden="1" w:unhideWhenUsed="1"/>
+    <w:lsdException w:name="No List" w:semiHidden="1" w:unhideWhenUsed="1"/>
+    <w:lsdException w:name="Outline List 1" w:semiHidden="1" w:unhideWhenUsed="1"/>
+    <w:lsdException w:name="Outline List 2" w:semiHidden="1" w:unhideWhenUsed="1"/>
+    <w:lsdException w:name="Outline List 3" w:semiHidden="1" w:unhideWhenUsed="1"/>
+    <w:lsdException w:name="Table Simple 1" w:semiHidden="1" w:unhideWhenUsed="1"/>
+    <w:lsdException w:name="Table Simple 2" w:semiHidden="1" w:unhideWhenUsed="1"/>
+    <w:lsdException w:name="Table Simple 3" w:semiHidden="1" w:unhideWhenUsed="1"/>
+    <w:lsdException w:name="Table Classic 1" w:semiHidden="1" w:unhideWhenUsed="1"/>
+    <w:lsdException w:name="Table Classic 2" w:semiHidden="1" w:unhideWhenUsed="1"/>
+    <w:lsdException w:name="Table Classic 3" w:semiHidden="1" w:unhideWhenUsed="1"/>
+    <w:lsdException w:name="Table Classic 4" w:semiHidden="1" w:unhideWhenUsed="1"/>
+    <w:lsdException w:name="Table Colorful 1" w:semiHidden="1" w:unhideWhenUsed="1"/>
+    <w:lsdException w:name="Table Colorful 2" w:semiHidden="1" w:unhideWhenUsed="1"/>
+    <w:lsdException w:name="Table Colorful 3" w:semiHidden="1" w:unhideWhenUsed="1"/>
+    <w:lsdException w:name="Table Columns 1" w:semiHidden="1" w:unhideWhenUsed="1"/>
+    <w:lsdException w:name="Table Columns 2" w:semiHidden="1" w:unhideWhenUsed="1"/>
+    <w:lsdException w:name="Table Columns 3" w:semiHidden="1" w:unhideWhenUsed="1"/>
+    <w:lsdException w:name="Table Columns 4" w:semiHidden="1" w:unhideWhenUsed="1"/>
+    <w:lsdException w:name="Table Columns 5" w:semiHidden="1" w:unhideWhenUsed="1"/>
+    <w:lsdException w:name="Table Grid 1" w:semiHidden="1" w:unhideWhenUsed="1"/>
+    <w:lsdException w:name="Table Grid 2" w:semiHidden="1" w:unhideWhenUsed="1"/>
+    <w:lsdException w:name="Table Grid 3" w:semiHidden="1" w:unhideWhenUsed="1"/>
+    <w:lsdException w:name="Table Grid 4" w:semiHidden="1" w:unhideWhenUsed="1"/>
+    <w:lsdException w:name="Table Grid 5" w:semiHidden="1" w:unhideWhenUsed="1"/>
+    <w:lsdException w:name="Table Grid 6" w:semiHidden="1" w:unhideWhenUsed="1"/>
+    <w:lsdException w:name="Table Grid 7" w:semiHidden="1" w:unhideWhenUsed="1"/>
+    <w:lsdException w:name="Table Grid 8" w:semiHidden="1" w:unhideWhenUsed="1"/>
+    <w:lsdException w:name="Table List 1" w:semiHidden="1" w:unhideWhenUsed="1"/>
+    <w:lsdException w:name="Table List 2" w:semiHidden="1" w:unhideWhenUsed="1"/>
+    <w:lsdException w:name="Table List 3" w:semiHidden="1" w:unhideWhenUsed="1"/>
+    <w:lsdException w:name="Table List 4" w:semiHidden="1" w:unhideWhenUsed="1"/>
+    <w:lsdException w:name="Table List 5" w:semiHidden="1" w:unhideWhenUsed="1"/>
+    <w:lsdException w:name="Table List 6" w:semiHidden="1" w:unhideWhenUsed="1"/>
+    <w:lsdException w:name="Table List 7" w:semiHidden="1" w:unhideWhenUsed="1"/>
+    <w:lsdException w:name="Table List 8" w:semiHidden="1" w:unhideWhenUsed="1"/>
+    <w:lsdException w:name="Table 3D effects 1" w:semiHidden="1" w:unhideWhenUsed="1"/>
+    <w:lsdException w:name="Table 3D effects 2" w:semiHidden="1" w:unhideWhenUsed="1"/>
+    <w:lsdException w:name="Table 3D effects 3" w:semiHidden="1" w:unhideWhenUsed="1"/>
+    <w:lsdException w:name="Table Contemporary" w:semiHidden="1" w:unhideWhenUsed="1"/>
+    <w:lsdException w:name="Table Elegant" w:semiHidden="1" w:unhideWhenUsed="1"/>
+    <w:lsdException w:name="Table Professional" w:semiHidden="1" w:unhideWhenUsed="1"/>
+    <w:lsdException w:name="Table Subtle 1" w:semiHidden="1" w:unhideWhenUsed="1"/>
+    <w:lsdException w:name="Table Subtle 2" w:semiHidden="1" w:unhideWhenUsed="1"/>
+    <w:lsdException w:name="Table Web 1" w:semiHidden="1" w:unhideWhenUsed="1"/>
+    <w:lsdException w:name="Table Web 2" w:semiHidden="1" w:unhideWhenUsed="1"/>
+    <w:lsdException w:name="Table Web 3" w:semiHidden="1" w:unhideWhenUsed="1"/>
+    <w:lsdException w:name="Balloon Text" w:semiHidden="1" w:unhideWhenUsed="1"/>
+    <w:lsdException w:name="Table Grid" w:semiHidden="1" w:uiPriority="59" w:unhideWhenUsed="1"/>
+    <w:lsdException w:name="Table Theme" w:semiHidden="1" w:unhideWhenUsed="1"/>
+    <w:lsdException w:name="Placeholder Text" w:semiHidden="1"/>
+    <w:lsdException w:name="No Spacing" w:uiPriority="1" w:qFormat="1"/>
+    <w:lsdException w:name="Light Shading" w:uiPriority="60"/>
+    <w:lsdException w:name="Light List" w:uiPriority="61"/>
+    <w:lsdException w:name="Light Grid" w:uiPriority="62"/>
+    <w:lsdException w:name="Medium Shading 1" w:uiPriority="63"/>
+    <w:lsdException w:name="Medium Shading 2" w:uiPriority="64"/>
+    <w:lsdException w:name="Medium List 1" w:uiPriority="65"/>
+    <w:lsdException w:name="Medium List 2" w:uiPriority="66"/>
+    <w:lsdException w:name="Medium Grid 1" w:uiPriority="67"/>
+    <w:lsdException w:name="Medium Grid 2" w:uiPriority="68"/>
+    <w:lsdException w:name="Medium Grid 3" w:uiPriority="69"/>
+    <w:lsdException w:name="Dark List" w:uiPriority="70"/>
+    <w:lsdException w:name="Colorful Shading" w:uiPriority="71"/>
+    <w:lsdException w:name="Colorful List" w:uiPriority="72"/>
+    <w:lsdException w:name="Colorful Grid" w:uiPriority="73"/>
+    <w:lsdException w:name="Light Shading Accent 1" w:uiPriority="60"/>
+    <w:lsdException w:name="Light List Accent 1" w:uiPriority="61"/>
+    <w:lsdException w:name="Light Grid Accent 1" w:uiPriority="62"/>
+    <w:lsdException w:name="Medium Shading 1 Accent 1" w:uiPriority="63"/>
+    <w:lsdException w:name="Medium Shading 2 Accent 1" w:uiPriority="64"/>
+    <w:lsdException w:name="Medium List 1 Accent 1" w:uiPriority="65"/>
+    <w:lsdException w:name="Revision" w:semiHidden="1"/>
+    <w:lsdException w:name="List Paragraph" w:uiPriority="34" w:qFormat="1"/>
+    <w:lsdException w:name="Quote" w:uiPriority="29" w:qFormat="1"/>
+    <w:lsdException w:name="Intense Quote" w:uiPriority="30" w:qFormat="1"/>
+    <w:lsdException w:name="Medium List 2 Accent 1" w:uiPriority="66"/>
+    <w:lsdException w:name="Medium Grid 1 Accent 1" w:uiPriority="67"/>
+    <w:lsdException w:name="Medium Grid 2 Accent 1" w:uiPriority="68"/>
+    <w:lsdException w:name="Medium Grid 3 Accent 1" w:uiPriority="69"/>
+    <w:lsdException w:name="Dark List Accent 1" w:uiPriority="70"/>
+    <w:lsdException w:name="Colorful Shading Accent 1" w:uiPriority="71"/>
+    <w:lsdException w:name="Colorful List Accent 1" w:uiPriority="72"/>
+    <w:lsdException w:name="Colorful Grid Accent 1" w:uiPriority="73"/>
+    <w:lsdException w:name="Light Shading Accent 2" w:uiPriority="60"/>
+    <w:lsdException w:name="Light List Accent 2" w:uiPriority="61"/>
+    <w:lsdException w:name="Light Grid Accent 2" w:uiPriority="62"/>
+    <w:lsdException w:name="Medium Shading 1 Accent 2" w:uiPriority="63"/>
+    <w:lsdException w:name="Medium Shading 2 Accent 2" w:uiPriority="64"/>
+    <w:lsdException w:name="Medium List 1 Accent 2" w:uiPriority="65"/>
+    <w:lsdException w:name="Medium List 2 Accent 2" w:uiPriority="66"/>
+    <w:lsdException w:name="Medium Grid 1 Accent 2" w:uiPriority="67"/>
+    <w:lsdException w:name="Medium Grid 2 Accent 2" w:uiPriority="68"/>
+    <w:lsdException w:name="Medium Grid 3 Accent 2" w:uiPriority="69"/>
+    <w:lsdException w:name="Dark List Accent 2" w:uiPriority="70"/>
+    <w:lsdException w:name="Colorful Shading Accent 2" w:uiPriority="71"/>
+    <w:lsdException w:name="Colorful List Accent 2" w:uiPriority="72"/>
+    <w:lsdException w:name="Colorful Grid Accent 2" w:uiPriority="73"/>
+    <w:lsdException w:name="Light Shading Accent 3" w:uiPriority="60"/>
+    <w:lsdException w:name="Light List Accent 3" w:uiPriority="61"/>
+    <w:lsdException w:name="Light Grid Accent 3" w:uiPriority="62"/>
+    <w:lsdException w:name="Medium Shading 1 Accent 3" w:uiPriority="63"/>
+    <w:lsdException w:name="Medium Shading 2 Accent 3" w:uiPriority="64"/>
+    <w:lsdException w:name="Medium List 1 Accent 3" w:uiPriority="65"/>
+    <w:lsdException w:name="Medium List 2 Accent 3" w:uiPriority="66"/>
+    <w:lsdException w:name="Medium Grid 1 Accent 3" w:uiPriority="67"/>
+    <w:lsdException w:name="Medium Grid 2 Accent 3" w:uiPriority="68"/>
+    <w:lsdException w:name="Medium Grid 3 Accent 3" w:uiPriority="69"/>
+    <w:lsdException w:name="Dark List Accent 3" w:uiPriority="70"/>
+    <w:lsdException w:name="Colorful Shading Accent 3" w:uiPriority="71"/>
+    <w:lsdException w:name="Colorful List Accent 3" w:uiPriority="72"/>
+    <w:lsdException w:name="Colorful Grid Accent 3" w:uiPriority="73"/>
+    <w:lsdException w:name="Light Shading Accent 4" w:uiPriority="60"/>
+    <w:lsdException w:name="Light List Accent 4" w:uiPriority="61"/>
+    <w:lsdException w:name="Light Grid Accent 4" w:uiPriority="62"/>
+    <w:lsdException w:name="Medium Shading 1 Accent 4" w:uiPriority="63"/>
+    <w:lsdException w:name="Medium Shading 2 Accent 4" w:uiPriority="64"/>
+    <w:lsdException w:name="Medium List 1 Accent 4" w:uiPriority="65"/>
+    <w:lsdException w:name="Medium List 2 Accent 4" w:uiPriority="66"/>
+    <w:lsdException w:name="Medium Grid 1 Accent 4" w:uiPriority="67"/>
+    <w:lsdException w:name="Medium Grid 2 Accent 4" w:uiPriority="68"/>
+    <w:lsdException w:name="Medium Grid 3 Accent 4" w:uiPriority="69"/>
+    <w:lsdException w:name="Dark List Accent 4" w:uiPriority="70"/>
+    <w:lsdException w:name="Colorful Shading Accent 4" w:uiPriority="71"/>
+    <w:lsdException w:name="Colorful List Accent 4" w:uiPriority="72"/>
+    <w:lsdException w:name="Colorful Grid Accent 4" w:uiPriority="73"/>
+    <w:lsdException w:name="Light Shading Accent 5" w:uiPriority="60"/>
+    <w:lsdException w:name="Light List Accent 5" w:uiPriority="61"/>
+    <w:lsdException w:name="Light Grid Accent 5" w:uiPriority="62"/>
+    <w:lsdException w:name="Medium Shading 1 Accent 5" w:uiPriority="63"/>
+    <w:lsdException w:name="Medium Shading 2 Accent 5" w:uiPriority="64"/>
+    <w:lsdException w:name="Medium List 1 Accent 5" w:uiPriority="65"/>
+    <w:lsdException w:name="Medium List 2 Accent 5" w:uiPriority="66"/>
+    <w:lsdException w:name="Medium Grid 1 Accent 5" w:uiPriority="67"/>
+    <w:lsdException w:name="Medium Grid 2 Accent 5" w:uiPriority="68"/>
+    <w:lsdException w:name="Medium Grid 3 Accent 5" w:uiPriority="69"/>
+    <w:lsdException w:name="Dark List Accent 5" w:uiPriority="70"/>
+    <w:lsdException w:name="Colorful Shading Accent 5" w:uiPriority="71"/>
+    <w:lsdException w:name="Colorful List Accent 5" w:uiPriority="72"/>
+    <w:lsdException w:name="Colorful Grid Accent 5" w:uiPriority="73"/>
+    <w:lsdException w:name="Light Shading Accent 6" w:uiPriority="60"/>
+    <w:lsdException w:name="Light List Accent 6" w:uiPriority="61"/>
+    <w:lsdException w:name="Light Grid Accent 6" w:uiPriority="62"/>
+    <w:lsdException w:name="Medium Shading 1 Accent 6" w:uiPriority="63"/>
+    <w:lsdException w:name="Medium Shading 2 Accent 6" w:uiPriority="64"/>
+    <w:lsdException w:name="Medium List 1 Accent 6" w:uiPriority="65"/>
+    <w:lsdException w:name="Medium List 2 Accent 6" w:uiPriority="66"/>
+    <w:lsdException w:name="Medium Grid 1 Accent 6" w:uiPriority="67"/>
+    <w:lsdException w:name="Medium Grid 2 Accent 6" w:uiPriority="68"/>
+    <w:lsdException w:name="Medium Grid 3 Accent 6" w:uiPriority="69"/>
+    <w:lsdException w:name="Dark List Accent 6" w:uiPriority="70"/>
+    <w:lsdException w:name="Colorful Shading Accent 6" w:uiPriority="71"/>
+    <w:lsdException w:name="Colorful List Accent 6" w:uiPriority="72"/>
+    <w:lsdException w:name="Colorful Grid Accent 6" w:uiPriority="73"/>
+    <w:lsdException w:name="Subtle Emphasis" w:uiPriority="19" w:qFormat="1"/>
+    <w:lsdException w:name="Intense Emphasis" w:uiPriority="21" w:qFormat="1"/>
+    <w:lsdException w:name="Subtle Reference" w:uiPriority="31" w:qFormat="1"/>
+    <w:lsdException w:name="Intense Reference" w:uiPriority="32" w:qFormat="1"/>
+    <w:lsdException w:name="Book Title" w:uiPriority="33" w:qFormat="1"/>
+    <w:lsdException w:name="Bibliography" w:semiHidden="1" w:uiPriority="37" w:unhideWhenUsed="1"/>
+    <w:lsdException w:name="TOC Heading" w:semiHidden="1" w:uiPriority="39" w:unhideWhenUsed="1" w:qFormat="1"/>
+    <w:lsdException w:name="Plain Table 1" w:uiPriority="41"/>
+    <w:lsdException w:name="Plain Table 2" w:uiPriority="42"/>
+    <w:lsdException w:name="Plain Table 3" w:uiPriority="43"/>
+    <w:lsdException w:name="Plain Table 4" w:uiPriority="44"/>
+    <w:lsdException w:name="Plain Table 5" w:uiPriority="45"/>
+    <w:lsdException w:name="Grid Table Light" w:uiPriority="40"/>
+    <w:lsdException w:name="Grid Table 1 Light" w:uiPriority="46"/>
+    <w:lsdException w:name="Grid Table 2" w:uiPriority="47"/>
+    <w:lsdException w:name="Grid Table 3" w:uiPriority="48"/>
+    <w:lsdException w:name="Grid Table 4" w:uiPriority="49"/>
+    <w:lsdException w:name="Grid Table 5 Dark" w:uiPriority="50"/>
+    <w:lsdException w:name="Grid Table 6 Colorful" w:uiPriority="51"/>
+    <w:lsdException w:name="Grid Table 7 Colorful" w:uiPriority="52"/>
+    <w:lsdException w:name="Grid Table 1 Light Accent 1" w:uiPriority="46"/>
+    <w:lsdException w:name="Grid Table 2 Accent 1" w:uiPriority="47"/>
+    <w:lsdException w:name="Grid Table 3 Accent 1" w:uiPriority="48"/>
+    <w:lsdException w:name="Grid Table 4 Accent 1" w:uiPriority="49"/>
+    <w:lsdException w:name="Grid Table 5 Dark Accent 1" w:uiPriority="50"/>
+    <w:lsdException w:name="Grid Table 6 Colorful Accent 1" w:uiPriority="51"/>
+    <w:lsdException w:name="Grid Table 7 Colorful Accent 1" w:uiPriority="52"/>
+    <w:lsdException w:name="Grid Table 1 Light Accent 2" w:uiPriority="46"/>
+    <w:lsdException w:name="Grid Table 2 Accent 2" w:uiPriority="47"/>
+    <w:lsdException w:name="Grid Table 3 Accent 2" w:uiPriority="48"/>
+    <w:lsdException w:name="Grid Table 4 Accent 2" w:uiPriority="49"/>
+    <w:lsdException w:name="Grid Table 5 Dark Accent 2" w:uiPriority="50"/>
+    <w:lsdException w:name="Grid Table 6 Colorful Accent 2" w:uiPriority="51"/>
+    <w:lsdException w:name="Grid Table 7 Colorful Accent 2" w:uiPriority="52"/>
+    <w:lsdException w:name="Grid Table 1 Light Accent 3" w:uiPriority="46"/>
+    <w:lsdException w:name="Grid Table 2 Accent 3" w:uiPriority="47"/>
+    <w:lsdException w:name="Grid Table 3 Accent 3" w:uiPriority="48"/>
+    <w:lsdException w:name="Grid Table 4 Accent 3" w:uiPriority="49"/>
+    <w:lsdException w:name="Grid Table 5 Dark Accent 3" w:uiPriority="50"/>
+    <w:lsdException w:name="Grid Table 6 Colorful Accent 3" w:uiPriority="51"/>
+    <w:lsdException w:name="Grid Table 7 Colorful Accent 3" w:uiPriority="52"/>
+    <w:lsdException w:name="Grid Table 1 Light Accent 4" w:uiPriority="46"/>
+    <w:lsdException w:name="Grid Table 2 Accent 4" w:uiPriority="47"/>
+    <w:lsdException w:name="Grid Table 3 Accent 4" w:uiPriority="48"/>
+    <w:lsdException w:name="Grid Table 4 Accent 4" w:uiPriority="49"/>
+    <w:lsdException w:name="Grid Table 5 Dark Accent 4" w:uiPriority="50"/>
+    <w:lsdException w:name="Grid Table 6 Colorful Accent 4" w:uiPriority="51"/>
+    <w:lsdException w:name="Grid Table 7 Colorful Accent 4" w:uiPriority="52"/>
+    <w:lsdException w:name="Grid Table 1 Light Accent 5" w:uiPriority="46"/>
+    <w:lsdException w:name="Grid Table 2 Accent 5" w:uiPriority="47"/>
+    <w:lsdException w:name="Grid Table 3 Accent 5" w:uiPriority="48"/>
+    <w:lsdException w:name="Grid Table 4 Accent 5" w:uiPriority="49"/>
+    <w:lsdException w:name="Grid Table 5 Dark Accent 5" w:uiPriority="50"/>
+    <w:lsdException w:name="Grid Table 6 Colorful Accent 5" w:uiPriority="51"/>
+    <w:lsdException w:name="Grid Table 7 Colorful Accent 5" w:uiPriority="52"/>
+    <w:lsdException w:name="Grid Table 1 Light Accent 6" w:uiPriority="46"/>
+    <w:lsdException w:name="Grid Table 2 Accent 6" w:uiPriority="47"/>
+    <w:lsdException w:name="Grid Table 3 Accent 6" w:uiPriority="48"/>
+    <w:lsdException w:name="Grid Table 4 Accent 6" w:uiPriority="49"/>
+    <w:lsdException w:name="Grid Table 5 Dark Accent 6" w:uiPriority="50"/>
+    <w:lsdException w:name="Grid Table 6 Colorful Accent 6" w:uiPriority="51"/>
+    <w:lsdException w:name="Grid Table 7 Colorful Accent 6" w:uiPriority="52"/>
+    <w:lsdException w:name="List Table 1 Light" w:uiPriority="46"/>
+    <w:lsdException w:name="List Table 2" w:uiPriority="47"/>
+    <w:lsdException w:name="List Table 3" w:uiPriority="48"/>
+    <w:lsdException w:name="List Table 4" w:uiPriority="49"/>
+    <w:lsdException w:name="List Table 5 Dark" w:uiPriority="50"/>
+    <w:lsdException w:name="List Table 6 Colorful" w:uiPriority="51"/>
+    <w:lsdException w:name="List Table 7 Colorful" w:uiPriority="52"/>
+    <w:lsdException w:name="List Table 1 Light Accent 1" w:uiPriority="46"/>
+    <w:lsdException w:name="List Table 2 Accent 1" w:uiPriority="47"/>
+    <w:lsdException w:name="List Table 3 Accent 1" w:uiPriority="48"/>
+    <w:lsdException w:name="List Table 4 Accent 1" w:uiPriority="49"/>
+    <w:lsdException w:name="List Table 5 Dark Accent 1" w:uiPriority="50"/>
+    <w:lsdException w:name="List Table 6 Colorful Accent 1" w:uiPriority="51"/>
+    <w:lsdException w:name="List Table 7 Colorful Accent 1" w:uiPriority="52"/>
+    <w:lsdException w:name="List Table 1 Light Accent 2" w:uiPriority="46"/>
+    <w:lsdException w:name="List Table 2 Accent 2" w:uiPriority="47"/>
+    <w:lsdException w:name="List Table 3 Accent 2" w:uiPriority="48"/>
+    <w:lsdException w:name="List Table 4 Accent 2" w:uiPriority="49"/>
+    <w:lsdException w:name="List Table 5 Dark Accent 2" w:uiPriority="50"/>
+    <w:lsdException w:name="List Table 6 Colorful Accent 2" w:uiPriority="51"/>
+    <w:lsdException w:name="List Table 7 Colorful Accent 2" w:uiPriority="52"/>
+    <w:lsdException w:name="List Table 1 Light Accent 3" w:uiPriority="46"/>
+    <w:lsdException w:name="List Table 2 Accent 3" w:uiPriority="47"/>
+    <w:lsdException w:name="List Table 3 Accent 3" w:uiPriority="48"/>
+    <w:lsdException w:name="List Table 4 Accent 3" w:uiPriority="49"/>
+    <w:lsdException w:name="List Table 5 Dark Accent 3" w:uiPriority="50"/>
+    <w:lsdException w:name="List Table 6 Colorful Accent 3" w:uiPriority="51"/>
+    <w:lsdException w:name="List Table 7 Colorful Accent 3" w:uiPriority="52"/>
+    <w:lsdException w:name="List Table 1 Light Accent 4" w:uiPriority="46"/>
+    <w:lsdException w:name="List Table 2 Accent 4" w:uiPriority="47"/>
+    <w:lsdException w:name="List Table 3 Accent 4" w:uiPriority="48"/>
+    <w:lsdException w:name="List Table 4 Accent 4" w:uiPriority="49"/>
+    <w:lsdException w:name="List Table 5 Dark Accent 4" w:uiPriority="50"/>
+    <w:lsdException w:name="List Table 6 Colorful Accent 4" w:uiPriority="51"/>
+    <w:lsdException w:name="List Table 7 Colorful Accent 4" w:uiPriority="52"/>
+    <w:lsdException w:name="List Table 1 Light Accent 5" w:uiPriority="46"/>
+    <w:lsdException w:name="List Table 2 Accent 5" w:uiPriority="47"/>
+    <w:lsdException w:name="List Table 3 Accent 5" w:uiPriority="48"/>
+    <w:lsdException w:name="List Table 4 Accent 5" w:uiPriority="49"/>
+    <w:lsdException w:name="List Table 5 Dark Accent 5" w:uiPriority="50"/>
+    <w:lsdException w:name="List Table 6 Colorful Accent 5" w:uiPriority="51"/>
+    <w:lsdException w:name="List Table 7 Colorful Accent 5" w:uiPriority="52"/>
+    <w:lsdException w:name="List Table 1 Light Accent 6" w:uiPriority="46"/>
+    <w:lsdException w:name="List Table 2 Accent 6" w:uiPriority="47"/>
+    <w:lsdException w:name="List Table 3 Accent 6" w:uiPriority="48"/>
+    <w:lsdException w:name="List Table 4 Accent 6" w:uiPriority="49"/>
+    <w:lsdException w:name="List Table 5 Dark Accent 6" w:uiPriority="50"/>
+    <w:lsdException w:name="List Table 6 Colorful Accent 6" w:uiPriority="51"/>
+    <w:lsdException w:name="List Table 7 Colorful Accent 6" w:uiPriority="52"/>
+    <w:lsdException w:name="Mention" w:semiHidden="1" w:unhideWhenUsed="1"/>
+    <w:lsdException w:name="Smart Hyperlink" w:semiHidden="1" w:unhideWhenUsed="1"/>
+    <w:lsdException w:name="Hashtag" w:semiHidden="1" w:unhideWhenUsed="1"/>
+    <w:lsdException w:name="Unresolved Mention" w:semiHidden="1" w:unhideWhenUsed="1"/>
+    <w:lsdException w:name="Smart Link" w:semiHidden="1" w:unhideWhenUsed="1"/>
   </w:latentStyles>
   <w:style w:type="paragraph" w:default="1" w:styleId="Normal">
     <w:name w:val="Normal"/>
@@ -3131,7 +6066,6 @@
     <w:uiPriority w:val="99"/>
     <w:semiHidden/>
     <w:unhideWhenUsed/>
-    <w:qFormat/>
     <w:tblPr>
       <w:tblInd w:w="0" w:type="dxa"/>
       <w:tblCellMar>
@@ -3253,7 +6187,6 @@
     <w:name w:val="Normal (Web)"/>
     <w:basedOn w:val="Normal"/>
     <w:uiPriority w:val="99"/>
-    <w:semiHidden/>
     <w:unhideWhenUsed/>
     <w:rsid w:val="006F7D83"/>
     <w:pPr>
@@ -3276,6 +6209,17 @@
     <w:rsid w:val="00EA57B2"/>
     <w:rPr>
       <w:color w:val="808080"/>
+    </w:rPr>
+  </w:style>
+  <w:style w:type="character" w:styleId="Emphasis">
+    <w:name w:val="Emphasis"/>
+    <w:basedOn w:val="DefaultParagraphFont"/>
+    <w:uiPriority w:val="20"/>
+    <w:qFormat/>
+    <w:rsid w:val="00A54D16"/>
+    <w:rPr>
+      <w:i/>
+      <w:iCs/>
     </w:rPr>
   </w:style>
 </w:styles>

</xml_diff>